<commit_message>
Multivariate calculus and Gradient descent
</commit_message>
<xml_diff>
--- a/Theory/Requirement Data Science dalam konteks matematika.docx
+++ b/Theory/Requirement Data Science dalam konteks matematika.docx
@@ -3049,9 +3049,1015 @@
     <w:p>
       <w:pPr>
         <w:pStyle w:val="ListParagraph"/>
-      </w:pPr>
+        <w:numPr>
+          <w:ilvl w:val="0"/>
+          <w:numId w:val="7"/>
+        </w:numPr>
+      </w:pPr>
+      <w:r>
+        <w:rPr>
+          <w:b/>
+          <w:bCs/>
+        </w:rPr>
+        <w:t>Multivariate calculus</w:t>
+      </w:r>
     </w:p>
-    <w:p/>
+    <w:p>
+      <w:pPr>
+        <w:pStyle w:val="ListParagraph"/>
+        <w:ind w:left="1080"/>
+      </w:pPr>
+      <w:r>
+        <w:rPr>
+          <w:i/>
+          <w:iCs/>
+        </w:rPr>
+        <w:t xml:space="preserve">Multivariate </w:t>
+      </w:r>
+      <w:proofErr w:type="spellStart"/>
+      <w:r>
+        <w:rPr>
+          <w:i/>
+          <w:iCs/>
+        </w:rPr>
+        <w:t>calculus</w:t>
+      </w:r>
+      <w:r>
+        <w:t>adalah</w:t>
+      </w:r>
+      <w:proofErr w:type="spellEnd"/>
+      <w:r>
+        <w:t xml:space="preserve"> </w:t>
+      </w:r>
+      <w:proofErr w:type="spellStart"/>
+      <w:r>
+        <w:t>bidang</w:t>
+      </w:r>
+      <w:proofErr w:type="spellEnd"/>
+      <w:r>
+        <w:t xml:space="preserve"> </w:t>
+      </w:r>
+      <w:proofErr w:type="spellStart"/>
+      <w:r>
+        <w:t>kalkulus</w:t>
+      </w:r>
+      <w:proofErr w:type="spellEnd"/>
+      <w:r>
+        <w:t xml:space="preserve"> yang </w:t>
+      </w:r>
+      <w:proofErr w:type="spellStart"/>
+      <w:r>
+        <w:t>melibatkan</w:t>
+      </w:r>
+      <w:proofErr w:type="spellEnd"/>
+      <w:r>
+        <w:t xml:space="preserve"> </w:t>
+      </w:r>
+      <w:proofErr w:type="spellStart"/>
+      <w:r>
+        <w:t>banyak</w:t>
+      </w:r>
+      <w:proofErr w:type="spellEnd"/>
+      <w:r>
+        <w:t xml:space="preserve"> </w:t>
+      </w:r>
+      <w:proofErr w:type="spellStart"/>
+      <w:r>
+        <w:t>variabel</w:t>
+      </w:r>
+      <w:proofErr w:type="spellEnd"/>
+      <w:r>
+        <w:t xml:space="preserve">. Jika output </w:t>
+      </w:r>
+      <w:proofErr w:type="spellStart"/>
+      <w:r>
+        <w:t>dari</w:t>
+      </w:r>
+      <w:proofErr w:type="spellEnd"/>
+      <w:r>
+        <w:t xml:space="preserve"> </w:t>
+      </w:r>
+      <w:proofErr w:type="spellStart"/>
+      <w:r>
+        <w:t>fungsi</w:t>
+      </w:r>
+      <w:proofErr w:type="spellEnd"/>
+      <w:r>
+        <w:t xml:space="preserve"> Anda z, </w:t>
+      </w:r>
+      <w:proofErr w:type="spellStart"/>
+      <w:r>
+        <w:t>bergantung</w:t>
+      </w:r>
+      <w:proofErr w:type="spellEnd"/>
+      <w:r>
+        <w:t xml:space="preserve"> pada </w:t>
+      </w:r>
+      <w:proofErr w:type="spellStart"/>
+      <w:r>
+        <w:t>satu</w:t>
+      </w:r>
+      <w:proofErr w:type="spellEnd"/>
+      <w:r>
+        <w:t xml:space="preserve"> </w:t>
+      </w:r>
+      <w:proofErr w:type="spellStart"/>
+      <w:r>
+        <w:t>variabel</w:t>
+      </w:r>
+      <w:proofErr w:type="spellEnd"/>
+      <w:r>
+        <w:t xml:space="preserve"> input (x), </w:t>
+      </w:r>
+      <w:proofErr w:type="spellStart"/>
+      <w:r>
+        <w:t>maka</w:t>
+      </w:r>
+      <w:proofErr w:type="spellEnd"/>
+      <w:r>
+        <w:t xml:space="preserve"> Anda </w:t>
+      </w:r>
+      <w:proofErr w:type="spellStart"/>
+      <w:r>
+        <w:t>dapat</w:t>
+      </w:r>
+      <w:proofErr w:type="spellEnd"/>
+      <w:r>
+        <w:t xml:space="preserve"> </w:t>
+      </w:r>
+      <w:proofErr w:type="spellStart"/>
+      <w:r>
+        <w:t>mendeklarasikannya</w:t>
+      </w:r>
+      <w:proofErr w:type="spellEnd"/>
+      <w:r>
+        <w:t xml:space="preserve"> </w:t>
+      </w:r>
+      <w:proofErr w:type="spellStart"/>
+      <w:r>
+        <w:t>sebagai</w:t>
+      </w:r>
+      <w:proofErr w:type="spellEnd"/>
+      <w:r>
+        <w:t xml:space="preserve"> </w:t>
+      </w:r>
+      <w:proofErr w:type="spellStart"/>
+      <w:r>
+        <w:t>berikut</w:t>
+      </w:r>
+      <w:proofErr w:type="spellEnd"/>
+      <w:r>
+        <w:t>.</w:t>
+      </w:r>
+    </w:p>
+    <w:tbl>
+      <w:tblPr>
+        <w:tblW w:w="11532" w:type="dxa"/>
+        <w:tblCellMar>
+          <w:top w:w="15" w:type="dxa"/>
+          <w:left w:w="15" w:type="dxa"/>
+          <w:bottom w:w="15" w:type="dxa"/>
+          <w:right w:w="15" w:type="dxa"/>
+        </w:tblCellMar>
+        <w:tblLook w:val="04A0" w:firstRow="1" w:lastRow="0" w:firstColumn="1" w:lastColumn="0" w:noHBand="0" w:noVBand="1"/>
+      </w:tblPr>
+      <w:tblGrid>
+        <w:gridCol w:w="11532"/>
+      </w:tblGrid>
+      <w:tr>
+        <w:tc>
+          <w:tcPr>
+            <w:tcW w:w="11520" w:type="dxa"/>
+            <w:tcBorders>
+              <w:top w:val="single" w:sz="6" w:space="0" w:color="52525B"/>
+              <w:left w:val="single" w:sz="6" w:space="0" w:color="52525B"/>
+              <w:bottom w:val="single" w:sz="6" w:space="0" w:color="52525B"/>
+              <w:right w:val="single" w:sz="6" w:space="0" w:color="52525B"/>
+            </w:tcBorders>
+            <w:hideMark/>
+          </w:tcPr>
+          <w:p>
+            <w:pPr>
+              <w:pStyle w:val="ListParagraph"/>
+              <w:ind w:left="1080"/>
+            </w:pPr>
+            <w:r>
+              <w:t>z = f(x)</w:t>
+            </w:r>
+          </w:p>
+        </w:tc>
+      </w:tr>
+    </w:tbl>
+    <w:p>
+      <w:pPr>
+        <w:pStyle w:val="ListParagraph"/>
+        <w:ind w:left="1080"/>
+      </w:pPr>
+      <w:proofErr w:type="spellStart"/>
+      <w:r>
+        <w:t>Selanjutnya</w:t>
+      </w:r>
+      <w:proofErr w:type="spellEnd"/>
+      <w:r>
+        <w:t xml:space="preserve">, </w:t>
+      </w:r>
+      <w:proofErr w:type="spellStart"/>
+      <w:r>
+        <w:t>jika</w:t>
+      </w:r>
+      <w:proofErr w:type="spellEnd"/>
+      <w:r>
+        <w:t xml:space="preserve"> output </w:t>
+      </w:r>
+      <w:proofErr w:type="spellStart"/>
+      <w:r>
+        <w:t>dari</w:t>
+      </w:r>
+      <w:proofErr w:type="spellEnd"/>
+      <w:r>
+        <w:t xml:space="preserve"> </w:t>
+      </w:r>
+      <w:proofErr w:type="spellStart"/>
+      <w:r>
+        <w:t>fungsi</w:t>
+      </w:r>
+      <w:proofErr w:type="spellEnd"/>
+      <w:r>
+        <w:t xml:space="preserve"> Anda z </w:t>
+      </w:r>
+      <w:proofErr w:type="spellStart"/>
+      <w:r>
+        <w:t>bergantung</w:t>
+      </w:r>
+      <w:proofErr w:type="spellEnd"/>
+      <w:r>
+        <w:t xml:space="preserve"> pada </w:t>
+      </w:r>
+      <w:proofErr w:type="spellStart"/>
+      <w:r>
+        <w:t>beberapa</w:t>
+      </w:r>
+      <w:proofErr w:type="spellEnd"/>
+      <w:r>
+        <w:t xml:space="preserve"> input (x dan y), </w:t>
+      </w:r>
+      <w:proofErr w:type="spellStart"/>
+      <w:r>
+        <w:t>maka</w:t>
+      </w:r>
+      <w:proofErr w:type="spellEnd"/>
+      <w:r>
+        <w:t xml:space="preserve"> Anda </w:t>
+      </w:r>
+      <w:proofErr w:type="spellStart"/>
+      <w:r>
+        <w:t>dapat</w:t>
+      </w:r>
+      <w:proofErr w:type="spellEnd"/>
+      <w:r>
+        <w:t xml:space="preserve"> </w:t>
+      </w:r>
+      <w:proofErr w:type="spellStart"/>
+      <w:r>
+        <w:t>mendeklarasikannya</w:t>
+      </w:r>
+      <w:proofErr w:type="spellEnd"/>
+      <w:r>
+        <w:t xml:space="preserve"> </w:t>
+      </w:r>
+      <w:proofErr w:type="spellStart"/>
+      <w:r>
+        <w:t>sebagai</w:t>
+      </w:r>
+      <w:proofErr w:type="spellEnd"/>
+      <w:r>
+        <w:t xml:space="preserve"> </w:t>
+      </w:r>
+      <w:proofErr w:type="spellStart"/>
+      <w:r>
+        <w:t>berikut</w:t>
+      </w:r>
+      <w:proofErr w:type="spellEnd"/>
+      <w:r>
+        <w:t>.</w:t>
+      </w:r>
+    </w:p>
+    <w:tbl>
+      <w:tblPr>
+        <w:tblW w:w="11532" w:type="dxa"/>
+        <w:tblCellMar>
+          <w:top w:w="15" w:type="dxa"/>
+          <w:left w:w="15" w:type="dxa"/>
+          <w:bottom w:w="15" w:type="dxa"/>
+          <w:right w:w="15" w:type="dxa"/>
+        </w:tblCellMar>
+        <w:tblLook w:val="04A0" w:firstRow="1" w:lastRow="0" w:firstColumn="1" w:lastColumn="0" w:noHBand="0" w:noVBand="1"/>
+      </w:tblPr>
+      <w:tblGrid>
+        <w:gridCol w:w="11532"/>
+      </w:tblGrid>
+      <w:tr>
+        <w:tc>
+          <w:tcPr>
+            <w:tcW w:w="11520" w:type="dxa"/>
+            <w:tcBorders>
+              <w:top w:val="single" w:sz="6" w:space="0" w:color="52525B"/>
+              <w:left w:val="single" w:sz="6" w:space="0" w:color="52525B"/>
+              <w:bottom w:val="single" w:sz="6" w:space="0" w:color="52525B"/>
+              <w:right w:val="single" w:sz="6" w:space="0" w:color="52525B"/>
+            </w:tcBorders>
+            <w:hideMark/>
+          </w:tcPr>
+          <w:p>
+            <w:pPr>
+              <w:pStyle w:val="ListParagraph"/>
+              <w:ind w:left="1080"/>
+            </w:pPr>
+            <w:r>
+              <w:t>z = f(</w:t>
+            </w:r>
+            <w:proofErr w:type="spellStart"/>
+            <w:proofErr w:type="gramStart"/>
+            <w:r>
+              <w:t>x,y</w:t>
+            </w:r>
+            <w:proofErr w:type="spellEnd"/>
+            <w:proofErr w:type="gramEnd"/>
+            <w:r>
+              <w:t>)</w:t>
+            </w:r>
+          </w:p>
+        </w:tc>
+      </w:tr>
+    </w:tbl>
+    <w:p>
+      <w:pPr>
+        <w:pStyle w:val="ListParagraph"/>
+        <w:ind w:left="1080"/>
+      </w:pPr>
+      <w:proofErr w:type="spellStart"/>
+      <w:r>
+        <w:t>Variabel-variabel</w:t>
+      </w:r>
+      <w:proofErr w:type="spellEnd"/>
+      <w:r>
+        <w:t xml:space="preserve"> </w:t>
+      </w:r>
+      <w:proofErr w:type="spellStart"/>
+      <w:r>
+        <w:t>tersebut</w:t>
+      </w:r>
+      <w:proofErr w:type="spellEnd"/>
+      <w:r>
+        <w:t xml:space="preserve"> (x dan y) </w:t>
+      </w:r>
+      <w:proofErr w:type="spellStart"/>
+      <w:r>
+        <w:t>adalah</w:t>
+      </w:r>
+      <w:proofErr w:type="spellEnd"/>
+      <w:r>
+        <w:t xml:space="preserve"> input </w:t>
+      </w:r>
+      <w:proofErr w:type="spellStart"/>
+      <w:r>
+        <w:t>dari</w:t>
+      </w:r>
+      <w:proofErr w:type="spellEnd"/>
+      <w:r>
+        <w:t xml:space="preserve"> </w:t>
+      </w:r>
+      <w:proofErr w:type="spellStart"/>
+      <w:r>
+        <w:t>fungsi</w:t>
+      </w:r>
+      <w:proofErr w:type="spellEnd"/>
+      <w:r>
+        <w:t xml:space="preserve">, oleh </w:t>
+      </w:r>
+      <w:proofErr w:type="spellStart"/>
+      <w:r>
+        <w:t>karena</w:t>
+      </w:r>
+      <w:proofErr w:type="spellEnd"/>
+      <w:r>
+        <w:t xml:space="preserve"> </w:t>
+      </w:r>
+      <w:proofErr w:type="spellStart"/>
+      <w:r>
+        <w:t>itu</w:t>
+      </w:r>
+      <w:proofErr w:type="spellEnd"/>
+      <w:r>
+        <w:t xml:space="preserve"> </w:t>
+      </w:r>
+      <w:proofErr w:type="spellStart"/>
+      <w:r>
+        <w:t>dapat</w:t>
+      </w:r>
+      <w:proofErr w:type="spellEnd"/>
+      <w:r>
+        <w:t xml:space="preserve"> </w:t>
+      </w:r>
+      <w:proofErr w:type="spellStart"/>
+      <w:r>
+        <w:t>memengaruhi</w:t>
+      </w:r>
+      <w:proofErr w:type="spellEnd"/>
+      <w:r>
+        <w:t xml:space="preserve"> </w:t>
+      </w:r>
+      <w:proofErr w:type="spellStart"/>
+      <w:r>
+        <w:t>hasil</w:t>
+      </w:r>
+      <w:proofErr w:type="spellEnd"/>
+      <w:r>
+        <w:t xml:space="preserve"> output.</w:t>
+      </w:r>
+    </w:p>
+    <w:p>
+      <w:pPr>
+        <w:pStyle w:val="ListParagraph"/>
+        <w:ind w:left="1080"/>
+      </w:pPr>
+    </w:p>
+    <w:p>
+      <w:pPr>
+        <w:pStyle w:val="ListParagraph"/>
+        <w:ind w:left="1080"/>
+      </w:pPr>
+      <w:proofErr w:type="spellStart"/>
+      <w:r>
+        <w:lastRenderedPageBreak/>
+        <w:t>Berikut</w:t>
+      </w:r>
+      <w:proofErr w:type="spellEnd"/>
+      <w:r>
+        <w:t xml:space="preserve"> </w:t>
+      </w:r>
+      <w:proofErr w:type="spellStart"/>
+      <w:r>
+        <w:t>merupakan</w:t>
+      </w:r>
+      <w:proofErr w:type="spellEnd"/>
+      <w:r>
+        <w:t xml:space="preserve"> </w:t>
+      </w:r>
+      <w:proofErr w:type="spellStart"/>
+      <w:r>
+        <w:t>fungsi</w:t>
+      </w:r>
+      <w:proofErr w:type="spellEnd"/>
+      <w:r>
+        <w:t> </w:t>
+      </w:r>
+      <w:r>
+        <w:rPr>
+          <w:i/>
+          <w:iCs/>
+        </w:rPr>
+        <w:t>Multivariate calculus </w:t>
+      </w:r>
+      <w:r>
+        <w:t>pada </w:t>
+      </w:r>
+      <w:r>
+        <w:rPr>
+          <w:i/>
+          <w:iCs/>
+        </w:rPr>
+        <w:t>machine learning</w:t>
+      </w:r>
+      <w:r>
+        <w:t>.</w:t>
+      </w:r>
+    </w:p>
+    <w:p>
+      <w:pPr>
+        <w:pStyle w:val="ListParagraph"/>
+        <w:numPr>
+          <w:ilvl w:val="0"/>
+          <w:numId w:val="8"/>
+        </w:numPr>
+      </w:pPr>
+      <w:r>
+        <w:t xml:space="preserve">Dalam </w:t>
+      </w:r>
+      <w:proofErr w:type="spellStart"/>
+      <w:r>
+        <w:t>algoritma</w:t>
+      </w:r>
+      <w:proofErr w:type="spellEnd"/>
+      <w:r>
+        <w:t> </w:t>
+      </w:r>
+      <w:r>
+        <w:rPr>
+          <w:i/>
+          <w:iCs/>
+        </w:rPr>
+        <w:t>support vector </w:t>
+      </w:r>
+      <w:r>
+        <w:t>(</w:t>
+      </w:r>
+      <w:r>
+        <w:rPr>
+          <w:i/>
+          <w:iCs/>
+        </w:rPr>
+        <w:t>Support vector algorithm</w:t>
+      </w:r>
+      <w:r>
+        <w:t>), </w:t>
+      </w:r>
+      <w:r>
+        <w:rPr>
+          <w:i/>
+          <w:iCs/>
+        </w:rPr>
+        <w:t>multivariate calculus </w:t>
+      </w:r>
+      <w:proofErr w:type="spellStart"/>
+      <w:r>
+        <w:t>digunakan</w:t>
+      </w:r>
+      <w:proofErr w:type="spellEnd"/>
+      <w:r>
+        <w:t xml:space="preserve"> </w:t>
+      </w:r>
+      <w:proofErr w:type="spellStart"/>
+      <w:r>
+        <w:t>untuk</w:t>
+      </w:r>
+      <w:proofErr w:type="spellEnd"/>
+      <w:r>
+        <w:t xml:space="preserve"> </w:t>
+      </w:r>
+      <w:proofErr w:type="spellStart"/>
+      <w:r>
+        <w:t>menemukan</w:t>
+      </w:r>
+      <w:proofErr w:type="spellEnd"/>
+      <w:r>
+        <w:t xml:space="preserve"> margin </w:t>
+      </w:r>
+      <w:proofErr w:type="spellStart"/>
+      <w:r>
+        <w:t>maksimal</w:t>
+      </w:r>
+      <w:proofErr w:type="spellEnd"/>
+      <w:r>
+        <w:t>.</w:t>
+      </w:r>
+    </w:p>
+    <w:p>
+      <w:pPr>
+        <w:pStyle w:val="ListParagraph"/>
+        <w:numPr>
+          <w:ilvl w:val="0"/>
+          <w:numId w:val="8"/>
+        </w:numPr>
+      </w:pPr>
+      <w:proofErr w:type="spellStart"/>
+      <w:r>
+        <w:t>Masalah</w:t>
+      </w:r>
+      <w:proofErr w:type="spellEnd"/>
+      <w:r>
+        <w:t xml:space="preserve"> </w:t>
+      </w:r>
+      <w:proofErr w:type="spellStart"/>
+      <w:r>
+        <w:t>pengoptimalan</w:t>
+      </w:r>
+      <w:proofErr w:type="spellEnd"/>
+      <w:r>
+        <w:t xml:space="preserve"> (</w:t>
+      </w:r>
+      <w:r>
+        <w:rPr>
+          <w:i/>
+          <w:iCs/>
+        </w:rPr>
+        <w:t>optimization problems</w:t>
+      </w:r>
+      <w:r>
+        <w:t xml:space="preserve">) </w:t>
+      </w:r>
+      <w:proofErr w:type="spellStart"/>
+      <w:r>
+        <w:t>bergantung</w:t>
+      </w:r>
+      <w:proofErr w:type="spellEnd"/>
+      <w:r>
+        <w:t xml:space="preserve"> pada </w:t>
+      </w:r>
+      <w:r>
+        <w:rPr>
+          <w:i/>
+          <w:iCs/>
+        </w:rPr>
+        <w:t>multivariate calculus.</w:t>
+      </w:r>
+    </w:p>
+    <w:p>
+      <w:pPr>
+        <w:pStyle w:val="ListParagraph"/>
+        <w:ind w:left="1080"/>
+      </w:pPr>
+    </w:p>
+    <w:p>
+      <w:pPr>
+        <w:pStyle w:val="ListParagraph"/>
+        <w:ind w:left="1080"/>
+      </w:pPr>
+    </w:p>
+    <w:p>
+      <w:pPr>
+        <w:pStyle w:val="ListParagraph"/>
+        <w:numPr>
+          <w:ilvl w:val="0"/>
+          <w:numId w:val="7"/>
+        </w:numPr>
+      </w:pPr>
+      <w:r>
+        <w:rPr>
+          <w:b/>
+          <w:bCs/>
+        </w:rPr>
+        <w:t>Gradient descent</w:t>
+      </w:r>
+    </w:p>
+    <w:p>
+      <w:pPr>
+        <w:pStyle w:val="ListParagraph"/>
+        <w:ind w:left="1080"/>
+      </w:pPr>
+      <w:r>
+        <w:rPr>
+          <w:i/>
+          <w:iCs/>
+        </w:rPr>
+        <w:t>Gradient descent</w:t>
+      </w:r>
+      <w:r>
+        <w:t> </w:t>
+      </w:r>
+      <w:proofErr w:type="spellStart"/>
+      <w:r>
+        <w:t>digunakan</w:t>
+      </w:r>
+      <w:proofErr w:type="spellEnd"/>
+      <w:r>
+        <w:t xml:space="preserve"> </w:t>
+      </w:r>
+      <w:proofErr w:type="spellStart"/>
+      <w:r>
+        <w:t>untuk</w:t>
+      </w:r>
+      <w:proofErr w:type="spellEnd"/>
+      <w:r>
+        <w:t xml:space="preserve"> </w:t>
+      </w:r>
+      <w:proofErr w:type="spellStart"/>
+      <w:r>
+        <w:t>menemukan</w:t>
+      </w:r>
+      <w:proofErr w:type="spellEnd"/>
+      <w:r>
+        <w:t xml:space="preserve"> minimal </w:t>
+      </w:r>
+      <w:proofErr w:type="spellStart"/>
+      <w:r>
+        <w:t>atau</w:t>
+      </w:r>
+      <w:proofErr w:type="spellEnd"/>
+      <w:r>
+        <w:t xml:space="preserve"> </w:t>
+      </w:r>
+      <w:proofErr w:type="spellStart"/>
+      <w:r>
+        <w:t>maksimal</w:t>
+      </w:r>
+      <w:proofErr w:type="spellEnd"/>
+      <w:r>
+        <w:t xml:space="preserve"> </w:t>
+      </w:r>
+      <w:proofErr w:type="spellStart"/>
+      <w:r>
+        <w:t>dari</w:t>
+      </w:r>
+      <w:proofErr w:type="spellEnd"/>
+      <w:r>
+        <w:t xml:space="preserve"> </w:t>
+      </w:r>
+      <w:proofErr w:type="spellStart"/>
+      <w:r>
+        <w:t>suatu</w:t>
+      </w:r>
+      <w:proofErr w:type="spellEnd"/>
+      <w:r>
+        <w:t xml:space="preserve"> </w:t>
+      </w:r>
+      <w:proofErr w:type="spellStart"/>
+      <w:r>
+        <w:t>fungsi</w:t>
+      </w:r>
+      <w:proofErr w:type="spellEnd"/>
+      <w:r>
+        <w:t xml:space="preserve">. </w:t>
+      </w:r>
+      <w:proofErr w:type="spellStart"/>
+      <w:r>
+        <w:t>Fungsi</w:t>
+      </w:r>
+      <w:proofErr w:type="spellEnd"/>
+      <w:r>
+        <w:t xml:space="preserve"> </w:t>
+      </w:r>
+      <w:proofErr w:type="spellStart"/>
+      <w:r>
+        <w:t>tersebut</w:t>
+      </w:r>
+      <w:proofErr w:type="spellEnd"/>
+      <w:r>
+        <w:t xml:space="preserve"> </w:t>
+      </w:r>
+      <w:proofErr w:type="spellStart"/>
+      <w:r>
+        <w:t>bisa</w:t>
+      </w:r>
+      <w:proofErr w:type="spellEnd"/>
+      <w:r>
+        <w:t xml:space="preserve"> </w:t>
+      </w:r>
+      <w:proofErr w:type="spellStart"/>
+      <w:r>
+        <w:t>menjadi</w:t>
+      </w:r>
+      <w:proofErr w:type="spellEnd"/>
+      <w:r>
+        <w:t> </w:t>
+      </w:r>
+      <w:r>
+        <w:rPr>
+          <w:i/>
+          <w:iCs/>
+        </w:rPr>
+        <w:t>cost function </w:t>
+      </w:r>
+      <w:proofErr w:type="spellStart"/>
+      <w:r>
+        <w:t>dari</w:t>
+      </w:r>
+      <w:proofErr w:type="spellEnd"/>
+      <w:r>
+        <w:t xml:space="preserve"> </w:t>
+      </w:r>
+      <w:proofErr w:type="spellStart"/>
+      <w:r>
+        <w:t>algoritma</w:t>
+      </w:r>
+      <w:proofErr w:type="spellEnd"/>
+      <w:r>
+        <w:t> </w:t>
+      </w:r>
+      <w:r>
+        <w:rPr>
+          <w:i/>
+          <w:iCs/>
+        </w:rPr>
+        <w:t>machine learning.</w:t>
+      </w:r>
+      <w:r>
+        <w:t> </w:t>
+      </w:r>
+      <w:proofErr w:type="spellStart"/>
+      <w:r>
+        <w:t>Prinsip</w:t>
+      </w:r>
+      <w:proofErr w:type="spellEnd"/>
+      <w:r>
+        <w:t xml:space="preserve"> </w:t>
+      </w:r>
+      <w:proofErr w:type="spellStart"/>
+      <w:r>
+        <w:t>dari</w:t>
+      </w:r>
+      <w:proofErr w:type="spellEnd"/>
+      <w:r>
+        <w:t> </w:t>
+      </w:r>
+      <w:r>
+        <w:rPr>
+          <w:i/>
+          <w:iCs/>
+        </w:rPr>
+        <w:t>gradient descent </w:t>
+      </w:r>
+      <w:proofErr w:type="spellStart"/>
+      <w:r>
+        <w:t>apabila</w:t>
+      </w:r>
+      <w:proofErr w:type="spellEnd"/>
+      <w:r>
+        <w:t xml:space="preserve"> </w:t>
+      </w:r>
+      <w:proofErr w:type="spellStart"/>
+      <w:r>
+        <w:t>dibuat</w:t>
+      </w:r>
+      <w:proofErr w:type="spellEnd"/>
+      <w:r>
+        <w:t xml:space="preserve"> </w:t>
+      </w:r>
+      <w:proofErr w:type="spellStart"/>
+      <w:r>
+        <w:t>analoginya</w:t>
+      </w:r>
+      <w:proofErr w:type="spellEnd"/>
+      <w:r>
+        <w:t xml:space="preserve"> </w:t>
+      </w:r>
+      <w:proofErr w:type="spellStart"/>
+      <w:r>
+        <w:t>adalah</w:t>
+      </w:r>
+      <w:proofErr w:type="spellEnd"/>
+      <w:r>
+        <w:t xml:space="preserve"> Anda </w:t>
+      </w:r>
+      <w:proofErr w:type="spellStart"/>
+      <w:r>
+        <w:t>seperti</w:t>
+      </w:r>
+      <w:proofErr w:type="spellEnd"/>
+      <w:r>
+        <w:t xml:space="preserve"> </w:t>
+      </w:r>
+      <w:proofErr w:type="spellStart"/>
+      <w:r>
+        <w:t>melemparkan</w:t>
+      </w:r>
+      <w:proofErr w:type="spellEnd"/>
+      <w:r>
+        <w:t xml:space="preserve"> bola </w:t>
+      </w:r>
+      <w:proofErr w:type="spellStart"/>
+      <w:r>
+        <w:t>dari</w:t>
+      </w:r>
+      <w:proofErr w:type="spellEnd"/>
+      <w:r>
+        <w:t xml:space="preserve"> </w:t>
+      </w:r>
+      <w:proofErr w:type="spellStart"/>
+      <w:r>
+        <w:t>permukaan</w:t>
+      </w:r>
+      <w:proofErr w:type="spellEnd"/>
+      <w:r>
+        <w:t xml:space="preserve"> </w:t>
+      </w:r>
+      <w:proofErr w:type="spellStart"/>
+      <w:r>
+        <w:t>ke</w:t>
+      </w:r>
+      <w:proofErr w:type="spellEnd"/>
+      <w:r>
+        <w:t xml:space="preserve"> </w:t>
+      </w:r>
+      <w:proofErr w:type="spellStart"/>
+      <w:r>
+        <w:t>atas</w:t>
+      </w:r>
+      <w:proofErr w:type="spellEnd"/>
+      <w:r>
+        <w:t xml:space="preserve"> (</w:t>
+      </w:r>
+      <w:proofErr w:type="spellStart"/>
+      <w:r>
+        <w:t>kurva</w:t>
+      </w:r>
+      <w:proofErr w:type="spellEnd"/>
+      <w:r>
+        <w:t xml:space="preserve"> naik </w:t>
+      </w:r>
+      <w:proofErr w:type="spellStart"/>
+      <w:r>
+        <w:t>atau</w:t>
+      </w:r>
+      <w:proofErr w:type="spellEnd"/>
+      <w:r>
+        <w:t xml:space="preserve"> </w:t>
+      </w:r>
+      <w:proofErr w:type="spellStart"/>
+      <w:r>
+        <w:t>titik</w:t>
+      </w:r>
+      <w:proofErr w:type="spellEnd"/>
+      <w:r>
+        <w:t xml:space="preserve"> </w:t>
+      </w:r>
+      <w:proofErr w:type="spellStart"/>
+      <w:r>
+        <w:t>tertinggi</w:t>
+      </w:r>
+      <w:proofErr w:type="spellEnd"/>
+      <w:r>
+        <w:t xml:space="preserve">) </w:t>
+      </w:r>
+      <w:proofErr w:type="spellStart"/>
+      <w:r>
+        <w:t>maka</w:t>
+      </w:r>
+      <w:proofErr w:type="spellEnd"/>
+      <w:r>
+        <w:t xml:space="preserve"> bola </w:t>
+      </w:r>
+      <w:proofErr w:type="spellStart"/>
+      <w:r>
+        <w:t>itu</w:t>
+      </w:r>
+      <w:proofErr w:type="spellEnd"/>
+      <w:r>
+        <w:t xml:space="preserve"> </w:t>
+      </w:r>
+      <w:proofErr w:type="spellStart"/>
+      <w:r>
+        <w:t>akan</w:t>
+      </w:r>
+      <w:proofErr w:type="spellEnd"/>
+      <w:r>
+        <w:t xml:space="preserve"> </w:t>
+      </w:r>
+      <w:proofErr w:type="spellStart"/>
+      <w:r>
+        <w:t>kembali</w:t>
+      </w:r>
+      <w:proofErr w:type="spellEnd"/>
+      <w:r>
+        <w:t xml:space="preserve"> </w:t>
+      </w:r>
+      <w:proofErr w:type="spellStart"/>
+      <w:r>
+        <w:t>lagi</w:t>
+      </w:r>
+      <w:proofErr w:type="spellEnd"/>
+      <w:r>
+        <w:t xml:space="preserve"> </w:t>
+      </w:r>
+      <w:proofErr w:type="spellStart"/>
+      <w:r>
+        <w:t>ke</w:t>
+      </w:r>
+      <w:proofErr w:type="spellEnd"/>
+      <w:r>
+        <w:t xml:space="preserve"> </w:t>
+      </w:r>
+      <w:proofErr w:type="spellStart"/>
+      <w:r>
+        <w:t>bawah</w:t>
+      </w:r>
+      <w:proofErr w:type="spellEnd"/>
+      <w:r>
+        <w:t xml:space="preserve"> (</w:t>
+      </w:r>
+      <w:proofErr w:type="spellStart"/>
+      <w:r>
+        <w:t>kurva</w:t>
+      </w:r>
+      <w:proofErr w:type="spellEnd"/>
+      <w:r>
+        <w:t xml:space="preserve"> </w:t>
+      </w:r>
+      <w:proofErr w:type="spellStart"/>
+      <w:r>
+        <w:t>turun</w:t>
+      </w:r>
+      <w:proofErr w:type="spellEnd"/>
+      <w:r>
+        <w:t xml:space="preserve"> </w:t>
+      </w:r>
+      <w:proofErr w:type="spellStart"/>
+      <w:r>
+        <w:t>atau</w:t>
+      </w:r>
+      <w:proofErr w:type="spellEnd"/>
+      <w:r>
+        <w:t xml:space="preserve"> </w:t>
+      </w:r>
+      <w:proofErr w:type="spellStart"/>
+      <w:r>
+        <w:t>titik</w:t>
+      </w:r>
+      <w:proofErr w:type="spellEnd"/>
+      <w:r>
+        <w:t xml:space="preserve"> minimum).</w:t>
+      </w:r>
+    </w:p>
     <w:p>
       <w:pPr>
         <w:pStyle w:val="ListParagraph"/>
@@ -3162,6 +4168,96 @@
     </w:lvl>
   </w:abstractNum>
   <w:abstractNum w:abstractNumId="1" w15:restartNumberingAfterBreak="0">
+    <w:nsid w:val="120F6F36"/>
+    <w:multiLevelType w:val="hybridMultilevel"/>
+    <w:tmpl w:val="FE0EF8CE"/>
+    <w:lvl w:ilvl="0" w:tplc="215875EA">
+      <w:start w:val="1"/>
+      <w:numFmt w:val="decimal"/>
+      <w:lvlText w:val="%1."/>
+      <w:lvlJc w:val="left"/>
+      <w:pPr>
+        <w:ind w:left="1080" w:hanging="360"/>
+      </w:pPr>
+      <w:rPr>
+        <w:rFonts w:hint="default"/>
+        <w:b/>
+      </w:rPr>
+    </w:lvl>
+    <w:lvl w:ilvl="1" w:tplc="38090019" w:tentative="1">
+      <w:start w:val="1"/>
+      <w:numFmt w:val="lowerLetter"/>
+      <w:lvlText w:val="%2."/>
+      <w:lvlJc w:val="left"/>
+      <w:pPr>
+        <w:ind w:left="1800" w:hanging="360"/>
+      </w:pPr>
+    </w:lvl>
+    <w:lvl w:ilvl="2" w:tplc="3809001B" w:tentative="1">
+      <w:start w:val="1"/>
+      <w:numFmt w:val="lowerRoman"/>
+      <w:lvlText w:val="%3."/>
+      <w:lvlJc w:val="right"/>
+      <w:pPr>
+        <w:ind w:left="2520" w:hanging="180"/>
+      </w:pPr>
+    </w:lvl>
+    <w:lvl w:ilvl="3" w:tplc="3809000F" w:tentative="1">
+      <w:start w:val="1"/>
+      <w:numFmt w:val="decimal"/>
+      <w:lvlText w:val="%4."/>
+      <w:lvlJc w:val="left"/>
+      <w:pPr>
+        <w:ind w:left="3240" w:hanging="360"/>
+      </w:pPr>
+    </w:lvl>
+    <w:lvl w:ilvl="4" w:tplc="38090019" w:tentative="1">
+      <w:start w:val="1"/>
+      <w:numFmt w:val="lowerLetter"/>
+      <w:lvlText w:val="%5."/>
+      <w:lvlJc w:val="left"/>
+      <w:pPr>
+        <w:ind w:left="3960" w:hanging="360"/>
+      </w:pPr>
+    </w:lvl>
+    <w:lvl w:ilvl="5" w:tplc="3809001B" w:tentative="1">
+      <w:start w:val="1"/>
+      <w:numFmt w:val="lowerRoman"/>
+      <w:lvlText w:val="%6."/>
+      <w:lvlJc w:val="right"/>
+      <w:pPr>
+        <w:ind w:left="4680" w:hanging="180"/>
+      </w:pPr>
+    </w:lvl>
+    <w:lvl w:ilvl="6" w:tplc="3809000F" w:tentative="1">
+      <w:start w:val="1"/>
+      <w:numFmt w:val="decimal"/>
+      <w:lvlText w:val="%7."/>
+      <w:lvlJc w:val="left"/>
+      <w:pPr>
+        <w:ind w:left="5400" w:hanging="360"/>
+      </w:pPr>
+    </w:lvl>
+    <w:lvl w:ilvl="7" w:tplc="38090019" w:tentative="1">
+      <w:start w:val="1"/>
+      <w:numFmt w:val="lowerLetter"/>
+      <w:lvlText w:val="%8."/>
+      <w:lvlJc w:val="left"/>
+      <w:pPr>
+        <w:ind w:left="6120" w:hanging="360"/>
+      </w:pPr>
+    </w:lvl>
+    <w:lvl w:ilvl="8" w:tplc="3809001B" w:tentative="1">
+      <w:start w:val="1"/>
+      <w:numFmt w:val="lowerRoman"/>
+      <w:lvlText w:val="%9."/>
+      <w:lvlJc w:val="right"/>
+      <w:pPr>
+        <w:ind w:left="6840" w:hanging="180"/>
+      </w:pPr>
+    </w:lvl>
+  </w:abstractNum>
+  <w:abstractNum w:abstractNumId="2" w15:restartNumberingAfterBreak="0">
     <w:nsid w:val="1BEB48F3"/>
     <w:multiLevelType w:val="multilevel"/>
     <w:tmpl w:val="C4C09018"/>
@@ -3310,7 +4406,7 @@
       </w:rPr>
     </w:lvl>
   </w:abstractNum>
-  <w:abstractNum w:abstractNumId="2" w15:restartNumberingAfterBreak="0">
+  <w:abstractNum w:abstractNumId="3" w15:restartNumberingAfterBreak="0">
     <w:nsid w:val="338D73C6"/>
     <w:multiLevelType w:val="multilevel"/>
     <w:tmpl w:val="AB901D2A"/>
@@ -3459,7 +4555,7 @@
       </w:rPr>
     </w:lvl>
   </w:abstractNum>
-  <w:abstractNum w:abstractNumId="3" w15:restartNumberingAfterBreak="0">
+  <w:abstractNum w:abstractNumId="4" w15:restartNumberingAfterBreak="0">
     <w:nsid w:val="41AD5C0B"/>
     <w:multiLevelType w:val="hybridMultilevel"/>
     <w:tmpl w:val="06FAE9C2"/>
@@ -3548,7 +4644,7 @@
       </w:pPr>
     </w:lvl>
   </w:abstractNum>
-  <w:abstractNum w:abstractNumId="4" w15:restartNumberingAfterBreak="0">
+  <w:abstractNum w:abstractNumId="5" w15:restartNumberingAfterBreak="0">
     <w:nsid w:val="5D9A21EE"/>
     <w:multiLevelType w:val="multilevel"/>
     <w:tmpl w:val="9C3075E2"/>
@@ -3697,7 +4793,156 @@
       </w:rPr>
     </w:lvl>
   </w:abstractNum>
-  <w:abstractNum w:abstractNumId="5" w15:restartNumberingAfterBreak="0">
+  <w:abstractNum w:abstractNumId="6" w15:restartNumberingAfterBreak="0">
+    <w:nsid w:val="686C34C5"/>
+    <w:multiLevelType w:val="multilevel"/>
+    <w:tmpl w:val="681A3B2A"/>
+    <w:lvl w:ilvl="0">
+      <w:start w:val="1"/>
+      <w:numFmt w:val="bullet"/>
+      <w:lvlText w:val=""/>
+      <w:lvlJc w:val="left"/>
+      <w:pPr>
+        <w:tabs>
+          <w:tab w:val="num" w:pos="720"/>
+        </w:tabs>
+        <w:ind w:left="720" w:hanging="360"/>
+      </w:pPr>
+      <w:rPr>
+        <w:rFonts w:ascii="Symbol" w:hAnsi="Symbol" w:hint="default"/>
+        <w:sz w:val="20"/>
+      </w:rPr>
+    </w:lvl>
+    <w:lvl w:ilvl="1" w:tentative="1">
+      <w:start w:val="1"/>
+      <w:numFmt w:val="bullet"/>
+      <w:lvlText w:val="o"/>
+      <w:lvlJc w:val="left"/>
+      <w:pPr>
+        <w:tabs>
+          <w:tab w:val="num" w:pos="1440"/>
+        </w:tabs>
+        <w:ind w:left="1440" w:hanging="360"/>
+      </w:pPr>
+      <w:rPr>
+        <w:rFonts w:ascii="Courier New" w:hAnsi="Courier New" w:hint="default"/>
+        <w:sz w:val="20"/>
+      </w:rPr>
+    </w:lvl>
+    <w:lvl w:ilvl="2" w:tentative="1">
+      <w:start w:val="1"/>
+      <w:numFmt w:val="bullet"/>
+      <w:lvlText w:val=""/>
+      <w:lvlJc w:val="left"/>
+      <w:pPr>
+        <w:tabs>
+          <w:tab w:val="num" w:pos="2160"/>
+        </w:tabs>
+        <w:ind w:left="2160" w:hanging="360"/>
+      </w:pPr>
+      <w:rPr>
+        <w:rFonts w:ascii="Wingdings" w:hAnsi="Wingdings" w:hint="default"/>
+        <w:sz w:val="20"/>
+      </w:rPr>
+    </w:lvl>
+    <w:lvl w:ilvl="3" w:tentative="1">
+      <w:start w:val="1"/>
+      <w:numFmt w:val="bullet"/>
+      <w:lvlText w:val=""/>
+      <w:lvlJc w:val="left"/>
+      <w:pPr>
+        <w:tabs>
+          <w:tab w:val="num" w:pos="2880"/>
+        </w:tabs>
+        <w:ind w:left="2880" w:hanging="360"/>
+      </w:pPr>
+      <w:rPr>
+        <w:rFonts w:ascii="Wingdings" w:hAnsi="Wingdings" w:hint="default"/>
+        <w:sz w:val="20"/>
+      </w:rPr>
+    </w:lvl>
+    <w:lvl w:ilvl="4" w:tentative="1">
+      <w:start w:val="1"/>
+      <w:numFmt w:val="bullet"/>
+      <w:lvlText w:val=""/>
+      <w:lvlJc w:val="left"/>
+      <w:pPr>
+        <w:tabs>
+          <w:tab w:val="num" w:pos="3600"/>
+        </w:tabs>
+        <w:ind w:left="3600" w:hanging="360"/>
+      </w:pPr>
+      <w:rPr>
+        <w:rFonts w:ascii="Wingdings" w:hAnsi="Wingdings" w:hint="default"/>
+        <w:sz w:val="20"/>
+      </w:rPr>
+    </w:lvl>
+    <w:lvl w:ilvl="5" w:tentative="1">
+      <w:start w:val="1"/>
+      <w:numFmt w:val="bullet"/>
+      <w:lvlText w:val=""/>
+      <w:lvlJc w:val="left"/>
+      <w:pPr>
+        <w:tabs>
+          <w:tab w:val="num" w:pos="4320"/>
+        </w:tabs>
+        <w:ind w:left="4320" w:hanging="360"/>
+      </w:pPr>
+      <w:rPr>
+        <w:rFonts w:ascii="Wingdings" w:hAnsi="Wingdings" w:hint="default"/>
+        <w:sz w:val="20"/>
+      </w:rPr>
+    </w:lvl>
+    <w:lvl w:ilvl="6" w:tentative="1">
+      <w:start w:val="1"/>
+      <w:numFmt w:val="bullet"/>
+      <w:lvlText w:val=""/>
+      <w:lvlJc w:val="left"/>
+      <w:pPr>
+        <w:tabs>
+          <w:tab w:val="num" w:pos="5040"/>
+        </w:tabs>
+        <w:ind w:left="5040" w:hanging="360"/>
+      </w:pPr>
+      <w:rPr>
+        <w:rFonts w:ascii="Wingdings" w:hAnsi="Wingdings" w:hint="default"/>
+        <w:sz w:val="20"/>
+      </w:rPr>
+    </w:lvl>
+    <w:lvl w:ilvl="7" w:tentative="1">
+      <w:start w:val="1"/>
+      <w:numFmt w:val="bullet"/>
+      <w:lvlText w:val=""/>
+      <w:lvlJc w:val="left"/>
+      <w:pPr>
+        <w:tabs>
+          <w:tab w:val="num" w:pos="5760"/>
+        </w:tabs>
+        <w:ind w:left="5760" w:hanging="360"/>
+      </w:pPr>
+      <w:rPr>
+        <w:rFonts w:ascii="Wingdings" w:hAnsi="Wingdings" w:hint="default"/>
+        <w:sz w:val="20"/>
+      </w:rPr>
+    </w:lvl>
+    <w:lvl w:ilvl="8" w:tentative="1">
+      <w:start w:val="1"/>
+      <w:numFmt w:val="bullet"/>
+      <w:lvlText w:val=""/>
+      <w:lvlJc w:val="left"/>
+      <w:pPr>
+        <w:tabs>
+          <w:tab w:val="num" w:pos="6480"/>
+        </w:tabs>
+        <w:ind w:left="6480" w:hanging="360"/>
+      </w:pPr>
+      <w:rPr>
+        <w:rFonts w:ascii="Wingdings" w:hAnsi="Wingdings" w:hint="default"/>
+        <w:sz w:val="20"/>
+      </w:rPr>
+    </w:lvl>
+  </w:abstractNum>
+  <w:abstractNum w:abstractNumId="7" w15:restartNumberingAfterBreak="0">
     <w:nsid w:val="6B4619A0"/>
     <w:multiLevelType w:val="hybridMultilevel"/>
     <w:tmpl w:val="81423508"/>
@@ -3790,19 +5035,25 @@
     <w:abstractNumId w:val="0"/>
   </w:num>
   <w:num w:numId="2" w16cid:durableId="857962381">
+    <w:abstractNumId w:val="2"/>
+  </w:num>
+  <w:num w:numId="3" w16cid:durableId="117335977">
+    <w:abstractNumId w:val="4"/>
+  </w:num>
+  <w:num w:numId="4" w16cid:durableId="2023431149">
+    <w:abstractNumId w:val="5"/>
+  </w:num>
+  <w:num w:numId="5" w16cid:durableId="604121873">
+    <w:abstractNumId w:val="3"/>
+  </w:num>
+  <w:num w:numId="6" w16cid:durableId="995112057">
+    <w:abstractNumId w:val="7"/>
+  </w:num>
+  <w:num w:numId="7" w16cid:durableId="862355071">
     <w:abstractNumId w:val="1"/>
   </w:num>
-  <w:num w:numId="3" w16cid:durableId="117335977">
-    <w:abstractNumId w:val="3"/>
-  </w:num>
-  <w:num w:numId="4" w16cid:durableId="2023431149">
-    <w:abstractNumId w:val="4"/>
-  </w:num>
-  <w:num w:numId="5" w16cid:durableId="604121873">
-    <w:abstractNumId w:val="2"/>
-  </w:num>
-  <w:num w:numId="6" w16cid:durableId="995112057">
-    <w:abstractNumId w:val="5"/>
+  <w:num w:numId="8" w16cid:durableId="33389127">
+    <w:abstractNumId w:val="6"/>
   </w:num>
 </w:numbering>
 </file>

</xml_diff>

<commit_message>
chart (example of turunan)
</commit_message>
<xml_diff>
--- a/Theory/Requirement Data Science dalam konteks matematika.docx
+++ b/Theory/Requirement Data Science dalam konteks matematika.docx
@@ -1222,7 +1222,6 @@
               <w:t>[</w:t>
             </w:r>
             <w:proofErr w:type="spellStart"/>
-            <w:proofErr w:type="gramStart"/>
             <w:r>
               <w:rPr>
                 <w:b/>
@@ -1231,7 +1230,6 @@
               <w:t>x,y</w:t>
             </w:r>
             <w:proofErr w:type="spellEnd"/>
-            <w:proofErr w:type="gramEnd"/>
             <w:r>
               <w:rPr>
                 <w:b/>
@@ -3377,12 +3375,10 @@
               <w:t>z = f(</w:t>
             </w:r>
             <w:proofErr w:type="spellStart"/>
-            <w:proofErr w:type="gramStart"/>
             <w:r>
               <w:t>x,y</w:t>
             </w:r>
             <w:proofErr w:type="spellEnd"/>
-            <w:proofErr w:type="gramEnd"/>
             <w:r>
               <w:t>)</w:t>
             </w:r>
@@ -4784,7 +4780,6 @@
               <w:t>[</w:t>
             </w:r>
             <w:proofErr w:type="spellStart"/>
-            <w:proofErr w:type="gramStart"/>
             <w:r>
               <w:rPr>
                 <w:b/>
@@ -4793,7 +4788,6 @@
               <w:t>x,y</w:t>
             </w:r>
             <w:proofErr w:type="spellEnd"/>
-            <w:proofErr w:type="gramEnd"/>
             <w:r>
               <w:rPr>
                 <w:b/>
@@ -4834,13 +4828,8 @@
             <w:hideMark/>
           </w:tcPr>
           <w:p>
-            <w:proofErr w:type="gramStart"/>
             <w:r>
-              <w:t>f(</w:t>
-            </w:r>
-            <w:proofErr w:type="gramEnd"/>
-            <w:r>
-              <w:t>-2.1) = -2.1</w:t>
+              <w:t>f(-2.1) = -2.1</w:t>
             </w:r>
             <w:r>
               <w:rPr>
@@ -4915,13 +4904,8 @@
             <w:hideMark/>
           </w:tcPr>
           <w:p>
-            <w:proofErr w:type="gramStart"/>
             <w:r>
-              <w:t>f(</w:t>
-            </w:r>
-            <w:proofErr w:type="gramEnd"/>
-            <w:r>
-              <w:t>-2) = -2</w:t>
+              <w:t>f(-2) = -2</w:t>
             </w:r>
             <w:r>
               <w:rPr>
@@ -4996,13 +4980,8 @@
             <w:hideMark/>
           </w:tcPr>
           <w:p>
-            <w:proofErr w:type="gramStart"/>
             <w:r>
-              <w:t>f(</w:t>
-            </w:r>
-            <w:proofErr w:type="gramEnd"/>
-            <w:r>
-              <w:t>-1) = -1</w:t>
+              <w:t>f(-1) = -1</w:t>
             </w:r>
             <w:r>
               <w:rPr>
@@ -5077,13 +5056,8 @@
             <w:hideMark/>
           </w:tcPr>
           <w:p>
-            <w:proofErr w:type="gramStart"/>
             <w:r>
-              <w:t>f(</w:t>
-            </w:r>
-            <w:proofErr w:type="gramEnd"/>
-            <w:r>
-              <w:t>0) = 0</w:t>
+              <w:t>f(0) = 0</w:t>
             </w:r>
             <w:r>
               <w:rPr>
@@ -5158,13 +5132,8 @@
             <w:hideMark/>
           </w:tcPr>
           <w:p>
-            <w:proofErr w:type="gramStart"/>
             <w:r>
-              <w:t>f(</w:t>
-            </w:r>
-            <w:proofErr w:type="gramEnd"/>
-            <w:r>
-              <w:t>1) = 1</w:t>
+              <w:t>f(1) = 1</w:t>
             </w:r>
             <w:r>
               <w:rPr>
@@ -5239,13 +5208,8 @@
             <w:hideMark/>
           </w:tcPr>
           <w:p>
-            <w:proofErr w:type="gramStart"/>
             <w:r>
-              <w:t>f(</w:t>
-            </w:r>
-            <w:proofErr w:type="gramEnd"/>
-            <w:r>
-              <w:t>2) = 2</w:t>
+              <w:t>f(2) = 2</w:t>
             </w:r>
             <w:r>
               <w:rPr>
@@ -5320,13 +5284,8 @@
             <w:hideMark/>
           </w:tcPr>
           <w:p>
-            <w:proofErr w:type="gramStart"/>
             <w:r>
-              <w:t>f(</w:t>
-            </w:r>
-            <w:proofErr w:type="gramEnd"/>
-            <w:r>
-              <w:t>2.1) = 2.1</w:t>
+              <w:t>f(2.1) = 2.1</w:t>
             </w:r>
             <w:r>
               <w:rPr>
@@ -5712,6 +5671,615 @@
       <w:proofErr w:type="spellStart"/>
       <w:r>
         <w:t>dst</w:t>
+      </w:r>
+      <w:proofErr w:type="spellEnd"/>
+      <w:r>
+        <w:t>.</w:t>
+      </w:r>
+    </w:p>
+    <w:p>
+      <w:proofErr w:type="spellStart"/>
+      <w:r>
+        <w:lastRenderedPageBreak/>
+        <w:t>Umumnya</w:t>
+      </w:r>
+      <w:proofErr w:type="spellEnd"/>
+      <w:r>
+        <w:t xml:space="preserve">, </w:t>
+      </w:r>
+      <w:proofErr w:type="spellStart"/>
+      <w:r>
+        <w:t>sebuah</w:t>
+      </w:r>
+      <w:proofErr w:type="spellEnd"/>
+      <w:r>
+        <w:t xml:space="preserve"> </w:t>
+      </w:r>
+      <w:proofErr w:type="spellStart"/>
+      <w:r>
+        <w:t>kurva</w:t>
+      </w:r>
+      <w:proofErr w:type="spellEnd"/>
+      <w:r>
+        <w:t xml:space="preserve"> </w:t>
+      </w:r>
+      <w:proofErr w:type="spellStart"/>
+      <w:r>
+        <w:t>suatu</w:t>
+      </w:r>
+      <w:proofErr w:type="spellEnd"/>
+      <w:r>
+        <w:t xml:space="preserve"> </w:t>
+      </w:r>
+      <w:proofErr w:type="spellStart"/>
+      <w:r>
+        <w:t>fungsi</w:t>
+      </w:r>
+      <w:proofErr w:type="spellEnd"/>
+      <w:r>
+        <w:t xml:space="preserve"> </w:t>
+      </w:r>
+      <w:proofErr w:type="spellStart"/>
+      <w:r>
+        <w:t>dapat</w:t>
+      </w:r>
+      <w:proofErr w:type="spellEnd"/>
+      <w:r>
+        <w:t xml:space="preserve"> </w:t>
+      </w:r>
+      <w:proofErr w:type="spellStart"/>
+      <w:r>
+        <w:t>digambar</w:t>
+      </w:r>
+      <w:proofErr w:type="spellEnd"/>
+      <w:r>
+        <w:t xml:space="preserve"> </w:t>
+      </w:r>
+      <w:proofErr w:type="spellStart"/>
+      <w:r>
+        <w:t>dengan</w:t>
+      </w:r>
+      <w:proofErr w:type="spellEnd"/>
+      <w:r>
+        <w:t xml:space="preserve"> </w:t>
+      </w:r>
+      <w:proofErr w:type="spellStart"/>
+      <w:r>
+        <w:t>menganalisis</w:t>
+      </w:r>
+      <w:proofErr w:type="spellEnd"/>
+      <w:r>
+        <w:t xml:space="preserve"> </w:t>
+      </w:r>
+      <w:proofErr w:type="spellStart"/>
+      <w:r>
+        <w:t>beberapa</w:t>
+      </w:r>
+      <w:proofErr w:type="spellEnd"/>
+      <w:r>
+        <w:t xml:space="preserve"> </w:t>
+      </w:r>
+      <w:proofErr w:type="spellStart"/>
+      <w:r>
+        <w:t>konsep</w:t>
+      </w:r>
+      <w:proofErr w:type="spellEnd"/>
+      <w:r>
+        <w:t xml:space="preserve"> </w:t>
+      </w:r>
+      <w:proofErr w:type="spellStart"/>
+      <w:r>
+        <w:t>turunan</w:t>
+      </w:r>
+      <w:proofErr w:type="spellEnd"/>
+      <w:r>
+        <w:t xml:space="preserve">, </w:t>
+      </w:r>
+      <w:proofErr w:type="spellStart"/>
+      <w:r>
+        <w:t>yaitu</w:t>
+      </w:r>
+      <w:proofErr w:type="spellEnd"/>
+      <w:r>
+        <w:t xml:space="preserve"> </w:t>
+      </w:r>
+      <w:proofErr w:type="spellStart"/>
+      <w:r>
+        <w:t>fungsi</w:t>
+      </w:r>
+      <w:proofErr w:type="spellEnd"/>
+      <w:r>
+        <w:t xml:space="preserve"> naik </w:t>
+      </w:r>
+      <w:proofErr w:type="spellStart"/>
+      <w:r>
+        <w:t>atau</w:t>
+      </w:r>
+      <w:proofErr w:type="spellEnd"/>
+      <w:r>
+        <w:t xml:space="preserve"> </w:t>
+      </w:r>
+      <w:proofErr w:type="spellStart"/>
+      <w:r>
+        <w:t>turun</w:t>
+      </w:r>
+      <w:proofErr w:type="spellEnd"/>
+      <w:r>
+        <w:t xml:space="preserve">, </w:t>
+      </w:r>
+      <w:proofErr w:type="spellStart"/>
+      <w:r>
+        <w:t>titik</w:t>
+      </w:r>
+      <w:proofErr w:type="spellEnd"/>
+      <w:r>
+        <w:t xml:space="preserve"> optimum (</w:t>
+      </w:r>
+      <w:proofErr w:type="spellStart"/>
+      <w:r>
+        <w:t>maksimum</w:t>
+      </w:r>
+      <w:proofErr w:type="spellEnd"/>
+      <w:r>
+        <w:t xml:space="preserve"> </w:t>
+      </w:r>
+      <w:proofErr w:type="spellStart"/>
+      <w:r>
+        <w:t>atau</w:t>
+      </w:r>
+      <w:proofErr w:type="spellEnd"/>
+      <w:r>
+        <w:t xml:space="preserve"> minimum), </w:t>
+      </w:r>
+      <w:proofErr w:type="spellStart"/>
+      <w:r>
+        <w:t>titik</w:t>
+      </w:r>
+      <w:proofErr w:type="spellEnd"/>
+      <w:r>
+        <w:t xml:space="preserve"> </w:t>
+      </w:r>
+      <w:proofErr w:type="spellStart"/>
+      <w:r>
+        <w:t>stasioner</w:t>
+      </w:r>
+      <w:proofErr w:type="spellEnd"/>
+      <w:r>
+        <w:t xml:space="preserve">, dan </w:t>
+      </w:r>
+      <w:proofErr w:type="spellStart"/>
+      <w:r>
+        <w:t>titik</w:t>
+      </w:r>
+      <w:proofErr w:type="spellEnd"/>
+      <w:r>
+        <w:t xml:space="preserve"> </w:t>
+      </w:r>
+      <w:proofErr w:type="spellStart"/>
+      <w:r>
+        <w:t>belok</w:t>
+      </w:r>
+      <w:proofErr w:type="spellEnd"/>
+      <w:r>
+        <w:t xml:space="preserve">. </w:t>
+      </w:r>
+      <w:proofErr w:type="spellStart"/>
+      <w:r>
+        <w:t>Seperti</w:t>
+      </w:r>
+      <w:proofErr w:type="spellEnd"/>
+      <w:r>
+        <w:t xml:space="preserve"> yang </w:t>
+      </w:r>
+      <w:proofErr w:type="spellStart"/>
+      <w:r>
+        <w:t>dijelaskan</w:t>
+      </w:r>
+      <w:proofErr w:type="spellEnd"/>
+      <w:r>
+        <w:t xml:space="preserve"> pada </w:t>
+      </w:r>
+      <w:r>
+        <w:rPr>
+          <w:i/>
+          <w:iCs/>
+        </w:rPr>
+        <w:t>gradient descent </w:t>
+      </w:r>
+      <w:r>
+        <w:t xml:space="preserve">di </w:t>
+      </w:r>
+      <w:proofErr w:type="spellStart"/>
+      <w:r>
+        <w:t>atas</w:t>
+      </w:r>
+      <w:proofErr w:type="spellEnd"/>
+      <w:r>
+        <w:t xml:space="preserve">, </w:t>
+      </w:r>
+      <w:proofErr w:type="spellStart"/>
+      <w:r>
+        <w:t>bahwa</w:t>
+      </w:r>
+      <w:proofErr w:type="spellEnd"/>
+      <w:r>
+        <w:t xml:space="preserve"> </w:t>
+      </w:r>
+      <w:proofErr w:type="spellStart"/>
+      <w:r>
+        <w:t>prinsip</w:t>
+      </w:r>
+      <w:proofErr w:type="spellEnd"/>
+      <w:r>
+        <w:t xml:space="preserve"> </w:t>
+      </w:r>
+      <w:proofErr w:type="spellStart"/>
+      <w:r>
+        <w:t>dari</w:t>
+      </w:r>
+      <w:proofErr w:type="spellEnd"/>
+      <w:r>
+        <w:t xml:space="preserve"> </w:t>
+      </w:r>
+      <w:proofErr w:type="spellStart"/>
+      <w:r>
+        <w:t>fungsi</w:t>
+      </w:r>
+      <w:proofErr w:type="spellEnd"/>
+      <w:r>
+        <w:t xml:space="preserve"> </w:t>
+      </w:r>
+      <w:proofErr w:type="spellStart"/>
+      <w:r>
+        <w:t>tersebut</w:t>
+      </w:r>
+      <w:proofErr w:type="spellEnd"/>
+      <w:r>
+        <w:t xml:space="preserve"> </w:t>
+      </w:r>
+      <w:proofErr w:type="spellStart"/>
+      <w:r>
+        <w:t>adalah</w:t>
+      </w:r>
+      <w:proofErr w:type="spellEnd"/>
+      <w:r>
+        <w:t xml:space="preserve"> </w:t>
+      </w:r>
+      <w:proofErr w:type="spellStart"/>
+      <w:r>
+        <w:t>mencari</w:t>
+      </w:r>
+      <w:proofErr w:type="spellEnd"/>
+      <w:r>
+        <w:t xml:space="preserve"> </w:t>
+      </w:r>
+      <w:proofErr w:type="spellStart"/>
+      <w:r>
+        <w:t>laju</w:t>
+      </w:r>
+      <w:proofErr w:type="spellEnd"/>
+      <w:r>
+        <w:t xml:space="preserve"> </w:t>
+      </w:r>
+      <w:proofErr w:type="spellStart"/>
+      <w:r>
+        <w:t>perubahan</w:t>
+      </w:r>
+      <w:proofErr w:type="spellEnd"/>
+      <w:r>
+        <w:t xml:space="preserve"> </w:t>
+      </w:r>
+      <w:proofErr w:type="spellStart"/>
+      <w:r>
+        <w:t>variabel</w:t>
+      </w:r>
+      <w:proofErr w:type="spellEnd"/>
+      <w:r>
+        <w:t xml:space="preserve"> yang </w:t>
+      </w:r>
+      <w:proofErr w:type="spellStart"/>
+      <w:r>
+        <w:t>tertera</w:t>
+      </w:r>
+      <w:proofErr w:type="spellEnd"/>
+      <w:r>
+        <w:t xml:space="preserve"> </w:t>
+      </w:r>
+      <w:proofErr w:type="spellStart"/>
+      <w:r>
+        <w:t>seperti</w:t>
+      </w:r>
+      <w:proofErr w:type="spellEnd"/>
+      <w:r>
+        <w:t xml:space="preserve"> </w:t>
+      </w:r>
+      <w:proofErr w:type="spellStart"/>
+      <w:r>
+        <w:t>gambar</w:t>
+      </w:r>
+      <w:proofErr w:type="spellEnd"/>
+      <w:r>
+        <w:t xml:space="preserve"> di </w:t>
+      </w:r>
+      <w:proofErr w:type="spellStart"/>
+      <w:r>
+        <w:t>bawah</w:t>
+      </w:r>
+      <w:proofErr w:type="spellEnd"/>
+      <w:r>
+        <w:t xml:space="preserve"> </w:t>
+      </w:r>
+      <w:proofErr w:type="spellStart"/>
+      <w:r>
+        <w:t>ini</w:t>
+      </w:r>
+      <w:proofErr w:type="spellEnd"/>
+      <w:r>
+        <w:t>.</w:t>
+      </w:r>
+    </w:p>
+    <w:p>
+      <w:r>
+        <w:drawing>
+          <wp:inline distT="0" distB="0" distL="0" distR="0" wp14:anchorId="698F9C7D" wp14:editId="70A2CB81">
+            <wp:extent cx="3754582" cy="1945927"/>
+            <wp:effectExtent l="0" t="0" r="0" b="0"/>
+            <wp:docPr id="1024622276" name="Picture 1"/>
+            <wp:cNvGraphicFramePr>
+              <a:graphicFrameLocks xmlns:a="http://schemas.openxmlformats.org/drawingml/2006/main" noChangeAspect="1"/>
+            </wp:cNvGraphicFramePr>
+            <a:graphic xmlns:a="http://schemas.openxmlformats.org/drawingml/2006/main">
+              <a:graphicData uri="http://schemas.openxmlformats.org/drawingml/2006/picture">
+                <pic:pic xmlns:pic="http://schemas.openxmlformats.org/drawingml/2006/picture">
+                  <pic:nvPicPr>
+                    <pic:cNvPr id="1024622276" name=""/>
+                    <pic:cNvPicPr/>
+                  </pic:nvPicPr>
+                  <pic:blipFill>
+                    <a:blip r:embed="rId6"/>
+                    <a:stretch>
+                      <a:fillRect/>
+                    </a:stretch>
+                  </pic:blipFill>
+                  <pic:spPr>
+                    <a:xfrm>
+                      <a:off x="0" y="0"/>
+                      <a:ext cx="3756373" cy="1946855"/>
+                    </a:xfrm>
+                    <a:prstGeom prst="rect">
+                      <a:avLst/>
+                    </a:prstGeom>
+                  </pic:spPr>
+                </pic:pic>
+              </a:graphicData>
+            </a:graphic>
+          </wp:inline>
+        </w:drawing>
+      </w:r>
+    </w:p>
+    <w:p>
+      <w:r>
+        <w:t xml:space="preserve">Dari </w:t>
+      </w:r>
+      <w:proofErr w:type="spellStart"/>
+      <w:r>
+        <w:t>grafik</w:t>
+      </w:r>
+      <w:proofErr w:type="spellEnd"/>
+      <w:r>
+        <w:t xml:space="preserve"> di </w:t>
+      </w:r>
+      <w:proofErr w:type="spellStart"/>
+      <w:r>
+        <w:t>atas</w:t>
+      </w:r>
+      <w:proofErr w:type="spellEnd"/>
+      <w:r>
+        <w:t xml:space="preserve"> </w:t>
+      </w:r>
+      <w:proofErr w:type="spellStart"/>
+      <w:r>
+        <w:t>dapat</w:t>
+      </w:r>
+      <w:proofErr w:type="spellEnd"/>
+      <w:r>
+        <w:t xml:space="preserve"> </w:t>
+      </w:r>
+      <w:proofErr w:type="spellStart"/>
+      <w:r>
+        <w:t>dilihat</w:t>
+      </w:r>
+      <w:proofErr w:type="spellEnd"/>
+      <w:r>
+        <w:t xml:space="preserve"> </w:t>
+      </w:r>
+      <w:proofErr w:type="spellStart"/>
+      <w:r>
+        <w:t>bahwa</w:t>
+      </w:r>
+      <w:proofErr w:type="spellEnd"/>
+      <w:r>
+        <w:t xml:space="preserve"> </w:t>
+      </w:r>
+      <w:proofErr w:type="spellStart"/>
+      <w:r>
+        <w:t>saat</w:t>
+      </w:r>
+      <w:proofErr w:type="spellEnd"/>
+      <w:r>
+        <w:t xml:space="preserve"> </w:t>
+      </w:r>
+      <w:proofErr w:type="spellStart"/>
+      <w:r>
+        <w:t>kurva</w:t>
+      </w:r>
+      <w:proofErr w:type="spellEnd"/>
+      <w:r>
+        <w:t xml:space="preserve"> naik </w:t>
+      </w:r>
+      <w:proofErr w:type="spellStart"/>
+      <w:r>
+        <w:t>berada</w:t>
+      </w:r>
+      <w:proofErr w:type="spellEnd"/>
+      <w:r>
+        <w:t xml:space="preserve"> di </w:t>
+      </w:r>
+      <w:proofErr w:type="spellStart"/>
+      <w:r>
+        <w:t>titik</w:t>
+      </w:r>
+      <w:proofErr w:type="spellEnd"/>
+      <w:r>
+        <w:t xml:space="preserve"> </w:t>
+      </w:r>
+      <w:proofErr w:type="spellStart"/>
+      <w:r>
+        <w:t>maksimal</w:t>
+      </w:r>
+      <w:proofErr w:type="spellEnd"/>
+      <w:r>
+        <w:t xml:space="preserve"> 4.41 dan </w:t>
+      </w:r>
+      <w:proofErr w:type="spellStart"/>
+      <w:r>
+        <w:t>kurva</w:t>
+      </w:r>
+      <w:proofErr w:type="spellEnd"/>
+      <w:r>
+        <w:t xml:space="preserve"> </w:t>
+      </w:r>
+      <w:proofErr w:type="spellStart"/>
+      <w:r>
+        <w:t>turun</w:t>
+      </w:r>
+      <w:proofErr w:type="spellEnd"/>
+      <w:r>
+        <w:t xml:space="preserve"> </w:t>
+      </w:r>
+      <w:proofErr w:type="spellStart"/>
+      <w:r>
+        <w:t>berada</w:t>
+      </w:r>
+      <w:proofErr w:type="spellEnd"/>
+      <w:r>
+        <w:t xml:space="preserve"> di </w:t>
+      </w:r>
+      <w:proofErr w:type="spellStart"/>
+      <w:r>
+        <w:t>titik</w:t>
+      </w:r>
+      <w:proofErr w:type="spellEnd"/>
+      <w:r>
+        <w:t xml:space="preserve"> minimum 0. </w:t>
+      </w:r>
+      <w:proofErr w:type="spellStart"/>
+      <w:r>
+        <w:t>Setelah</w:t>
+      </w:r>
+      <w:proofErr w:type="spellEnd"/>
+      <w:r>
+        <w:t xml:space="preserve"> Anda </w:t>
+      </w:r>
+      <w:proofErr w:type="spellStart"/>
+      <w:r>
+        <w:t>mendapatkan</w:t>
+      </w:r>
+      <w:proofErr w:type="spellEnd"/>
+      <w:r>
+        <w:t xml:space="preserve"> </w:t>
+      </w:r>
+      <w:proofErr w:type="spellStart"/>
+      <w:r>
+        <w:t>nilai</w:t>
+      </w:r>
+      <w:proofErr w:type="spellEnd"/>
+      <w:r>
+        <w:t xml:space="preserve"> f(x), Anda </w:t>
+      </w:r>
+      <w:proofErr w:type="spellStart"/>
+      <w:r>
+        <w:t>dapat</w:t>
+      </w:r>
+      <w:proofErr w:type="spellEnd"/>
+      <w:r>
+        <w:t xml:space="preserve"> </w:t>
+      </w:r>
+      <w:proofErr w:type="spellStart"/>
+      <w:r>
+        <w:t>menghitung</w:t>
+      </w:r>
+      <w:proofErr w:type="spellEnd"/>
+      <w:r>
+        <w:t xml:space="preserve"> </w:t>
+      </w:r>
+      <w:proofErr w:type="spellStart"/>
+      <w:r>
+        <w:t>kemiringan</w:t>
+      </w:r>
+      <w:proofErr w:type="spellEnd"/>
+      <w:r>
+        <w:t xml:space="preserve"> </w:t>
+      </w:r>
+      <w:proofErr w:type="spellStart"/>
+      <w:r>
+        <w:t>dari</w:t>
+      </w:r>
+      <w:proofErr w:type="spellEnd"/>
+      <w:r>
+        <w:t xml:space="preserve"> </w:t>
+      </w:r>
+      <w:proofErr w:type="spellStart"/>
+      <w:r>
+        <w:t>nilai</w:t>
+      </w:r>
+      <w:proofErr w:type="spellEnd"/>
+      <w:r>
+        <w:t xml:space="preserve"> </w:t>
+      </w:r>
+      <w:proofErr w:type="spellStart"/>
+      <w:r>
+        <w:t>maksimum</w:t>
+      </w:r>
+      <w:proofErr w:type="spellEnd"/>
+      <w:r>
+        <w:t xml:space="preserve"> </w:t>
+      </w:r>
+      <w:proofErr w:type="spellStart"/>
+      <w:r>
+        <w:t>dengan</w:t>
+      </w:r>
+      <w:proofErr w:type="spellEnd"/>
+      <w:r>
+        <w:t xml:space="preserve"> </w:t>
+      </w:r>
+      <w:proofErr w:type="spellStart"/>
+      <w:r>
+        <w:t>cepat</w:t>
+      </w:r>
+      <w:proofErr w:type="spellEnd"/>
+      <w:r>
+        <w:t xml:space="preserve"> </w:t>
+      </w:r>
+      <w:proofErr w:type="spellStart"/>
+      <w:r>
+        <w:t>menggunakan</w:t>
+      </w:r>
+      <w:proofErr w:type="spellEnd"/>
+      <w:r>
+        <w:t xml:space="preserve"> </w:t>
+      </w:r>
+      <w:proofErr w:type="spellStart"/>
+      <w:r>
+        <w:t>persamaan</w:t>
+      </w:r>
+      <w:proofErr w:type="spellEnd"/>
+      <w:r>
+        <w:t xml:space="preserve"> </w:t>
+      </w:r>
+      <w:proofErr w:type="spellStart"/>
+      <w:r>
+        <w:t>berikut</w:t>
       </w:r>
       <w:proofErr w:type="spellEnd"/>
       <w:r>

</xml_diff>

<commit_message>
function turunan in data science
</commit_message>
<xml_diff>
--- a/Theory/Requirement Data Science dalam konteks matematika.docx
+++ b/Theory/Requirement Data Science dalam konteks matematika.docx
@@ -1222,6 +1222,7 @@
               <w:t>[</w:t>
             </w:r>
             <w:proofErr w:type="spellStart"/>
+            <w:proofErr w:type="gramStart"/>
             <w:r>
               <w:rPr>
                 <w:b/>
@@ -1230,6 +1231,7 @@
               <w:t>x,y</w:t>
             </w:r>
             <w:proofErr w:type="spellEnd"/>
+            <w:proofErr w:type="gramEnd"/>
             <w:r>
               <w:rPr>
                 <w:b/>
@@ -3375,10 +3377,12 @@
               <w:t>z = f(</w:t>
             </w:r>
             <w:proofErr w:type="spellStart"/>
+            <w:proofErr w:type="gramStart"/>
             <w:r>
               <w:t>x,y</w:t>
             </w:r>
             <w:proofErr w:type="spellEnd"/>
+            <w:proofErr w:type="gramEnd"/>
             <w:r>
               <w:t>)</w:t>
             </w:r>
@@ -4780,6 +4784,7 @@
               <w:t>[</w:t>
             </w:r>
             <w:proofErr w:type="spellStart"/>
+            <w:proofErr w:type="gramStart"/>
             <w:r>
               <w:rPr>
                 <w:b/>
@@ -4788,6 +4793,7 @@
               <w:t>x,y</w:t>
             </w:r>
             <w:proofErr w:type="spellEnd"/>
+            <w:proofErr w:type="gramEnd"/>
             <w:r>
               <w:rPr>
                 <w:b/>
@@ -4828,8 +4834,13 @@
             <w:hideMark/>
           </w:tcPr>
           <w:p>
+            <w:proofErr w:type="gramStart"/>
             <w:r>
-              <w:t>f(-2.1) = -2.1</w:t>
+              <w:t>f(</w:t>
+            </w:r>
+            <w:proofErr w:type="gramEnd"/>
+            <w:r>
+              <w:t>-2.1) = -2.1</w:t>
             </w:r>
             <w:r>
               <w:rPr>
@@ -4904,8 +4915,13 @@
             <w:hideMark/>
           </w:tcPr>
           <w:p>
+            <w:proofErr w:type="gramStart"/>
             <w:r>
-              <w:t>f(-2) = -2</w:t>
+              <w:t>f(</w:t>
+            </w:r>
+            <w:proofErr w:type="gramEnd"/>
+            <w:r>
+              <w:t>-2) = -2</w:t>
             </w:r>
             <w:r>
               <w:rPr>
@@ -4980,8 +4996,13 @@
             <w:hideMark/>
           </w:tcPr>
           <w:p>
+            <w:proofErr w:type="gramStart"/>
             <w:r>
-              <w:t>f(-1) = -1</w:t>
+              <w:t>f(</w:t>
+            </w:r>
+            <w:proofErr w:type="gramEnd"/>
+            <w:r>
+              <w:t>-1) = -1</w:t>
             </w:r>
             <w:r>
               <w:rPr>
@@ -5056,8 +5077,13 @@
             <w:hideMark/>
           </w:tcPr>
           <w:p>
+            <w:proofErr w:type="gramStart"/>
             <w:r>
-              <w:t>f(0) = 0</w:t>
+              <w:t>f(</w:t>
+            </w:r>
+            <w:proofErr w:type="gramEnd"/>
+            <w:r>
+              <w:t>0) = 0</w:t>
             </w:r>
             <w:r>
               <w:rPr>
@@ -5132,8 +5158,13 @@
             <w:hideMark/>
           </w:tcPr>
           <w:p>
+            <w:proofErr w:type="gramStart"/>
             <w:r>
-              <w:t>f(1) = 1</w:t>
+              <w:t>f(</w:t>
+            </w:r>
+            <w:proofErr w:type="gramEnd"/>
+            <w:r>
+              <w:t>1) = 1</w:t>
             </w:r>
             <w:r>
               <w:rPr>
@@ -5208,8 +5239,13 @@
             <w:hideMark/>
           </w:tcPr>
           <w:p>
+            <w:proofErr w:type="gramStart"/>
             <w:r>
-              <w:t>f(2) = 2</w:t>
+              <w:t>f(</w:t>
+            </w:r>
+            <w:proofErr w:type="gramEnd"/>
+            <w:r>
+              <w:t>2) = 2</w:t>
             </w:r>
             <w:r>
               <w:rPr>
@@ -5284,8 +5320,13 @@
             <w:hideMark/>
           </w:tcPr>
           <w:p>
+            <w:proofErr w:type="gramStart"/>
             <w:r>
-              <w:t>f(2.1) = 2.1</w:t>
+              <w:t>f(</w:t>
+            </w:r>
+            <w:proofErr w:type="gramEnd"/>
+            <w:r>
+              <w:t>2.1) = 2.1</w:t>
             </w:r>
             <w:r>
               <w:rPr>
@@ -6286,6 +6327,259 @@
         <w:t>.</w:t>
       </w:r>
     </w:p>
+    <w:p>
+      <w:r>
+        <w:drawing>
+          <wp:inline distT="0" distB="0" distL="0" distR="0" wp14:anchorId="6C370E4B" wp14:editId="1997E347">
+            <wp:extent cx="1279347" cy="1309254"/>
+            <wp:effectExtent l="0" t="0" r="0" b="5715"/>
+            <wp:docPr id="1271371607" name="Picture 1"/>
+            <wp:cNvGraphicFramePr>
+              <a:graphicFrameLocks xmlns:a="http://schemas.openxmlformats.org/drawingml/2006/main" noChangeAspect="1"/>
+            </wp:cNvGraphicFramePr>
+            <a:graphic xmlns:a="http://schemas.openxmlformats.org/drawingml/2006/main">
+              <a:graphicData uri="http://schemas.openxmlformats.org/drawingml/2006/picture">
+                <pic:pic xmlns:pic="http://schemas.openxmlformats.org/drawingml/2006/picture">
+                  <pic:nvPicPr>
+                    <pic:cNvPr id="1271371607" name=""/>
+                    <pic:cNvPicPr/>
+                  </pic:nvPicPr>
+                  <pic:blipFill>
+                    <a:blip r:embed="rId7"/>
+                    <a:stretch>
+                      <a:fillRect/>
+                    </a:stretch>
+                  </pic:blipFill>
+                  <pic:spPr>
+                    <a:xfrm>
+                      <a:off x="0" y="0"/>
+                      <a:ext cx="1287134" cy="1317223"/>
+                    </a:xfrm>
+                    <a:prstGeom prst="rect">
+                      <a:avLst/>
+                    </a:prstGeom>
+                  </pic:spPr>
+                </pic:pic>
+              </a:graphicData>
+            </a:graphic>
+          </wp:inline>
+        </w:drawing>
+      </w:r>
+    </w:p>
+    <w:p/>
+    <w:p>
+      <w:pPr>
+        <w:rPr>
+          <w:b/>
+          <w:bCs/>
+        </w:rPr>
+      </w:pPr>
+      <w:proofErr w:type="spellStart"/>
+      <w:r>
+        <w:rPr>
+          <w:b/>
+          <w:bCs/>
+        </w:rPr>
+        <w:t>kegunaan</w:t>
+      </w:r>
+      <w:proofErr w:type="spellEnd"/>
+      <w:r>
+        <w:rPr>
+          <w:b/>
+          <w:bCs/>
+        </w:rPr>
+        <w:t xml:space="preserve"> </w:t>
+      </w:r>
+      <w:proofErr w:type="spellStart"/>
+      <w:r>
+        <w:rPr>
+          <w:b/>
+          <w:bCs/>
+        </w:rPr>
+        <w:t>turunan</w:t>
+      </w:r>
+      <w:proofErr w:type="spellEnd"/>
+      <w:r>
+        <w:rPr>
+          <w:b/>
+          <w:bCs/>
+        </w:rPr>
+        <w:t xml:space="preserve"> </w:t>
+      </w:r>
+      <w:proofErr w:type="spellStart"/>
+      <w:r>
+        <w:rPr>
+          <w:b/>
+          <w:bCs/>
+        </w:rPr>
+        <w:t>dalam</w:t>
+      </w:r>
+      <w:proofErr w:type="spellEnd"/>
+      <w:r>
+        <w:rPr>
+          <w:b/>
+          <w:bCs/>
+        </w:rPr>
+        <w:t xml:space="preserve"> data science</w:t>
+      </w:r>
+    </w:p>
+    <w:p>
+      <w:proofErr w:type="spellStart"/>
+      <w:r>
+        <w:t>Turunan</w:t>
+      </w:r>
+      <w:proofErr w:type="spellEnd"/>
+      <w:r>
+        <w:t xml:space="preserve"> </w:t>
+      </w:r>
+      <w:proofErr w:type="spellStart"/>
+      <w:r>
+        <w:t>atau</w:t>
+      </w:r>
+      <w:proofErr w:type="spellEnd"/>
+      <w:r>
+        <w:t xml:space="preserve"> </w:t>
+      </w:r>
+      <w:proofErr w:type="spellStart"/>
+      <w:r>
+        <w:t>derivatif</w:t>
+      </w:r>
+      <w:proofErr w:type="spellEnd"/>
+      <w:r>
+        <w:t xml:space="preserve"> </w:t>
+      </w:r>
+      <w:proofErr w:type="spellStart"/>
+      <w:r>
+        <w:t>digunakan</w:t>
+      </w:r>
+      <w:proofErr w:type="spellEnd"/>
+      <w:r>
+        <w:t xml:space="preserve"> oleh </w:t>
+      </w:r>
+      <w:r>
+        <w:rPr>
+          <w:i/>
+          <w:iCs/>
+        </w:rPr>
+        <w:t>machine learning</w:t>
+      </w:r>
+      <w:r>
+        <w:t> </w:t>
+      </w:r>
+      <w:proofErr w:type="spellStart"/>
+      <w:r>
+        <w:t>untuk</w:t>
+      </w:r>
+      <w:proofErr w:type="spellEnd"/>
+      <w:r>
+        <w:t xml:space="preserve"> </w:t>
+      </w:r>
+      <w:proofErr w:type="spellStart"/>
+      <w:r>
+        <w:t>memecahkan</w:t>
+      </w:r>
+      <w:proofErr w:type="spellEnd"/>
+      <w:r>
+        <w:t xml:space="preserve"> </w:t>
+      </w:r>
+      <w:proofErr w:type="spellStart"/>
+      <w:r>
+        <w:t>masalah</w:t>
+      </w:r>
+      <w:proofErr w:type="spellEnd"/>
+      <w:r>
+        <w:t xml:space="preserve"> </w:t>
+      </w:r>
+      <w:proofErr w:type="spellStart"/>
+      <w:r>
+        <w:t>pengoptimalan</w:t>
+      </w:r>
+      <w:proofErr w:type="spellEnd"/>
+      <w:r>
+        <w:t xml:space="preserve">. </w:t>
+      </w:r>
+      <w:proofErr w:type="spellStart"/>
+      <w:r>
+        <w:t>Algoritma</w:t>
+      </w:r>
+      <w:proofErr w:type="spellEnd"/>
+      <w:r>
+        <w:t xml:space="preserve"> </w:t>
+      </w:r>
+      <w:proofErr w:type="spellStart"/>
+      <w:r>
+        <w:t>pengoptimalan</w:t>
+      </w:r>
+      <w:proofErr w:type="spellEnd"/>
+      <w:r>
+        <w:t xml:space="preserve"> </w:t>
+      </w:r>
+      <w:proofErr w:type="spellStart"/>
+      <w:r>
+        <w:t>seperti</w:t>
+      </w:r>
+      <w:proofErr w:type="spellEnd"/>
+      <w:r>
+        <w:t xml:space="preserve"> gradient descent </w:t>
+      </w:r>
+      <w:proofErr w:type="spellStart"/>
+      <w:r>
+        <w:t>menggunakan</w:t>
+      </w:r>
+      <w:proofErr w:type="spellEnd"/>
+      <w:r>
+        <w:t xml:space="preserve"> </w:t>
+      </w:r>
+      <w:proofErr w:type="spellStart"/>
+      <w:r>
+        <w:t>turunan</w:t>
+      </w:r>
+      <w:proofErr w:type="spellEnd"/>
+      <w:r>
+        <w:t xml:space="preserve"> </w:t>
+      </w:r>
+      <w:proofErr w:type="spellStart"/>
+      <w:r>
+        <w:t>untuk</w:t>
+      </w:r>
+      <w:proofErr w:type="spellEnd"/>
+      <w:r>
+        <w:t xml:space="preserve"> </w:t>
+      </w:r>
+      <w:proofErr w:type="spellStart"/>
+      <w:r>
+        <w:t>memutuskan</w:t>
+      </w:r>
+      <w:proofErr w:type="spellEnd"/>
+      <w:r>
+        <w:t xml:space="preserve"> </w:t>
+      </w:r>
+      <w:proofErr w:type="spellStart"/>
+      <w:r>
+        <w:t>bertambah</w:t>
+      </w:r>
+      <w:proofErr w:type="spellEnd"/>
+      <w:r>
+        <w:t xml:space="preserve"> </w:t>
+      </w:r>
+      <w:proofErr w:type="spellStart"/>
+      <w:r>
+        <w:t>atau</w:t>
+      </w:r>
+      <w:proofErr w:type="spellEnd"/>
+      <w:r>
+        <w:t xml:space="preserve"> </w:t>
+      </w:r>
+      <w:proofErr w:type="spellStart"/>
+      <w:r>
+        <w:t>berkurangnya</w:t>
+      </w:r>
+      <w:proofErr w:type="spellEnd"/>
+      <w:r>
+        <w:t xml:space="preserve"> parameter training.</w:t>
+      </w:r>
+    </w:p>
+    <w:p/>
     <w:sectPr>
       <w:pgSz w:w="11906" w:h="16838"/>
       <w:pgMar w:top="1440" w:right="1440" w:bottom="1440" w:left="1440" w:header="708" w:footer="708" w:gutter="0"/>

</xml_diff>

<commit_message>
Aljabar Linier and Matriks
</commit_message>
<xml_diff>
--- a/Theory/Requirement Data Science dalam konteks matematika.docx
+++ b/Theory/Requirement Data Science dalam konteks matematika.docx
@@ -10607,10 +10607,3101 @@
     </w:p>
     <w:p>
       <w:pPr>
+        <w:spacing w:line="240" w:lineRule="auto"/>
+      </w:pPr>
+    </w:p>
+    <w:p>
+      <w:pPr>
+        <w:spacing w:line="240" w:lineRule="auto"/>
+        <w:rPr>
+          <w:b/>
+          <w:bCs/>
+        </w:rPr>
+      </w:pPr>
+      <w:proofErr w:type="spellStart"/>
+      <w:r>
+        <w:rPr>
+          <w:b/>
+          <w:bCs/>
+        </w:rPr>
+        <w:t>Aljabar</w:t>
+      </w:r>
+      <w:proofErr w:type="spellEnd"/>
+      <w:r>
+        <w:rPr>
+          <w:b/>
+          <w:bCs/>
+        </w:rPr>
+        <w:t xml:space="preserve"> Linier</w:t>
+      </w:r>
+    </w:p>
+    <w:p>
+      <w:pPr>
+        <w:spacing w:line="240" w:lineRule="auto"/>
+      </w:pPr>
+      <w:proofErr w:type="spellStart"/>
+      <w:r>
+        <w:t>Aljabar</w:t>
+      </w:r>
+      <w:proofErr w:type="spellEnd"/>
+      <w:r>
+        <w:t xml:space="preserve"> Linier </w:t>
+      </w:r>
+      <w:proofErr w:type="spellStart"/>
+      <w:r>
+        <w:t>adalah</w:t>
+      </w:r>
+      <w:proofErr w:type="spellEnd"/>
+      <w:r>
+        <w:t xml:space="preserve"> salah </w:t>
+      </w:r>
+      <w:proofErr w:type="spellStart"/>
+      <w:r>
+        <w:t>satu</w:t>
+      </w:r>
+      <w:proofErr w:type="spellEnd"/>
+      <w:r>
+        <w:t xml:space="preserve"> </w:t>
+      </w:r>
+      <w:proofErr w:type="spellStart"/>
+      <w:r>
+        <w:t>keterampilan</w:t>
+      </w:r>
+      <w:proofErr w:type="spellEnd"/>
+      <w:r>
+        <w:t xml:space="preserve"> </w:t>
+      </w:r>
+      <w:proofErr w:type="spellStart"/>
+      <w:r>
+        <w:t>matematika</w:t>
+      </w:r>
+      <w:proofErr w:type="spellEnd"/>
+      <w:r>
+        <w:t xml:space="preserve"> yang </w:t>
+      </w:r>
+      <w:proofErr w:type="spellStart"/>
+      <w:r>
+        <w:t>banyak</w:t>
+      </w:r>
+      <w:proofErr w:type="spellEnd"/>
+      <w:r>
+        <w:t xml:space="preserve"> </w:t>
+      </w:r>
+      <w:proofErr w:type="spellStart"/>
+      <w:r>
+        <w:t>digunakan</w:t>
+      </w:r>
+      <w:proofErr w:type="spellEnd"/>
+      <w:r>
+        <w:t xml:space="preserve"> </w:t>
+      </w:r>
+      <w:proofErr w:type="spellStart"/>
+      <w:r>
+        <w:t>dalam</w:t>
+      </w:r>
+      <w:proofErr w:type="spellEnd"/>
+      <w:r>
+        <w:t xml:space="preserve"> </w:t>
+      </w:r>
+      <w:proofErr w:type="spellStart"/>
+      <w:r>
+        <w:t>beberapa</w:t>
+      </w:r>
+      <w:proofErr w:type="spellEnd"/>
+      <w:r>
+        <w:t xml:space="preserve"> </w:t>
+      </w:r>
+      <w:proofErr w:type="spellStart"/>
+      <w:r>
+        <w:t>bagian</w:t>
+      </w:r>
+      <w:proofErr w:type="spellEnd"/>
+      <w:r>
+        <w:t xml:space="preserve">, </w:t>
+      </w:r>
+      <w:proofErr w:type="spellStart"/>
+      <w:r>
+        <w:t>diantaranya</w:t>
+      </w:r>
+      <w:proofErr w:type="spellEnd"/>
+      <w:r>
+        <w:t xml:space="preserve"> pada </w:t>
+      </w:r>
+      <w:proofErr w:type="spellStart"/>
+      <w:r>
+        <w:t>sebagian</w:t>
+      </w:r>
+      <w:proofErr w:type="spellEnd"/>
+      <w:r>
+        <w:t xml:space="preserve"> </w:t>
+      </w:r>
+      <w:proofErr w:type="spellStart"/>
+      <w:r>
+        <w:t>besar</w:t>
+      </w:r>
+      <w:proofErr w:type="spellEnd"/>
+      <w:r>
+        <w:t> </w:t>
+      </w:r>
+      <w:r>
+        <w:rPr>
+          <w:i/>
+          <w:iCs/>
+        </w:rPr>
+        <w:t>machine learning</w:t>
+      </w:r>
+      <w:r>
+        <w:t> </w:t>
+      </w:r>
+      <w:proofErr w:type="spellStart"/>
+      <w:r>
+        <w:t>dapat</w:t>
+      </w:r>
+      <w:proofErr w:type="spellEnd"/>
+      <w:r>
+        <w:t xml:space="preserve"> </w:t>
+      </w:r>
+      <w:proofErr w:type="spellStart"/>
+      <w:r>
+        <w:t>diekspresikan</w:t>
+      </w:r>
+      <w:proofErr w:type="spellEnd"/>
+      <w:r>
+        <w:t xml:space="preserve"> </w:t>
+      </w:r>
+      <w:proofErr w:type="spellStart"/>
+      <w:r>
+        <w:t>dalam</w:t>
+      </w:r>
+      <w:proofErr w:type="spellEnd"/>
+      <w:r>
+        <w:t xml:space="preserve"> </w:t>
+      </w:r>
+      <w:proofErr w:type="spellStart"/>
+      <w:r>
+        <w:t>bentuk</w:t>
+      </w:r>
+      <w:proofErr w:type="spellEnd"/>
+      <w:r>
+        <w:t xml:space="preserve"> </w:t>
+      </w:r>
+      <w:proofErr w:type="spellStart"/>
+      <w:r>
+        <w:t>matriks</w:t>
+      </w:r>
+      <w:proofErr w:type="spellEnd"/>
+      <w:r>
+        <w:t xml:space="preserve">, </w:t>
+      </w:r>
+      <w:proofErr w:type="spellStart"/>
+      <w:r>
+        <w:t>kemudian</w:t>
+      </w:r>
+      <w:proofErr w:type="spellEnd"/>
+      <w:r>
+        <w:t xml:space="preserve"> pada deep learning </w:t>
+      </w:r>
+      <w:proofErr w:type="spellStart"/>
+      <w:r>
+        <w:t>ketika</w:t>
+      </w:r>
+      <w:proofErr w:type="spellEnd"/>
+      <w:r>
+        <w:t xml:space="preserve"> </w:t>
+      </w:r>
+      <w:proofErr w:type="spellStart"/>
+      <w:r>
+        <w:t>membuat</w:t>
+      </w:r>
+      <w:proofErr w:type="spellEnd"/>
+      <w:r>
+        <w:t xml:space="preserve"> artificial neural network (</w:t>
+      </w:r>
+      <w:proofErr w:type="spellStart"/>
+      <w:r>
+        <w:t>jaringan</w:t>
+      </w:r>
+      <w:proofErr w:type="spellEnd"/>
+      <w:r>
+        <w:t xml:space="preserve"> </w:t>
+      </w:r>
+      <w:proofErr w:type="spellStart"/>
+      <w:r>
+        <w:t>syaraf</w:t>
+      </w:r>
+      <w:proofErr w:type="spellEnd"/>
+      <w:r>
+        <w:t xml:space="preserve"> </w:t>
+      </w:r>
+      <w:proofErr w:type="spellStart"/>
+      <w:r>
+        <w:t>tiruan</w:t>
+      </w:r>
+      <w:proofErr w:type="spellEnd"/>
+      <w:r>
+        <w:t xml:space="preserve">). Data Scientist </w:t>
+      </w:r>
+      <w:proofErr w:type="spellStart"/>
+      <w:r>
+        <w:t>memanipulasi</w:t>
+      </w:r>
+      <w:proofErr w:type="spellEnd"/>
+      <w:r>
+        <w:t xml:space="preserve"> dan </w:t>
+      </w:r>
+      <w:proofErr w:type="spellStart"/>
+      <w:r>
+        <w:t>menganalisis</w:t>
+      </w:r>
+      <w:proofErr w:type="spellEnd"/>
+      <w:r>
+        <w:t xml:space="preserve"> data </w:t>
+      </w:r>
+      <w:proofErr w:type="spellStart"/>
+      <w:r>
+        <w:t>mentah</w:t>
+      </w:r>
+      <w:proofErr w:type="spellEnd"/>
+      <w:r>
+        <w:t xml:space="preserve"> </w:t>
+      </w:r>
+      <w:proofErr w:type="spellStart"/>
+      <w:r>
+        <w:t>melalui</w:t>
+      </w:r>
+      <w:proofErr w:type="spellEnd"/>
+      <w:r>
+        <w:t xml:space="preserve"> </w:t>
+      </w:r>
+      <w:proofErr w:type="spellStart"/>
+      <w:r>
+        <w:t>matriks</w:t>
+      </w:r>
+      <w:proofErr w:type="spellEnd"/>
+      <w:r>
+        <w:t xml:space="preserve">, baris, dan </w:t>
+      </w:r>
+      <w:proofErr w:type="spellStart"/>
+      <w:r>
+        <w:t>kolom</w:t>
+      </w:r>
+      <w:proofErr w:type="spellEnd"/>
+      <w:r>
+        <w:t xml:space="preserve"> </w:t>
+      </w:r>
+      <w:proofErr w:type="spellStart"/>
+      <w:r>
+        <w:t>angka</w:t>
+      </w:r>
+      <w:proofErr w:type="spellEnd"/>
+      <w:r>
+        <w:t xml:space="preserve"> </w:t>
+      </w:r>
+      <w:proofErr w:type="spellStart"/>
+      <w:r>
+        <w:t>atau</w:t>
+      </w:r>
+      <w:proofErr w:type="spellEnd"/>
+      <w:r>
+        <w:t xml:space="preserve"> </w:t>
+      </w:r>
+      <w:proofErr w:type="spellStart"/>
+      <w:r>
+        <w:t>titik</w:t>
+      </w:r>
+      <w:proofErr w:type="spellEnd"/>
+      <w:r>
+        <w:t xml:space="preserve"> data.</w:t>
+      </w:r>
+    </w:p>
+    <w:p>
+      <w:pPr>
+        <w:spacing w:line="240" w:lineRule="auto"/>
+      </w:pPr>
+      <w:proofErr w:type="spellStart"/>
+      <w:r>
+        <w:t>Misalnya</w:t>
+      </w:r>
+      <w:proofErr w:type="spellEnd"/>
+      <w:r>
+        <w:t xml:space="preserve">, </w:t>
+      </w:r>
+      <w:proofErr w:type="spellStart"/>
+      <w:r>
+        <w:t>aljabar</w:t>
+      </w:r>
+      <w:proofErr w:type="spellEnd"/>
+      <w:r>
+        <w:t xml:space="preserve"> linier </w:t>
+      </w:r>
+      <w:proofErr w:type="spellStart"/>
+      <w:r>
+        <w:t>adalah</w:t>
+      </w:r>
+      <w:proofErr w:type="spellEnd"/>
+      <w:r>
+        <w:t xml:space="preserve"> </w:t>
+      </w:r>
+      <w:proofErr w:type="spellStart"/>
+      <w:r>
+        <w:t>komponen</w:t>
+      </w:r>
+      <w:proofErr w:type="spellEnd"/>
+      <w:r>
+        <w:t xml:space="preserve"> inti </w:t>
+      </w:r>
+      <w:proofErr w:type="spellStart"/>
+      <w:r>
+        <w:t>dari</w:t>
+      </w:r>
+      <w:proofErr w:type="spellEnd"/>
+      <w:r>
+        <w:t xml:space="preserve"> pre-processing data. Maka, </w:t>
+      </w:r>
+      <w:proofErr w:type="spellStart"/>
+      <w:r>
+        <w:t>aljabar</w:t>
+      </w:r>
+      <w:proofErr w:type="spellEnd"/>
+      <w:r>
+        <w:t xml:space="preserve"> linier </w:t>
+      </w:r>
+      <w:proofErr w:type="spellStart"/>
+      <w:r>
+        <w:t>adalah</w:t>
+      </w:r>
+      <w:proofErr w:type="spellEnd"/>
+      <w:r>
+        <w:t xml:space="preserve"> proses </w:t>
+      </w:r>
+      <w:proofErr w:type="spellStart"/>
+      <w:r>
+        <w:t>mengatur</w:t>
+      </w:r>
+      <w:proofErr w:type="spellEnd"/>
+      <w:r>
+        <w:t xml:space="preserve"> data </w:t>
+      </w:r>
+      <w:proofErr w:type="spellStart"/>
+      <w:r>
+        <w:t>mentah</w:t>
+      </w:r>
+      <w:proofErr w:type="spellEnd"/>
+      <w:r>
+        <w:t xml:space="preserve"> </w:t>
+      </w:r>
+      <w:proofErr w:type="spellStart"/>
+      <w:r>
+        <w:t>sehingga</w:t>
+      </w:r>
+      <w:proofErr w:type="spellEnd"/>
+      <w:r>
+        <w:t xml:space="preserve"> </w:t>
+      </w:r>
+      <w:proofErr w:type="spellStart"/>
+      <w:r>
+        <w:t>dapat</w:t>
+      </w:r>
+      <w:proofErr w:type="spellEnd"/>
+      <w:r>
+        <w:t xml:space="preserve"> </w:t>
+      </w:r>
+      <w:proofErr w:type="spellStart"/>
+      <w:r>
+        <w:t>dibaca</w:t>
+      </w:r>
+      <w:proofErr w:type="spellEnd"/>
+      <w:r>
+        <w:t xml:space="preserve"> dan </w:t>
+      </w:r>
+      <w:proofErr w:type="spellStart"/>
+      <w:r>
+        <w:t>dipahami</w:t>
+      </w:r>
+      <w:proofErr w:type="spellEnd"/>
+      <w:r>
+        <w:t xml:space="preserve"> oleh </w:t>
+      </w:r>
+      <w:proofErr w:type="spellStart"/>
+      <w:r>
+        <w:t>mesin</w:t>
+      </w:r>
+      <w:proofErr w:type="spellEnd"/>
+      <w:r>
+        <w:t>.</w:t>
+      </w:r>
+    </w:p>
+    <w:p>
+      <w:pPr>
+        <w:spacing w:line="240" w:lineRule="auto"/>
+      </w:pPr>
+      <w:r>
+        <w:t xml:space="preserve">Minimal, </w:t>
+      </w:r>
+      <w:proofErr w:type="spellStart"/>
+      <w:r>
+        <w:t>seorang</w:t>
+      </w:r>
+      <w:proofErr w:type="spellEnd"/>
+      <w:r>
+        <w:t xml:space="preserve"> data scientist </w:t>
+      </w:r>
+      <w:proofErr w:type="spellStart"/>
+      <w:r>
+        <w:t>harus</w:t>
+      </w:r>
+      <w:proofErr w:type="spellEnd"/>
+      <w:r>
+        <w:t xml:space="preserve"> </w:t>
+      </w:r>
+      <w:proofErr w:type="spellStart"/>
+      <w:r>
+        <w:t>mengetahui</w:t>
+      </w:r>
+      <w:proofErr w:type="spellEnd"/>
+      <w:r>
+        <w:t xml:space="preserve"> </w:t>
+      </w:r>
+      <w:proofErr w:type="spellStart"/>
+      <w:r>
+        <w:t>vektor</w:t>
+      </w:r>
+      <w:proofErr w:type="spellEnd"/>
+      <w:r>
+        <w:t xml:space="preserve"> dan </w:t>
+      </w:r>
+      <w:proofErr w:type="spellStart"/>
+      <w:r>
+        <w:t>matriks</w:t>
+      </w:r>
+      <w:proofErr w:type="spellEnd"/>
+      <w:r>
+        <w:t xml:space="preserve">, </w:t>
+      </w:r>
+      <w:proofErr w:type="spellStart"/>
+      <w:r>
+        <w:t>serta</w:t>
+      </w:r>
+      <w:proofErr w:type="spellEnd"/>
+      <w:r>
+        <w:t xml:space="preserve"> </w:t>
+      </w:r>
+      <w:proofErr w:type="spellStart"/>
+      <w:r>
+        <w:t>cara</w:t>
+      </w:r>
+      <w:proofErr w:type="spellEnd"/>
+      <w:r>
+        <w:t xml:space="preserve"> </w:t>
+      </w:r>
+      <w:proofErr w:type="spellStart"/>
+      <w:r>
+        <w:t>untuk</w:t>
+      </w:r>
+      <w:proofErr w:type="spellEnd"/>
+      <w:r>
+        <w:t xml:space="preserve"> </w:t>
+      </w:r>
+      <w:proofErr w:type="spellStart"/>
+      <w:r>
+        <w:t>menerapkan</w:t>
+      </w:r>
+      <w:proofErr w:type="spellEnd"/>
+      <w:r>
+        <w:t xml:space="preserve"> </w:t>
+      </w:r>
+      <w:proofErr w:type="spellStart"/>
+      <w:r>
+        <w:t>prinsip</w:t>
+      </w:r>
+      <w:proofErr w:type="spellEnd"/>
+      <w:r>
+        <w:t xml:space="preserve"> </w:t>
+      </w:r>
+      <w:proofErr w:type="spellStart"/>
+      <w:r>
+        <w:t>aljabar</w:t>
+      </w:r>
+      <w:proofErr w:type="spellEnd"/>
+      <w:r>
+        <w:t xml:space="preserve"> linier </w:t>
+      </w:r>
+      <w:proofErr w:type="spellStart"/>
+      <w:r>
+        <w:t>untuk</w:t>
+      </w:r>
+      <w:proofErr w:type="spellEnd"/>
+      <w:r>
+        <w:t xml:space="preserve"> </w:t>
+      </w:r>
+      <w:proofErr w:type="spellStart"/>
+      <w:r>
+        <w:t>menyelesaikan</w:t>
+      </w:r>
+      <w:proofErr w:type="spellEnd"/>
+      <w:r>
+        <w:t xml:space="preserve"> </w:t>
+      </w:r>
+      <w:proofErr w:type="spellStart"/>
+      <w:r>
+        <w:t>masalah</w:t>
+      </w:r>
+      <w:proofErr w:type="spellEnd"/>
+      <w:r>
+        <w:t xml:space="preserve"> data yang </w:t>
+      </w:r>
+      <w:proofErr w:type="spellStart"/>
+      <w:r>
+        <w:t>akan</w:t>
+      </w:r>
+      <w:proofErr w:type="spellEnd"/>
+      <w:r>
+        <w:t xml:space="preserve"> </w:t>
+      </w:r>
+      <w:proofErr w:type="spellStart"/>
+      <w:r>
+        <w:t>kita</w:t>
+      </w:r>
+      <w:proofErr w:type="spellEnd"/>
+      <w:r>
+        <w:t xml:space="preserve"> </w:t>
+      </w:r>
+      <w:proofErr w:type="spellStart"/>
+      <w:r>
+        <w:t>pelajari</w:t>
+      </w:r>
+      <w:proofErr w:type="spellEnd"/>
+      <w:r>
+        <w:t xml:space="preserve"> </w:t>
+      </w:r>
+      <w:proofErr w:type="spellStart"/>
+      <w:r>
+        <w:t>berikutnya</w:t>
+      </w:r>
+      <w:proofErr w:type="spellEnd"/>
+      <w:r>
+        <w:t xml:space="preserve">. </w:t>
+      </w:r>
+    </w:p>
+    <w:p>
+      <w:pPr>
+        <w:pStyle w:val="ListParagraph"/>
+        <w:numPr>
+          <w:ilvl w:val="1"/>
+          <w:numId w:val="8"/>
+        </w:numPr>
+        <w:spacing w:line="240" w:lineRule="auto"/>
+        <w:ind w:left="426"/>
+      </w:pPr>
+      <w:r>
+        <w:rPr>
+          <w:b/>
+          <w:bCs/>
+        </w:rPr>
+        <w:t>Vektor</w:t>
+      </w:r>
+    </w:p>
+    <w:p>
+      <w:pPr>
+        <w:spacing w:line="240" w:lineRule="auto"/>
+        <w:ind w:left="66"/>
+      </w:pPr>
+      <w:proofErr w:type="spellStart"/>
+      <w:r>
+        <w:t>vektor</w:t>
+      </w:r>
+      <w:proofErr w:type="spellEnd"/>
+      <w:r>
+        <w:t xml:space="preserve"> </w:t>
+      </w:r>
+      <w:proofErr w:type="spellStart"/>
+      <w:r>
+        <w:t>adalah</w:t>
+      </w:r>
+      <w:proofErr w:type="spellEnd"/>
+      <w:r>
+        <w:t xml:space="preserve"> </w:t>
+      </w:r>
+      <w:proofErr w:type="spellStart"/>
+      <w:r>
+        <w:t>besaran</w:t>
+      </w:r>
+      <w:proofErr w:type="spellEnd"/>
+      <w:r>
+        <w:t xml:space="preserve"> yang </w:t>
+      </w:r>
+      <w:proofErr w:type="spellStart"/>
+      <w:r>
+        <w:t>memiliki</w:t>
+      </w:r>
+      <w:proofErr w:type="spellEnd"/>
+      <w:r>
+        <w:t xml:space="preserve"> </w:t>
+      </w:r>
+      <w:proofErr w:type="spellStart"/>
+      <w:r>
+        <w:t>nilai</w:t>
+      </w:r>
+      <w:proofErr w:type="spellEnd"/>
+      <w:r>
+        <w:t xml:space="preserve"> dan </w:t>
+      </w:r>
+      <w:proofErr w:type="spellStart"/>
+      <w:r>
+        <w:t>arah</w:t>
+      </w:r>
+      <w:proofErr w:type="spellEnd"/>
+      <w:r>
+        <w:t xml:space="preserve">. Vektor </w:t>
+      </w:r>
+      <w:proofErr w:type="spellStart"/>
+      <w:r>
+        <w:t>merupakan</w:t>
+      </w:r>
+      <w:proofErr w:type="spellEnd"/>
+      <w:r>
+        <w:t xml:space="preserve"> </w:t>
+      </w:r>
+      <w:proofErr w:type="spellStart"/>
+      <w:r>
+        <w:t>hal</w:t>
+      </w:r>
+      <w:proofErr w:type="spellEnd"/>
+      <w:r>
+        <w:t xml:space="preserve"> </w:t>
+      </w:r>
+      <w:proofErr w:type="spellStart"/>
+      <w:r>
+        <w:t>umum</w:t>
+      </w:r>
+      <w:proofErr w:type="spellEnd"/>
+      <w:r>
+        <w:t xml:space="preserve"> yang </w:t>
+      </w:r>
+      <w:proofErr w:type="spellStart"/>
+      <w:r>
+        <w:t>digunakan</w:t>
+      </w:r>
+      <w:proofErr w:type="spellEnd"/>
+      <w:r>
+        <w:t xml:space="preserve"> </w:t>
+      </w:r>
+      <w:proofErr w:type="spellStart"/>
+      <w:r>
+        <w:t>dalam</w:t>
+      </w:r>
+      <w:proofErr w:type="spellEnd"/>
+      <w:r>
+        <w:t> </w:t>
+      </w:r>
+      <w:r>
+        <w:rPr>
+          <w:i/>
+          <w:iCs/>
+        </w:rPr>
+        <w:t>machine learning </w:t>
+      </w:r>
+      <w:proofErr w:type="spellStart"/>
+      <w:r>
+        <w:t>untuk</w:t>
+      </w:r>
+      <w:proofErr w:type="spellEnd"/>
+      <w:r>
+        <w:t xml:space="preserve"> </w:t>
+      </w:r>
+      <w:proofErr w:type="spellStart"/>
+      <w:r>
+        <w:t>merepresentasikan</w:t>
+      </w:r>
+      <w:proofErr w:type="spellEnd"/>
+      <w:r>
+        <w:t xml:space="preserve"> data </w:t>
+      </w:r>
+      <w:proofErr w:type="spellStart"/>
+      <w:r>
+        <w:t>dengan</w:t>
+      </w:r>
+      <w:proofErr w:type="spellEnd"/>
+      <w:r>
+        <w:t xml:space="preserve"> </w:t>
+      </w:r>
+      <w:proofErr w:type="spellStart"/>
+      <w:r>
+        <w:t>cara</w:t>
+      </w:r>
+      <w:proofErr w:type="spellEnd"/>
+      <w:r>
+        <w:t xml:space="preserve"> yang paling optimal dan </w:t>
+      </w:r>
+      <w:proofErr w:type="spellStart"/>
+      <w:r>
+        <w:t>terorganisir</w:t>
+      </w:r>
+      <w:proofErr w:type="spellEnd"/>
+      <w:r>
+        <w:t xml:space="preserve">. </w:t>
+      </w:r>
+      <w:proofErr w:type="spellStart"/>
+      <w:r>
+        <w:t>Tentunya</w:t>
+      </w:r>
+      <w:proofErr w:type="spellEnd"/>
+      <w:r>
+        <w:t xml:space="preserve">, </w:t>
+      </w:r>
+      <w:proofErr w:type="spellStart"/>
+      <w:r>
+        <w:t>vektor</w:t>
+      </w:r>
+      <w:proofErr w:type="spellEnd"/>
+      <w:r>
+        <w:t xml:space="preserve"> </w:t>
+      </w:r>
+      <w:proofErr w:type="spellStart"/>
+      <w:r>
+        <w:t>memiliki</w:t>
+      </w:r>
+      <w:proofErr w:type="spellEnd"/>
+      <w:r>
+        <w:t xml:space="preserve"> </w:t>
+      </w:r>
+      <w:proofErr w:type="spellStart"/>
+      <w:r>
+        <w:t>beberapa</w:t>
+      </w:r>
+      <w:proofErr w:type="spellEnd"/>
+      <w:r>
+        <w:t xml:space="preserve"> </w:t>
+      </w:r>
+      <w:proofErr w:type="spellStart"/>
+      <w:r>
+        <w:t>dimensi</w:t>
+      </w:r>
+      <w:proofErr w:type="spellEnd"/>
+      <w:r>
+        <w:t xml:space="preserve"> </w:t>
+      </w:r>
+      <w:proofErr w:type="spellStart"/>
+      <w:r>
+        <w:t>dengan</w:t>
+      </w:r>
+      <w:proofErr w:type="spellEnd"/>
+      <w:r>
+        <w:t xml:space="preserve"> </w:t>
+      </w:r>
+      <w:proofErr w:type="spellStart"/>
+      <w:r>
+        <w:t>tujuan</w:t>
+      </w:r>
+      <w:proofErr w:type="spellEnd"/>
+      <w:r>
+        <w:t xml:space="preserve"> </w:t>
+      </w:r>
+      <w:proofErr w:type="spellStart"/>
+      <w:r>
+        <w:t>tertentu</w:t>
+      </w:r>
+      <w:proofErr w:type="spellEnd"/>
+      <w:r>
+        <w:t xml:space="preserve"> </w:t>
+      </w:r>
+      <w:proofErr w:type="spellStart"/>
+      <w:r>
+        <w:t>tetapi</w:t>
+      </w:r>
+      <w:proofErr w:type="spellEnd"/>
+      <w:r>
+        <w:t xml:space="preserve"> pada </w:t>
+      </w:r>
+      <w:proofErr w:type="spellStart"/>
+      <w:r>
+        <w:t>dasarnya</w:t>
+      </w:r>
+      <w:proofErr w:type="spellEnd"/>
+      <w:r>
+        <w:t xml:space="preserve">, </w:t>
+      </w:r>
+      <w:proofErr w:type="spellStart"/>
+      <w:r>
+        <w:t>vektor</w:t>
+      </w:r>
+      <w:proofErr w:type="spellEnd"/>
+      <w:r>
+        <w:t xml:space="preserve"> </w:t>
+      </w:r>
+      <w:proofErr w:type="spellStart"/>
+      <w:r>
+        <w:t>memiliki</w:t>
+      </w:r>
+      <w:proofErr w:type="spellEnd"/>
+      <w:r>
+        <w:t xml:space="preserve"> dua </w:t>
+      </w:r>
+      <w:proofErr w:type="spellStart"/>
+      <w:r>
+        <w:t>dimensi</w:t>
+      </w:r>
+      <w:proofErr w:type="spellEnd"/>
+      <w:r>
+        <w:t xml:space="preserve"> yang mana </w:t>
+      </w:r>
+      <w:proofErr w:type="spellStart"/>
+      <w:r>
+        <w:t>hanya</w:t>
+      </w:r>
+      <w:proofErr w:type="spellEnd"/>
+      <w:r>
+        <w:t xml:space="preserve"> </w:t>
+      </w:r>
+      <w:proofErr w:type="spellStart"/>
+      <w:r>
+        <w:t>positif</w:t>
+      </w:r>
+      <w:proofErr w:type="spellEnd"/>
+      <w:r>
+        <w:t xml:space="preserve"> dan </w:t>
+      </w:r>
+      <w:proofErr w:type="spellStart"/>
+      <w:r>
+        <w:t>negatif</w:t>
+      </w:r>
+      <w:proofErr w:type="spellEnd"/>
+      <w:r>
+        <w:t xml:space="preserve"> </w:t>
+      </w:r>
+      <w:proofErr w:type="spellStart"/>
+      <w:r>
+        <w:t>untuk</w:t>
+      </w:r>
+      <w:proofErr w:type="spellEnd"/>
+      <w:r>
+        <w:t xml:space="preserve"> </w:t>
+      </w:r>
+      <w:proofErr w:type="spellStart"/>
+      <w:r>
+        <w:t>menunjukan</w:t>
+      </w:r>
+      <w:proofErr w:type="spellEnd"/>
+      <w:r>
+        <w:t xml:space="preserve"> </w:t>
+      </w:r>
+      <w:proofErr w:type="spellStart"/>
+      <w:r>
+        <w:t>sebuah</w:t>
+      </w:r>
+      <w:proofErr w:type="spellEnd"/>
+      <w:r>
+        <w:t xml:space="preserve"> </w:t>
+      </w:r>
+      <w:proofErr w:type="spellStart"/>
+      <w:r>
+        <w:t>arah</w:t>
+      </w:r>
+      <w:proofErr w:type="spellEnd"/>
+      <w:r>
+        <w:t>. </w:t>
+      </w:r>
+    </w:p>
+    <w:p>
+      <w:pPr>
+        <w:pStyle w:val="ListParagraph"/>
+        <w:numPr>
+          <w:ilvl w:val="0"/>
+          <w:numId w:val="16"/>
+        </w:numPr>
+        <w:spacing w:line="240" w:lineRule="auto"/>
+      </w:pPr>
+      <w:r>
+        <w:t xml:space="preserve">Vektor 2 </w:t>
+      </w:r>
+      <w:proofErr w:type="spellStart"/>
+      <w:r>
+        <w:t>Dimensi</w:t>
+      </w:r>
+      <w:proofErr w:type="spellEnd"/>
+    </w:p>
+    <w:p>
+      <w:pPr>
         <w:pStyle w:val="ListParagraph"/>
         <w:spacing w:line="240" w:lineRule="auto"/>
-        <w:ind w:left="1440"/>
-      </w:pPr>
+        <w:ind w:left="426"/>
+      </w:pPr>
+      <w:proofErr w:type="spellStart"/>
+      <w:r>
+        <w:t>vektor</w:t>
+      </w:r>
+      <w:proofErr w:type="spellEnd"/>
+      <w:r>
+        <w:t xml:space="preserve"> </w:t>
+      </w:r>
+      <w:proofErr w:type="spellStart"/>
+      <w:r>
+        <w:t>adalah</w:t>
+      </w:r>
+      <w:proofErr w:type="spellEnd"/>
+      <w:r>
+        <w:t xml:space="preserve"> </w:t>
+      </w:r>
+      <w:proofErr w:type="spellStart"/>
+      <w:r>
+        <w:t>panah</w:t>
+      </w:r>
+      <w:proofErr w:type="spellEnd"/>
+      <w:r>
+        <w:t xml:space="preserve"> </w:t>
+      </w:r>
+      <w:proofErr w:type="spellStart"/>
+      <w:r>
+        <w:t>dalam</w:t>
+      </w:r>
+      <w:proofErr w:type="spellEnd"/>
+      <w:r>
+        <w:t xml:space="preserve"> </w:t>
+      </w:r>
+      <w:proofErr w:type="spellStart"/>
+      <w:r>
+        <w:t>ruang</w:t>
+      </w:r>
+      <w:proofErr w:type="spellEnd"/>
+      <w:r>
+        <w:t xml:space="preserve"> </w:t>
+      </w:r>
+      <w:proofErr w:type="spellStart"/>
+      <w:r>
+        <w:t>dengan</w:t>
+      </w:r>
+      <w:proofErr w:type="spellEnd"/>
+      <w:r>
+        <w:t xml:space="preserve"> </w:t>
+      </w:r>
+      <w:proofErr w:type="spellStart"/>
+      <w:r>
+        <w:t>arah</w:t>
+      </w:r>
+      <w:proofErr w:type="spellEnd"/>
+      <w:r>
+        <w:t xml:space="preserve"> dan </w:t>
+      </w:r>
+      <w:proofErr w:type="spellStart"/>
+      <w:r>
+        <w:t>panjang</w:t>
+      </w:r>
+      <w:proofErr w:type="spellEnd"/>
+      <w:r>
+        <w:t xml:space="preserve"> </w:t>
+      </w:r>
+      <w:proofErr w:type="spellStart"/>
+      <w:r>
+        <w:t>tertentu</w:t>
+      </w:r>
+      <w:proofErr w:type="spellEnd"/>
+      <w:r>
+        <w:t xml:space="preserve">, </w:t>
+      </w:r>
+      <w:proofErr w:type="spellStart"/>
+      <w:r>
+        <w:t>seringkali</w:t>
+      </w:r>
+      <w:proofErr w:type="spellEnd"/>
+      <w:r>
+        <w:t xml:space="preserve"> </w:t>
+      </w:r>
+      <w:proofErr w:type="spellStart"/>
+      <w:r>
+        <w:t>mewakili</w:t>
+      </w:r>
+      <w:proofErr w:type="spellEnd"/>
+      <w:r>
+        <w:t xml:space="preserve"> </w:t>
+      </w:r>
+      <w:proofErr w:type="spellStart"/>
+      <w:r>
+        <w:t>sepotong</w:t>
+      </w:r>
+      <w:proofErr w:type="spellEnd"/>
+      <w:r>
+        <w:t xml:space="preserve"> data.</w:t>
+      </w:r>
+    </w:p>
+    <w:p>
+      <w:pPr>
+        <w:pStyle w:val="ListParagraph"/>
+        <w:spacing w:line="240" w:lineRule="auto"/>
+        <w:ind w:left="426"/>
+      </w:pPr>
+      <w:r>
+        <w:drawing>
+          <wp:inline distT="0" distB="0" distL="0" distR="0" wp14:anchorId="71ED2033" wp14:editId="79D49015">
+            <wp:extent cx="4029619" cy="1733550"/>
+            <wp:effectExtent l="0" t="0" r="9525" b="0"/>
+            <wp:docPr id="953671013" name="Picture 1"/>
+            <wp:cNvGraphicFramePr>
+              <a:graphicFrameLocks xmlns:a="http://schemas.openxmlformats.org/drawingml/2006/main" noChangeAspect="1"/>
+            </wp:cNvGraphicFramePr>
+            <a:graphic xmlns:a="http://schemas.openxmlformats.org/drawingml/2006/main">
+              <a:graphicData uri="http://schemas.openxmlformats.org/drawingml/2006/picture">
+                <pic:pic xmlns:pic="http://schemas.openxmlformats.org/drawingml/2006/picture">
+                  <pic:nvPicPr>
+                    <pic:cNvPr id="953671013" name=""/>
+                    <pic:cNvPicPr/>
+                  </pic:nvPicPr>
+                  <pic:blipFill>
+                    <a:blip r:embed="rId16"/>
+                    <a:stretch>
+                      <a:fillRect/>
+                    </a:stretch>
+                  </pic:blipFill>
+                  <pic:spPr>
+                    <a:xfrm>
+                      <a:off x="0" y="0"/>
+                      <a:ext cx="4061900" cy="1747438"/>
+                    </a:xfrm>
+                    <a:prstGeom prst="rect">
+                      <a:avLst/>
+                    </a:prstGeom>
+                  </pic:spPr>
+                </pic:pic>
+              </a:graphicData>
+            </a:graphic>
+          </wp:inline>
+        </w:drawing>
+      </w:r>
+      <w:r>
+        <w:tab/>
+      </w:r>
+      <w:r>
+        <w:drawing>
+          <wp:inline distT="0" distB="0" distL="0" distR="0" wp14:anchorId="1150E0FB" wp14:editId="54DAA528">
+            <wp:extent cx="804890" cy="1409539"/>
+            <wp:effectExtent l="0" t="0" r="0" b="635"/>
+            <wp:docPr id="1555042313" name="Picture 1"/>
+            <wp:cNvGraphicFramePr>
+              <a:graphicFrameLocks xmlns:a="http://schemas.openxmlformats.org/drawingml/2006/main" noChangeAspect="1"/>
+            </wp:cNvGraphicFramePr>
+            <a:graphic xmlns:a="http://schemas.openxmlformats.org/drawingml/2006/main">
+              <a:graphicData uri="http://schemas.openxmlformats.org/drawingml/2006/picture">
+                <pic:pic xmlns:pic="http://schemas.openxmlformats.org/drawingml/2006/picture">
+                  <pic:nvPicPr>
+                    <pic:cNvPr id="1555042313" name=""/>
+                    <pic:cNvPicPr/>
+                  </pic:nvPicPr>
+                  <pic:blipFill>
+                    <a:blip r:embed="rId17"/>
+                    <a:stretch>
+                      <a:fillRect/>
+                    </a:stretch>
+                  </pic:blipFill>
+                  <pic:spPr>
+                    <a:xfrm>
+                      <a:off x="0" y="0"/>
+                      <a:ext cx="812149" cy="1422251"/>
+                    </a:xfrm>
+                    <a:prstGeom prst="rect">
+                      <a:avLst/>
+                    </a:prstGeom>
+                  </pic:spPr>
+                </pic:pic>
+              </a:graphicData>
+            </a:graphic>
+          </wp:inline>
+        </w:drawing>
+      </w:r>
+    </w:p>
+    <w:p>
+      <w:pPr>
+        <w:pStyle w:val="ListParagraph"/>
+        <w:spacing w:line="240" w:lineRule="auto"/>
+        <w:ind w:left="426"/>
+      </w:pPr>
+    </w:p>
+    <w:p>
+      <w:pPr>
+        <w:pStyle w:val="ListParagraph"/>
+        <w:spacing w:line="240" w:lineRule="auto"/>
+        <w:ind w:left="426"/>
+      </w:pPr>
+      <w:r>
+        <w:t xml:space="preserve">Pada </w:t>
+      </w:r>
+      <w:proofErr w:type="spellStart"/>
+      <w:r>
+        <w:t>suatu</w:t>
+      </w:r>
+      <w:proofErr w:type="spellEnd"/>
+      <w:r>
+        <w:t xml:space="preserve"> </w:t>
+      </w:r>
+      <w:proofErr w:type="spellStart"/>
+      <w:r>
+        <w:t>hari</w:t>
+      </w:r>
+      <w:proofErr w:type="spellEnd"/>
+      <w:r>
+        <w:t xml:space="preserve"> Anda </w:t>
+      </w:r>
+      <w:proofErr w:type="spellStart"/>
+      <w:r>
+        <w:t>sedang</w:t>
+      </w:r>
+      <w:proofErr w:type="spellEnd"/>
+      <w:r>
+        <w:t xml:space="preserve"> </w:t>
+      </w:r>
+      <w:proofErr w:type="spellStart"/>
+      <w:r>
+        <w:t>mengukur</w:t>
+      </w:r>
+      <w:proofErr w:type="spellEnd"/>
+      <w:r>
+        <w:t xml:space="preserve"> </w:t>
+      </w:r>
+      <w:proofErr w:type="spellStart"/>
+      <w:r>
+        <w:t>tanah</w:t>
+      </w:r>
+      <w:proofErr w:type="spellEnd"/>
+      <w:r>
+        <w:t xml:space="preserve">. </w:t>
+      </w:r>
+      <w:proofErr w:type="spellStart"/>
+      <w:r>
+        <w:t>Ukuran</w:t>
+      </w:r>
+      <w:proofErr w:type="spellEnd"/>
+      <w:r>
+        <w:t xml:space="preserve"> </w:t>
+      </w:r>
+      <w:proofErr w:type="spellStart"/>
+      <w:r>
+        <w:t>luas</w:t>
+      </w:r>
+      <w:proofErr w:type="spellEnd"/>
+      <w:r>
+        <w:t xml:space="preserve"> </w:t>
+      </w:r>
+      <w:proofErr w:type="spellStart"/>
+      <w:r>
+        <w:t>rumah</w:t>
+      </w:r>
+      <w:proofErr w:type="spellEnd"/>
+      <w:r>
+        <w:t xml:space="preserve"> 10 meter </w:t>
+      </w:r>
+      <w:proofErr w:type="spellStart"/>
+      <w:r>
+        <w:t>persegi</w:t>
+      </w:r>
+      <w:proofErr w:type="spellEnd"/>
+      <w:r>
+        <w:t xml:space="preserve"> </w:t>
+      </w:r>
+      <w:proofErr w:type="spellStart"/>
+      <w:r>
+        <w:t>dengan</w:t>
+      </w:r>
+      <w:proofErr w:type="spellEnd"/>
+      <w:r>
+        <w:t xml:space="preserve"> </w:t>
+      </w:r>
+      <w:proofErr w:type="spellStart"/>
+      <w:r>
+        <w:t>harga</w:t>
+      </w:r>
+      <w:proofErr w:type="spellEnd"/>
+      <w:r>
+        <w:t xml:space="preserve"> Rp10.000.000. Dari </w:t>
+      </w:r>
+      <w:proofErr w:type="spellStart"/>
+      <w:r>
+        <w:t>kasus</w:t>
+      </w:r>
+      <w:proofErr w:type="spellEnd"/>
+      <w:r>
+        <w:t xml:space="preserve"> di </w:t>
+      </w:r>
+      <w:proofErr w:type="spellStart"/>
+      <w:r>
+        <w:t>atas</w:t>
+      </w:r>
+      <w:proofErr w:type="spellEnd"/>
+      <w:r>
+        <w:t xml:space="preserve">, </w:t>
+      </w:r>
+      <w:proofErr w:type="spellStart"/>
+      <w:r>
+        <w:t>kita</w:t>
+      </w:r>
+      <w:proofErr w:type="spellEnd"/>
+      <w:r>
+        <w:t xml:space="preserve"> </w:t>
+      </w:r>
+      <w:proofErr w:type="spellStart"/>
+      <w:r>
+        <w:t>dapat</w:t>
+      </w:r>
+      <w:proofErr w:type="spellEnd"/>
+      <w:r>
+        <w:t xml:space="preserve"> </w:t>
+      </w:r>
+      <w:proofErr w:type="spellStart"/>
+      <w:r>
+        <w:t>menyatakannya</w:t>
+      </w:r>
+      <w:proofErr w:type="spellEnd"/>
+      <w:r>
+        <w:t xml:space="preserve"> </w:t>
+      </w:r>
+      <w:proofErr w:type="spellStart"/>
+      <w:r>
+        <w:t>sebagai</w:t>
+      </w:r>
+      <w:proofErr w:type="spellEnd"/>
+      <w:r>
+        <w:t xml:space="preserve"> </w:t>
+      </w:r>
+      <w:proofErr w:type="spellStart"/>
+      <w:r>
+        <w:t>vektor</w:t>
+      </w:r>
+      <w:proofErr w:type="spellEnd"/>
+      <w:r>
+        <w:t xml:space="preserve"> [10, 10000000], </w:t>
+      </w:r>
+      <w:proofErr w:type="spellStart"/>
+      <w:r>
+        <w:t>melangkah</w:t>
+      </w:r>
+      <w:proofErr w:type="spellEnd"/>
+      <w:r>
+        <w:t xml:space="preserve"> 10 meter </w:t>
+      </w:r>
+      <w:proofErr w:type="spellStart"/>
+      <w:r>
+        <w:t>secara</w:t>
+      </w:r>
+      <w:proofErr w:type="spellEnd"/>
+      <w:r>
+        <w:t xml:space="preserve"> horizontal dan 10000000 </w:t>
+      </w:r>
+      <w:proofErr w:type="spellStart"/>
+      <w:r>
+        <w:t>langkah</w:t>
+      </w:r>
+      <w:proofErr w:type="spellEnd"/>
+      <w:r>
+        <w:t xml:space="preserve"> </w:t>
+      </w:r>
+      <w:proofErr w:type="spellStart"/>
+      <w:r>
+        <w:t>secara</w:t>
+      </w:r>
+      <w:proofErr w:type="spellEnd"/>
+      <w:r>
+        <w:t xml:space="preserve"> </w:t>
+      </w:r>
+      <w:r>
+        <w:t>vertical.</w:t>
+      </w:r>
+    </w:p>
+    <w:p/>
+    <w:p>
+      <w:pPr>
+        <w:pStyle w:val="ListParagraph"/>
+        <w:numPr>
+          <w:ilvl w:val="0"/>
+          <w:numId w:val="16"/>
+        </w:numPr>
+      </w:pPr>
+      <w:r>
+        <w:lastRenderedPageBreak/>
+        <w:t xml:space="preserve">Vektor 3 </w:t>
+      </w:r>
+      <w:proofErr w:type="spellStart"/>
+      <w:r>
+        <w:t>Dimensi</w:t>
+      </w:r>
+      <w:proofErr w:type="spellEnd"/>
+    </w:p>
+    <w:p>
+      <w:pPr>
+        <w:pStyle w:val="ListParagraph"/>
+        <w:ind w:left="426"/>
+      </w:pPr>
+      <w:r>
+        <w:drawing>
+          <wp:inline distT="0" distB="0" distL="0" distR="0" wp14:anchorId="0BE56FB3" wp14:editId="6DB3897C">
+            <wp:extent cx="1543050" cy="1571428"/>
+            <wp:effectExtent l="0" t="0" r="0" b="0"/>
+            <wp:docPr id="264829294" name="Picture 1"/>
+            <wp:cNvGraphicFramePr>
+              <a:graphicFrameLocks xmlns:a="http://schemas.openxmlformats.org/drawingml/2006/main" noChangeAspect="1"/>
+            </wp:cNvGraphicFramePr>
+            <a:graphic xmlns:a="http://schemas.openxmlformats.org/drawingml/2006/main">
+              <a:graphicData uri="http://schemas.openxmlformats.org/drawingml/2006/picture">
+                <pic:pic xmlns:pic="http://schemas.openxmlformats.org/drawingml/2006/picture">
+                  <pic:nvPicPr>
+                    <pic:cNvPr id="264829294" name=""/>
+                    <pic:cNvPicPr/>
+                  </pic:nvPicPr>
+                  <pic:blipFill>
+                    <a:blip r:embed="rId18"/>
+                    <a:stretch>
+                      <a:fillRect/>
+                    </a:stretch>
+                  </pic:blipFill>
+                  <pic:spPr>
+                    <a:xfrm>
+                      <a:off x="0" y="0"/>
+                      <a:ext cx="1546366" cy="1574805"/>
+                    </a:xfrm>
+                    <a:prstGeom prst="rect">
+                      <a:avLst/>
+                    </a:prstGeom>
+                  </pic:spPr>
+                </pic:pic>
+              </a:graphicData>
+            </a:graphic>
+          </wp:inline>
+        </w:drawing>
+      </w:r>
+      <w:r>
+        <w:tab/>
+      </w:r>
+      <w:r>
+        <w:tab/>
+      </w:r>
+      <w:r>
+        <w:drawing>
+          <wp:inline distT="0" distB="0" distL="0" distR="0" wp14:anchorId="60B63E76" wp14:editId="65BE10B4">
+            <wp:extent cx="2298700" cy="1508734"/>
+            <wp:effectExtent l="0" t="0" r="6350" b="0"/>
+            <wp:docPr id="1755052502" name="Picture 1"/>
+            <wp:cNvGraphicFramePr>
+              <a:graphicFrameLocks xmlns:a="http://schemas.openxmlformats.org/drawingml/2006/main" noChangeAspect="1"/>
+            </wp:cNvGraphicFramePr>
+            <a:graphic xmlns:a="http://schemas.openxmlformats.org/drawingml/2006/main">
+              <a:graphicData uri="http://schemas.openxmlformats.org/drawingml/2006/picture">
+                <pic:pic xmlns:pic="http://schemas.openxmlformats.org/drawingml/2006/picture">
+                  <pic:nvPicPr>
+                    <pic:cNvPr id="1755052502" name=""/>
+                    <pic:cNvPicPr/>
+                  </pic:nvPicPr>
+                  <pic:blipFill>
+                    <a:blip r:embed="rId19"/>
+                    <a:stretch>
+                      <a:fillRect/>
+                    </a:stretch>
+                  </pic:blipFill>
+                  <pic:spPr>
+                    <a:xfrm>
+                      <a:off x="0" y="0"/>
+                      <a:ext cx="2304960" cy="1512843"/>
+                    </a:xfrm>
+                    <a:prstGeom prst="rect">
+                      <a:avLst/>
+                    </a:prstGeom>
+                  </pic:spPr>
+                </pic:pic>
+              </a:graphicData>
+            </a:graphic>
+          </wp:inline>
+        </w:drawing>
+      </w:r>
+    </w:p>
+    <w:p/>
+    <w:p>
+      <w:pPr>
+        <w:rPr>
+          <w:b/>
+          <w:bCs/>
+        </w:rPr>
+      </w:pPr>
+      <w:proofErr w:type="spellStart"/>
+      <w:r>
+        <w:rPr>
+          <w:b/>
+          <w:bCs/>
+        </w:rPr>
+        <w:t>Menambahkan</w:t>
+      </w:r>
+      <w:proofErr w:type="spellEnd"/>
+      <w:r>
+        <w:rPr>
+          <w:b/>
+          <w:bCs/>
+        </w:rPr>
+        <w:t xml:space="preserve"> dan </w:t>
+      </w:r>
+      <w:proofErr w:type="spellStart"/>
+      <w:r>
+        <w:rPr>
+          <w:b/>
+          <w:bCs/>
+        </w:rPr>
+        <w:t>Mengombinasikan</w:t>
+      </w:r>
+      <w:proofErr w:type="spellEnd"/>
+      <w:r>
+        <w:rPr>
+          <w:b/>
+          <w:bCs/>
+        </w:rPr>
+        <w:t xml:space="preserve"> Vektor</w:t>
+      </w:r>
+    </w:p>
+    <w:p>
+      <w:proofErr w:type="spellStart"/>
+      <w:r>
+        <w:t>cara</w:t>
+      </w:r>
+      <w:proofErr w:type="spellEnd"/>
+      <w:r>
+        <w:t xml:space="preserve"> </w:t>
+      </w:r>
+      <w:proofErr w:type="spellStart"/>
+      <w:r>
+        <w:t>memenjumlahkan</w:t>
+      </w:r>
+      <w:proofErr w:type="spellEnd"/>
+      <w:r>
+        <w:t xml:space="preserve"> </w:t>
+      </w:r>
+      <w:proofErr w:type="spellStart"/>
+      <w:r>
+        <w:t>apabila</w:t>
+      </w:r>
+      <w:proofErr w:type="spellEnd"/>
+      <w:r>
+        <w:t xml:space="preserve"> </w:t>
+      </w:r>
+      <w:proofErr w:type="spellStart"/>
+      <w:r>
+        <w:t>terdapat</w:t>
+      </w:r>
+      <w:proofErr w:type="spellEnd"/>
+      <w:r>
+        <w:t xml:space="preserve"> dua </w:t>
+      </w:r>
+      <w:proofErr w:type="spellStart"/>
+      <w:r>
+        <w:t>atau</w:t>
+      </w:r>
+      <w:proofErr w:type="spellEnd"/>
+      <w:r>
+        <w:t xml:space="preserve"> </w:t>
+      </w:r>
+      <w:proofErr w:type="spellStart"/>
+      <w:r>
+        <w:t>lebih</w:t>
+      </w:r>
+      <w:proofErr w:type="spellEnd"/>
+      <w:r>
+        <w:t xml:space="preserve"> </w:t>
+      </w:r>
+      <w:proofErr w:type="spellStart"/>
+      <w:r>
+        <w:t>vektor</w:t>
+      </w:r>
+      <w:proofErr w:type="spellEnd"/>
+      <w:r>
+        <w:t xml:space="preserve"> </w:t>
+      </w:r>
+      <w:proofErr w:type="spellStart"/>
+      <w:r>
+        <w:t>dijumlahkan</w:t>
+      </w:r>
+      <w:proofErr w:type="spellEnd"/>
+      <w:r>
+        <w:t xml:space="preserve"> </w:t>
+      </w:r>
+      <w:proofErr w:type="spellStart"/>
+      <w:r>
+        <w:t>atau</w:t>
+      </w:r>
+      <w:proofErr w:type="spellEnd"/>
+      <w:r>
+        <w:t xml:space="preserve"> </w:t>
+      </w:r>
+      <w:proofErr w:type="spellStart"/>
+      <w:r>
+        <w:t>dikurangi</w:t>
+      </w:r>
+      <w:proofErr w:type="spellEnd"/>
+      <w:r>
+        <w:t>.</w:t>
+      </w:r>
+    </w:p>
+    <w:p>
+      <w:r>
+        <w:drawing>
+          <wp:inline distT="0" distB="0" distL="0" distR="0" wp14:anchorId="531A4044" wp14:editId="53E36BBD">
+            <wp:extent cx="1836614" cy="1822450"/>
+            <wp:effectExtent l="0" t="0" r="0" b="6350"/>
+            <wp:docPr id="1277670065" name="Picture 1"/>
+            <wp:cNvGraphicFramePr>
+              <a:graphicFrameLocks xmlns:a="http://schemas.openxmlformats.org/drawingml/2006/main" noChangeAspect="1"/>
+            </wp:cNvGraphicFramePr>
+            <a:graphic xmlns:a="http://schemas.openxmlformats.org/drawingml/2006/main">
+              <a:graphicData uri="http://schemas.openxmlformats.org/drawingml/2006/picture">
+                <pic:pic xmlns:pic="http://schemas.openxmlformats.org/drawingml/2006/picture">
+                  <pic:nvPicPr>
+                    <pic:cNvPr id="1277670065" name=""/>
+                    <pic:cNvPicPr/>
+                  </pic:nvPicPr>
+                  <pic:blipFill>
+                    <a:blip r:embed="rId20"/>
+                    <a:stretch>
+                      <a:fillRect/>
+                    </a:stretch>
+                  </pic:blipFill>
+                  <pic:spPr>
+                    <a:xfrm>
+                      <a:off x="0" y="0"/>
+                      <a:ext cx="1846968" cy="1832724"/>
+                    </a:xfrm>
+                    <a:prstGeom prst="rect">
+                      <a:avLst/>
+                    </a:prstGeom>
+                  </pic:spPr>
+                </pic:pic>
+              </a:graphicData>
+            </a:graphic>
+          </wp:inline>
+        </w:drawing>
+      </w:r>
+      <w:r>
+        <w:tab/>
+      </w:r>
+      <w:r>
+        <w:drawing>
+          <wp:inline distT="0" distB="0" distL="0" distR="0" wp14:anchorId="3ADB9500" wp14:editId="12D8E48B">
+            <wp:extent cx="1517015" cy="1764958"/>
+            <wp:effectExtent l="0" t="0" r="6985" b="6985"/>
+            <wp:docPr id="125909553" name="Picture 1"/>
+            <wp:cNvGraphicFramePr>
+              <a:graphicFrameLocks xmlns:a="http://schemas.openxmlformats.org/drawingml/2006/main" noChangeAspect="1"/>
+            </wp:cNvGraphicFramePr>
+            <a:graphic xmlns:a="http://schemas.openxmlformats.org/drawingml/2006/main">
+              <a:graphicData uri="http://schemas.openxmlformats.org/drawingml/2006/picture">
+                <pic:pic xmlns:pic="http://schemas.openxmlformats.org/drawingml/2006/picture">
+                  <pic:nvPicPr>
+                    <pic:cNvPr id="125909553" name=""/>
+                    <pic:cNvPicPr/>
+                  </pic:nvPicPr>
+                  <pic:blipFill>
+                    <a:blip r:embed="rId21"/>
+                    <a:stretch>
+                      <a:fillRect/>
+                    </a:stretch>
+                  </pic:blipFill>
+                  <pic:spPr>
+                    <a:xfrm>
+                      <a:off x="0" y="0"/>
+                      <a:ext cx="1524126" cy="1773231"/>
+                    </a:xfrm>
+                    <a:prstGeom prst="rect">
+                      <a:avLst/>
+                    </a:prstGeom>
+                  </pic:spPr>
+                </pic:pic>
+              </a:graphicData>
+            </a:graphic>
+          </wp:inline>
+        </w:drawing>
+      </w:r>
+    </w:p>
+    <w:p>
+      <w:proofErr w:type="spellStart"/>
+      <w:r>
+        <w:t>hasilnya</w:t>
+      </w:r>
+      <w:proofErr w:type="spellEnd"/>
+      <w:r>
+        <w:t xml:space="preserve"> </w:t>
+      </w:r>
+      <w:proofErr w:type="spellStart"/>
+      <w:r>
+        <w:t>akan</w:t>
+      </w:r>
+      <w:proofErr w:type="spellEnd"/>
+      <w:r>
+        <w:t xml:space="preserve"> </w:t>
+      </w:r>
+      <w:proofErr w:type="spellStart"/>
+      <w:r>
+        <w:t>seperti</w:t>
+      </w:r>
+      <w:proofErr w:type="spellEnd"/>
+      <w:r>
+        <w:t xml:space="preserve"> </w:t>
+      </w:r>
+      <w:proofErr w:type="spellStart"/>
+      <w:r>
+        <w:t>gambar</w:t>
+      </w:r>
+      <w:proofErr w:type="spellEnd"/>
+      <w:r>
+        <w:t xml:space="preserve"> di </w:t>
+      </w:r>
+      <w:proofErr w:type="spellStart"/>
+      <w:r>
+        <w:t>bawah</w:t>
+      </w:r>
+      <w:proofErr w:type="spellEnd"/>
+      <w:r>
+        <w:t xml:space="preserve"> </w:t>
+      </w:r>
+      <w:proofErr w:type="spellStart"/>
+      <w:r>
+        <w:t>ini</w:t>
+      </w:r>
+      <w:proofErr w:type="spellEnd"/>
+      <w:r>
+        <w:t>.</w:t>
+      </w:r>
+    </w:p>
+    <w:p>
+      <w:r>
+        <w:drawing>
+          <wp:inline distT="0" distB="0" distL="0" distR="0" wp14:anchorId="1F2ECE42" wp14:editId="622AD66B">
+            <wp:extent cx="2422917" cy="1416050"/>
+            <wp:effectExtent l="0" t="0" r="0" b="0"/>
+            <wp:docPr id="601621381" name="Picture 1"/>
+            <wp:cNvGraphicFramePr>
+              <a:graphicFrameLocks xmlns:a="http://schemas.openxmlformats.org/drawingml/2006/main" noChangeAspect="1"/>
+            </wp:cNvGraphicFramePr>
+            <a:graphic xmlns:a="http://schemas.openxmlformats.org/drawingml/2006/main">
+              <a:graphicData uri="http://schemas.openxmlformats.org/drawingml/2006/picture">
+                <pic:pic xmlns:pic="http://schemas.openxmlformats.org/drawingml/2006/picture">
+                  <pic:nvPicPr>
+                    <pic:cNvPr id="601621381" name=""/>
+                    <pic:cNvPicPr/>
+                  </pic:nvPicPr>
+                  <pic:blipFill>
+                    <a:blip r:embed="rId22"/>
+                    <a:stretch>
+                      <a:fillRect/>
+                    </a:stretch>
+                  </pic:blipFill>
+                  <pic:spPr>
+                    <a:xfrm>
+                      <a:off x="0" y="0"/>
+                      <a:ext cx="2429644" cy="1419982"/>
+                    </a:xfrm>
+                    <a:prstGeom prst="rect">
+                      <a:avLst/>
+                    </a:prstGeom>
+                  </pic:spPr>
+                </pic:pic>
+              </a:graphicData>
+            </a:graphic>
+          </wp:inline>
+        </w:drawing>
+      </w:r>
+    </w:p>
+    <w:p/>
+    <w:p>
+      <w:proofErr w:type="spellStart"/>
+      <w:r>
+        <w:rPr>
+          <w:b/>
+          <w:bCs/>
+        </w:rPr>
+        <w:t>Matriks</w:t>
+      </w:r>
+      <w:proofErr w:type="spellEnd"/>
+    </w:p>
+    <w:p>
+      <w:proofErr w:type="spellStart"/>
+      <w:r>
+        <w:t>Perlu</w:t>
+      </w:r>
+      <w:proofErr w:type="spellEnd"/>
+      <w:r>
+        <w:t xml:space="preserve"> Anda </w:t>
+      </w:r>
+      <w:proofErr w:type="spellStart"/>
+      <w:r>
+        <w:t>ketahui</w:t>
+      </w:r>
+      <w:proofErr w:type="spellEnd"/>
+      <w:r>
+        <w:t xml:space="preserve"> </w:t>
+      </w:r>
+      <w:proofErr w:type="spellStart"/>
+      <w:r>
+        <w:t>bahwa</w:t>
+      </w:r>
+      <w:proofErr w:type="spellEnd"/>
+      <w:r>
+        <w:t xml:space="preserve"> </w:t>
+      </w:r>
+      <w:proofErr w:type="spellStart"/>
+      <w:r>
+        <w:t>matriks</w:t>
+      </w:r>
+      <w:proofErr w:type="spellEnd"/>
+      <w:r>
+        <w:t xml:space="preserve"> </w:t>
+      </w:r>
+      <w:proofErr w:type="spellStart"/>
+      <w:r>
+        <w:t>adalah</w:t>
+      </w:r>
+      <w:proofErr w:type="spellEnd"/>
+      <w:r>
+        <w:t xml:space="preserve"> </w:t>
+      </w:r>
+      <w:proofErr w:type="spellStart"/>
+      <w:r>
+        <w:t>struktur</w:t>
+      </w:r>
+      <w:proofErr w:type="spellEnd"/>
+      <w:r>
+        <w:t xml:space="preserve"> data </w:t>
+      </w:r>
+      <w:proofErr w:type="spellStart"/>
+      <w:r>
+        <w:t>dasar</w:t>
+      </w:r>
+      <w:proofErr w:type="spellEnd"/>
+      <w:r>
+        <w:t xml:space="preserve"> yang </w:t>
+      </w:r>
+      <w:proofErr w:type="spellStart"/>
+      <w:r>
+        <w:t>digunakan</w:t>
+      </w:r>
+      <w:proofErr w:type="spellEnd"/>
+      <w:r>
+        <w:t xml:space="preserve"> </w:t>
+      </w:r>
+      <w:proofErr w:type="spellStart"/>
+      <w:r>
+        <w:t>untuk</w:t>
+      </w:r>
+      <w:proofErr w:type="spellEnd"/>
+      <w:r>
+        <w:t xml:space="preserve"> </w:t>
+      </w:r>
+      <w:proofErr w:type="spellStart"/>
+      <w:r>
+        <w:t>menyimpan</w:t>
+      </w:r>
+      <w:proofErr w:type="spellEnd"/>
+      <w:r>
+        <w:t xml:space="preserve"> data dan </w:t>
+      </w:r>
+      <w:proofErr w:type="spellStart"/>
+      <w:r>
+        <w:t>menyelesaikan</w:t>
+      </w:r>
+      <w:proofErr w:type="spellEnd"/>
+      <w:r>
+        <w:t xml:space="preserve"> </w:t>
+      </w:r>
+      <w:proofErr w:type="spellStart"/>
+      <w:r>
+        <w:t>sistem</w:t>
+      </w:r>
+      <w:proofErr w:type="spellEnd"/>
+      <w:r>
+        <w:t xml:space="preserve"> </w:t>
+      </w:r>
+      <w:proofErr w:type="spellStart"/>
+      <w:r>
+        <w:t>persamaan</w:t>
+      </w:r>
+      <w:proofErr w:type="spellEnd"/>
+      <w:r>
+        <w:t xml:space="preserve"> linier. </w:t>
+      </w:r>
+      <w:proofErr w:type="spellStart"/>
+      <w:r>
+        <w:t>Perlu</w:t>
+      </w:r>
+      <w:proofErr w:type="spellEnd"/>
+      <w:r>
+        <w:t xml:space="preserve"> Anda </w:t>
+      </w:r>
+      <w:proofErr w:type="spellStart"/>
+      <w:r>
+        <w:t>ketahui</w:t>
+      </w:r>
+      <w:proofErr w:type="spellEnd"/>
+      <w:r>
+        <w:t xml:space="preserve"> </w:t>
+      </w:r>
+      <w:proofErr w:type="spellStart"/>
+      <w:r>
+        <w:t>bahwa</w:t>
+      </w:r>
+      <w:proofErr w:type="spellEnd"/>
+      <w:r>
+        <w:t xml:space="preserve"> </w:t>
+      </w:r>
+      <w:proofErr w:type="spellStart"/>
+      <w:r>
+        <w:t>matriks</w:t>
+      </w:r>
+      <w:proofErr w:type="spellEnd"/>
+      <w:r>
+        <w:t xml:space="preserve"> sangat </w:t>
+      </w:r>
+      <w:proofErr w:type="spellStart"/>
+      <w:r>
+        <w:t>berguna</w:t>
+      </w:r>
+      <w:proofErr w:type="spellEnd"/>
+      <w:r>
+        <w:t>, </w:t>
+      </w:r>
+      <w:proofErr w:type="spellStart"/>
+      <w:r>
+        <w:rPr>
+          <w:i/>
+          <w:iCs/>
+        </w:rPr>
+        <w:t>lho</w:t>
+      </w:r>
+      <w:proofErr w:type="spellEnd"/>
+      <w:r>
+        <w:rPr>
+          <w:i/>
+          <w:iCs/>
+        </w:rPr>
+        <w:t>. </w:t>
+      </w:r>
+      <w:proofErr w:type="spellStart"/>
+      <w:r>
+        <w:t>Ia</w:t>
+      </w:r>
+      <w:proofErr w:type="spellEnd"/>
+      <w:r>
+        <w:t xml:space="preserve"> </w:t>
+      </w:r>
+      <w:proofErr w:type="spellStart"/>
+      <w:r>
+        <w:t>dapat</w:t>
+      </w:r>
+      <w:proofErr w:type="spellEnd"/>
+      <w:r>
+        <w:t xml:space="preserve"> </w:t>
+      </w:r>
+      <w:proofErr w:type="spellStart"/>
+      <w:r>
+        <w:t>menyimpan</w:t>
+      </w:r>
+      <w:proofErr w:type="spellEnd"/>
+      <w:r>
+        <w:t xml:space="preserve"> </w:t>
+      </w:r>
+      <w:proofErr w:type="spellStart"/>
+      <w:r>
+        <w:t>kumpulan</w:t>
+      </w:r>
+      <w:proofErr w:type="spellEnd"/>
+      <w:r>
+        <w:t xml:space="preserve"> </w:t>
+      </w:r>
+      <w:proofErr w:type="spellStart"/>
+      <w:r>
+        <w:t>persamaan</w:t>
+      </w:r>
+      <w:proofErr w:type="spellEnd"/>
+      <w:r>
+        <w:t xml:space="preserve">, </w:t>
+      </w:r>
+      <w:proofErr w:type="spellStart"/>
+      <w:r>
+        <w:t>posisi</w:t>
+      </w:r>
+      <w:proofErr w:type="spellEnd"/>
+      <w:r>
+        <w:t xml:space="preserve"> </w:t>
+      </w:r>
+      <w:proofErr w:type="spellStart"/>
+      <w:r>
+        <w:t>artikel</w:t>
+      </w:r>
+      <w:proofErr w:type="spellEnd"/>
+      <w:r>
+        <w:t xml:space="preserve"> </w:t>
+      </w:r>
+      <w:proofErr w:type="spellStart"/>
+      <w:r>
+        <w:t>dari</w:t>
+      </w:r>
+      <w:proofErr w:type="spellEnd"/>
+      <w:r>
+        <w:t xml:space="preserve"> </w:t>
+      </w:r>
+      <w:proofErr w:type="spellStart"/>
+      <w:r>
+        <w:t>waktu</w:t>
+      </w:r>
+      <w:proofErr w:type="spellEnd"/>
+      <w:r>
+        <w:t xml:space="preserve"> </w:t>
+      </w:r>
+      <w:proofErr w:type="spellStart"/>
+      <w:r>
+        <w:t>ke</w:t>
+      </w:r>
+      <w:proofErr w:type="spellEnd"/>
+      <w:r>
+        <w:t xml:space="preserve"> </w:t>
+      </w:r>
+      <w:proofErr w:type="spellStart"/>
+      <w:r>
+        <w:t>waktu</w:t>
+      </w:r>
+      <w:proofErr w:type="spellEnd"/>
+      <w:r>
+        <w:t xml:space="preserve">, </w:t>
+      </w:r>
+      <w:proofErr w:type="spellStart"/>
+      <w:r>
+        <w:t>catatan</w:t>
+      </w:r>
+      <w:proofErr w:type="spellEnd"/>
+      <w:r>
+        <w:t xml:space="preserve"> </w:t>
+      </w:r>
+      <w:proofErr w:type="spellStart"/>
+      <w:r>
+        <w:t>keuangan</w:t>
+      </w:r>
+      <w:proofErr w:type="spellEnd"/>
+      <w:r>
+        <w:t xml:space="preserve">, dan </w:t>
+      </w:r>
+      <w:proofErr w:type="spellStart"/>
+      <w:r>
+        <w:t>masih</w:t>
+      </w:r>
+      <w:proofErr w:type="spellEnd"/>
+      <w:r>
+        <w:t xml:space="preserve"> </w:t>
+      </w:r>
+      <w:proofErr w:type="spellStart"/>
+      <w:r>
+        <w:t>banyak</w:t>
+      </w:r>
+      <w:proofErr w:type="spellEnd"/>
+      <w:r>
+        <w:t xml:space="preserve"> </w:t>
+      </w:r>
+      <w:proofErr w:type="spellStart"/>
+      <w:r>
+        <w:t>hal</w:t>
+      </w:r>
+      <w:proofErr w:type="spellEnd"/>
+      <w:r>
+        <w:t xml:space="preserve"> </w:t>
+      </w:r>
+      <w:proofErr w:type="spellStart"/>
+      <w:r>
+        <w:t>lainnya</w:t>
+      </w:r>
+      <w:proofErr w:type="spellEnd"/>
+      <w:r>
+        <w:t xml:space="preserve">. Dalam data science, </w:t>
+      </w:r>
+      <w:proofErr w:type="spellStart"/>
+      <w:r>
+        <w:t>matriks</w:t>
+      </w:r>
+      <w:proofErr w:type="spellEnd"/>
+      <w:r>
+        <w:t xml:space="preserve"> </w:t>
+      </w:r>
+      <w:proofErr w:type="spellStart"/>
+      <w:r>
+        <w:t>terkadang</w:t>
+      </w:r>
+      <w:proofErr w:type="spellEnd"/>
+      <w:r>
+        <w:t xml:space="preserve"> </w:t>
+      </w:r>
+      <w:proofErr w:type="spellStart"/>
+      <w:r>
+        <w:t>disebut</w:t>
+      </w:r>
+      <w:proofErr w:type="spellEnd"/>
+      <w:r>
+        <w:t xml:space="preserve"> </w:t>
+      </w:r>
+      <w:proofErr w:type="spellStart"/>
+      <w:r>
+        <w:t>tabel</w:t>
+      </w:r>
+      <w:proofErr w:type="spellEnd"/>
+      <w:r>
+        <w:t xml:space="preserve"> data yang </w:t>
+      </w:r>
+      <w:proofErr w:type="spellStart"/>
+      <w:r>
+        <w:t>terdiri</w:t>
+      </w:r>
+      <w:proofErr w:type="spellEnd"/>
+      <w:r>
+        <w:t xml:space="preserve"> </w:t>
+      </w:r>
+      <w:proofErr w:type="spellStart"/>
+      <w:r>
+        <w:t>dari</w:t>
+      </w:r>
+      <w:proofErr w:type="spellEnd"/>
+      <w:r>
+        <w:t xml:space="preserve"> baris dan </w:t>
+      </w:r>
+      <w:proofErr w:type="spellStart"/>
+      <w:r>
+        <w:t>kolom</w:t>
+      </w:r>
+      <w:proofErr w:type="spellEnd"/>
+      <w:r>
+        <w:t xml:space="preserve"> </w:t>
+      </w:r>
+      <w:proofErr w:type="spellStart"/>
+      <w:r>
+        <w:t>atau</w:t>
+      </w:r>
+      <w:proofErr w:type="spellEnd"/>
+      <w:r>
+        <w:t xml:space="preserve"> baris </w:t>
+      </w:r>
+      <w:proofErr w:type="spellStart"/>
+      <w:r>
+        <w:t>matriks</w:t>
+      </w:r>
+      <w:proofErr w:type="spellEnd"/>
+      <w:r>
+        <w:t xml:space="preserve"> dan </w:t>
+      </w:r>
+      <w:proofErr w:type="spellStart"/>
+      <w:r>
+        <w:t>kolom</w:t>
+      </w:r>
+      <w:proofErr w:type="spellEnd"/>
+      <w:r>
+        <w:t xml:space="preserve"> </w:t>
+      </w:r>
+      <w:proofErr w:type="spellStart"/>
+      <w:r>
+        <w:t>matriks</w:t>
+      </w:r>
+      <w:proofErr w:type="spellEnd"/>
+      <w:r>
+        <w:t xml:space="preserve">. </w:t>
+      </w:r>
+      <w:proofErr w:type="spellStart"/>
+      <w:r>
+        <w:t>Matriks</w:t>
+      </w:r>
+      <w:proofErr w:type="spellEnd"/>
+      <w:r>
+        <w:t xml:space="preserve"> </w:t>
+      </w:r>
+      <w:proofErr w:type="spellStart"/>
+      <w:r>
+        <w:t>dapat</w:t>
+      </w:r>
+      <w:proofErr w:type="spellEnd"/>
+      <w:r>
+        <w:t xml:space="preserve"> </w:t>
+      </w:r>
+      <w:proofErr w:type="spellStart"/>
+      <w:r>
+        <w:t>berupa</w:t>
+      </w:r>
+      <w:proofErr w:type="spellEnd"/>
+      <w:r>
+        <w:t xml:space="preserve"> </w:t>
+      </w:r>
+      <w:proofErr w:type="spellStart"/>
+      <w:r>
+        <w:t>bilangan</w:t>
+      </w:r>
+      <w:proofErr w:type="spellEnd"/>
+      <w:r>
+        <w:t xml:space="preserve"> real, </w:t>
+      </w:r>
+      <w:proofErr w:type="spellStart"/>
+      <w:r>
+        <w:t>kompleks</w:t>
+      </w:r>
+      <w:proofErr w:type="spellEnd"/>
+      <w:r>
+        <w:t xml:space="preserve">, </w:t>
+      </w:r>
+      <w:proofErr w:type="spellStart"/>
+      <w:r>
+        <w:t>bahkan</w:t>
+      </w:r>
+      <w:proofErr w:type="spellEnd"/>
+      <w:r>
+        <w:t xml:space="preserve"> </w:t>
+      </w:r>
+      <w:proofErr w:type="spellStart"/>
+      <w:r>
+        <w:t>boolean</w:t>
+      </w:r>
+      <w:proofErr w:type="spellEnd"/>
+      <w:r>
+        <w:t>.</w:t>
+      </w:r>
+    </w:p>
+    <w:tbl>
+      <w:tblPr>
+        <w:tblW w:w="9573" w:type="dxa"/>
+        <w:shd w:val="clear" w:color="auto" w:fill="18181B"/>
+        <w:tblCellMar>
+          <w:top w:w="15" w:type="dxa"/>
+          <w:left w:w="15" w:type="dxa"/>
+          <w:bottom w:w="15" w:type="dxa"/>
+          <w:right w:w="15" w:type="dxa"/>
+        </w:tblCellMar>
+        <w:tblLook w:val="04A0" w:firstRow="1" w:lastRow="0" w:firstColumn="1" w:lastColumn="0" w:noHBand="0" w:noVBand="1"/>
+      </w:tblPr>
+      <w:tblGrid>
+        <w:gridCol w:w="338"/>
+        <w:gridCol w:w="2426"/>
+        <w:gridCol w:w="2798"/>
+        <w:gridCol w:w="1275"/>
+        <w:gridCol w:w="642"/>
+        <w:gridCol w:w="589"/>
+        <w:gridCol w:w="1505"/>
+      </w:tblGrid>
+      <w:tr>
+        <w:trPr>
+          <w:tblHeader/>
+        </w:trPr>
+        <w:tc>
+          <w:tcPr>
+            <w:tcW w:w="0" w:type="auto"/>
+            <w:tcBorders>
+              <w:top w:val="single" w:sz="6" w:space="0" w:color="52525B"/>
+              <w:left w:val="single" w:sz="6" w:space="0" w:color="52525B"/>
+              <w:bottom w:val="single" w:sz="6" w:space="0" w:color="52525B"/>
+              <w:right w:val="single" w:sz="6" w:space="0" w:color="52525B"/>
+            </w:tcBorders>
+            <w:shd w:val="clear" w:color="auto" w:fill="27272A"/>
+            <w:vAlign w:val="bottom"/>
+            <w:hideMark/>
+          </w:tcPr>
+          <w:p>
+            <w:pPr>
+              <w:rPr>
+                <w:b/>
+                <w:bCs/>
+              </w:rPr>
+            </w:pPr>
+            <w:r>
+              <w:rPr>
+                <w:b/>
+                <w:bCs/>
+              </w:rPr>
+              <w:lastRenderedPageBreak/>
+              <w:t>No</w:t>
+            </w:r>
+          </w:p>
+        </w:tc>
+        <w:tc>
+          <w:tcPr>
+            <w:tcW w:w="2225" w:type="dxa"/>
+            <w:tcBorders>
+              <w:top w:val="single" w:sz="6" w:space="0" w:color="52525B"/>
+              <w:left w:val="single" w:sz="6" w:space="0" w:color="52525B"/>
+              <w:bottom w:val="single" w:sz="6" w:space="0" w:color="52525B"/>
+              <w:right w:val="single" w:sz="6" w:space="0" w:color="52525B"/>
+            </w:tcBorders>
+            <w:shd w:val="clear" w:color="auto" w:fill="27272A"/>
+            <w:vAlign w:val="bottom"/>
+            <w:hideMark/>
+          </w:tcPr>
+          <w:p>
+            <w:pPr>
+              <w:rPr>
+                <w:b/>
+                <w:bCs/>
+              </w:rPr>
+            </w:pPr>
+            <w:r>
+              <w:rPr>
+                <w:b/>
+                <w:bCs/>
+              </w:rPr>
+              <w:t xml:space="preserve">Nama </w:t>
+            </w:r>
+            <w:proofErr w:type="spellStart"/>
+            <w:r>
+              <w:rPr>
+                <w:b/>
+                <w:bCs/>
+              </w:rPr>
+              <w:t>Penumpang</w:t>
+            </w:r>
+            <w:proofErr w:type="spellEnd"/>
+          </w:p>
+        </w:tc>
+        <w:tc>
+          <w:tcPr>
+            <w:tcW w:w="2566" w:type="dxa"/>
+            <w:tcBorders>
+              <w:top w:val="single" w:sz="6" w:space="0" w:color="52525B"/>
+              <w:left w:val="single" w:sz="6" w:space="0" w:color="52525B"/>
+              <w:bottom w:val="single" w:sz="6" w:space="0" w:color="52525B"/>
+              <w:right w:val="single" w:sz="6" w:space="0" w:color="52525B"/>
+            </w:tcBorders>
+            <w:shd w:val="clear" w:color="auto" w:fill="27272A"/>
+            <w:vAlign w:val="bottom"/>
+            <w:hideMark/>
+          </w:tcPr>
+          <w:p>
+            <w:pPr>
+              <w:rPr>
+                <w:b/>
+                <w:bCs/>
+              </w:rPr>
+            </w:pPr>
+            <w:r>
+              <w:rPr>
+                <w:b/>
+                <w:bCs/>
+              </w:rPr>
+              <w:t>Tujuan</w:t>
+            </w:r>
+          </w:p>
+        </w:tc>
+        <w:tc>
+          <w:tcPr>
+            <w:tcW w:w="0" w:type="auto"/>
+            <w:tcBorders>
+              <w:top w:val="single" w:sz="6" w:space="0" w:color="52525B"/>
+              <w:left w:val="single" w:sz="6" w:space="0" w:color="52525B"/>
+              <w:bottom w:val="single" w:sz="6" w:space="0" w:color="52525B"/>
+              <w:right w:val="single" w:sz="6" w:space="0" w:color="52525B"/>
+            </w:tcBorders>
+            <w:shd w:val="clear" w:color="auto" w:fill="27272A"/>
+            <w:vAlign w:val="bottom"/>
+            <w:hideMark/>
+          </w:tcPr>
+          <w:p>
+            <w:pPr>
+              <w:rPr>
+                <w:b/>
+                <w:bCs/>
+              </w:rPr>
+            </w:pPr>
+            <w:r>
+              <w:rPr>
+                <w:b/>
+                <w:bCs/>
+              </w:rPr>
+              <w:t xml:space="preserve">Total </w:t>
+            </w:r>
+            <w:proofErr w:type="spellStart"/>
+            <w:r>
+              <w:rPr>
+                <w:b/>
+                <w:bCs/>
+              </w:rPr>
+              <w:t>Bagasi</w:t>
+            </w:r>
+            <w:proofErr w:type="spellEnd"/>
+          </w:p>
+        </w:tc>
+        <w:tc>
+          <w:tcPr>
+            <w:tcW w:w="0" w:type="auto"/>
+            <w:gridSpan w:val="2"/>
+            <w:tcBorders>
+              <w:top w:val="single" w:sz="6" w:space="0" w:color="52525B"/>
+              <w:left w:val="single" w:sz="6" w:space="0" w:color="52525B"/>
+              <w:bottom w:val="single" w:sz="6" w:space="0" w:color="52525B"/>
+              <w:right w:val="single" w:sz="6" w:space="0" w:color="52525B"/>
+            </w:tcBorders>
+            <w:shd w:val="clear" w:color="auto" w:fill="27272A"/>
+            <w:vAlign w:val="bottom"/>
+            <w:hideMark/>
+          </w:tcPr>
+          <w:p>
+            <w:pPr>
+              <w:rPr>
+                <w:b/>
+                <w:bCs/>
+              </w:rPr>
+            </w:pPr>
+            <w:proofErr w:type="spellStart"/>
+            <w:r>
+              <w:rPr>
+                <w:b/>
+                <w:bCs/>
+              </w:rPr>
+              <w:t>Suhu</w:t>
+            </w:r>
+            <w:proofErr w:type="spellEnd"/>
+            <w:r>
+              <w:rPr>
+                <w:b/>
+                <w:bCs/>
+              </w:rPr>
+              <w:t xml:space="preserve"> Badan</w:t>
+            </w:r>
+          </w:p>
+        </w:tc>
+        <w:tc>
+          <w:tcPr>
+            <w:tcW w:w="0" w:type="auto"/>
+            <w:tcBorders>
+              <w:top w:val="single" w:sz="6" w:space="0" w:color="52525B"/>
+              <w:left w:val="single" w:sz="6" w:space="0" w:color="52525B"/>
+              <w:bottom w:val="single" w:sz="6" w:space="0" w:color="52525B"/>
+              <w:right w:val="single" w:sz="6" w:space="0" w:color="52525B"/>
+            </w:tcBorders>
+            <w:shd w:val="clear" w:color="auto" w:fill="27272A"/>
+            <w:vAlign w:val="bottom"/>
+            <w:hideMark/>
+          </w:tcPr>
+          <w:p>
+            <w:pPr>
+              <w:rPr>
+                <w:b/>
+                <w:bCs/>
+              </w:rPr>
+            </w:pPr>
+            <w:r>
+              <w:rPr>
+                <w:b/>
+                <w:bCs/>
+              </w:rPr>
+              <w:t>Status Check-In</w:t>
+            </w:r>
+          </w:p>
+        </w:tc>
+      </w:tr>
+      <w:tr>
+        <w:tc>
+          <w:tcPr>
+            <w:tcW w:w="0" w:type="auto"/>
+            <w:tcBorders>
+              <w:top w:val="single" w:sz="6" w:space="0" w:color="52525B"/>
+              <w:left w:val="single" w:sz="6" w:space="0" w:color="52525B"/>
+              <w:bottom w:val="single" w:sz="6" w:space="0" w:color="52525B"/>
+              <w:right w:val="single" w:sz="6" w:space="0" w:color="52525B"/>
+            </w:tcBorders>
+            <w:shd w:val="clear" w:color="auto" w:fill="18181B"/>
+            <w:hideMark/>
+          </w:tcPr>
+          <w:p>
+            <w:r>
+              <w:t>1</w:t>
+            </w:r>
+          </w:p>
+        </w:tc>
+        <w:tc>
+          <w:tcPr>
+            <w:tcW w:w="2225" w:type="dxa"/>
+            <w:tcBorders>
+              <w:top w:val="single" w:sz="6" w:space="0" w:color="52525B"/>
+              <w:left w:val="single" w:sz="6" w:space="0" w:color="52525B"/>
+              <w:bottom w:val="single" w:sz="6" w:space="0" w:color="52525B"/>
+              <w:right w:val="single" w:sz="6" w:space="0" w:color="52525B"/>
+            </w:tcBorders>
+            <w:shd w:val="clear" w:color="auto" w:fill="18181B"/>
+            <w:hideMark/>
+          </w:tcPr>
+          <w:p>
+            <w:r>
+              <w:t>Mentari Sahaja</w:t>
+            </w:r>
+          </w:p>
+        </w:tc>
+        <w:tc>
+          <w:tcPr>
+            <w:tcW w:w="2566" w:type="dxa"/>
+            <w:tcBorders>
+              <w:top w:val="single" w:sz="6" w:space="0" w:color="52525B"/>
+              <w:left w:val="single" w:sz="6" w:space="0" w:color="52525B"/>
+              <w:bottom w:val="single" w:sz="6" w:space="0" w:color="52525B"/>
+              <w:right w:val="single" w:sz="6" w:space="0" w:color="52525B"/>
+            </w:tcBorders>
+            <w:shd w:val="clear" w:color="auto" w:fill="18181B"/>
+            <w:hideMark/>
+          </w:tcPr>
+          <w:p>
+            <w:r>
+              <w:t>Bandara I Gusti Ngurah Rai</w:t>
+            </w:r>
+          </w:p>
+        </w:tc>
+        <w:tc>
+          <w:tcPr>
+            <w:tcW w:w="0" w:type="auto"/>
+            <w:tcBorders>
+              <w:top w:val="single" w:sz="6" w:space="0" w:color="52525B"/>
+              <w:left w:val="single" w:sz="6" w:space="0" w:color="52525B"/>
+              <w:bottom w:val="single" w:sz="6" w:space="0" w:color="52525B"/>
+              <w:right w:val="single" w:sz="6" w:space="0" w:color="52525B"/>
+            </w:tcBorders>
+            <w:shd w:val="clear" w:color="auto" w:fill="18181B"/>
+            <w:hideMark/>
+          </w:tcPr>
+          <w:p>
+            <w:r>
+              <w:t>20 kg</w:t>
+            </w:r>
+          </w:p>
+        </w:tc>
+        <w:tc>
+          <w:tcPr>
+            <w:tcW w:w="0" w:type="auto"/>
+            <w:gridSpan w:val="2"/>
+            <w:tcBorders>
+              <w:top w:val="single" w:sz="6" w:space="0" w:color="52525B"/>
+              <w:left w:val="single" w:sz="6" w:space="0" w:color="52525B"/>
+              <w:bottom w:val="single" w:sz="6" w:space="0" w:color="52525B"/>
+              <w:right w:val="single" w:sz="6" w:space="0" w:color="52525B"/>
+            </w:tcBorders>
+            <w:shd w:val="clear" w:color="auto" w:fill="18181B"/>
+            <w:hideMark/>
+          </w:tcPr>
+          <w:p>
+            <w:r>
+              <w:t>36</w:t>
+            </w:r>
+            <w:r>
+              <w:rPr>
+                <w:rFonts w:ascii="Cambria Math" w:hAnsi="Cambria Math" w:cs="Cambria Math"/>
+              </w:rPr>
+              <w:t>℃</w:t>
+            </w:r>
+          </w:p>
+        </w:tc>
+        <w:tc>
+          <w:tcPr>
+            <w:tcW w:w="0" w:type="auto"/>
+            <w:tcBorders>
+              <w:top w:val="single" w:sz="6" w:space="0" w:color="52525B"/>
+              <w:left w:val="single" w:sz="6" w:space="0" w:color="52525B"/>
+              <w:bottom w:val="single" w:sz="6" w:space="0" w:color="52525B"/>
+              <w:right w:val="single" w:sz="6" w:space="0" w:color="52525B"/>
+            </w:tcBorders>
+            <w:shd w:val="clear" w:color="auto" w:fill="18181B"/>
+            <w:hideMark/>
+          </w:tcPr>
+          <w:p>
+            <w:r>
+              <w:t>YES</w:t>
+            </w:r>
+          </w:p>
+        </w:tc>
+      </w:tr>
+      <w:tr>
+        <w:tc>
+          <w:tcPr>
+            <w:tcW w:w="0" w:type="auto"/>
+            <w:tcBorders>
+              <w:top w:val="single" w:sz="6" w:space="0" w:color="52525B"/>
+              <w:left w:val="single" w:sz="6" w:space="0" w:color="52525B"/>
+              <w:bottom w:val="single" w:sz="6" w:space="0" w:color="52525B"/>
+              <w:right w:val="single" w:sz="6" w:space="0" w:color="52525B"/>
+            </w:tcBorders>
+            <w:shd w:val="clear" w:color="auto" w:fill="18181B"/>
+            <w:hideMark/>
+          </w:tcPr>
+          <w:p>
+            <w:r>
+              <w:t>2</w:t>
+            </w:r>
+          </w:p>
+        </w:tc>
+        <w:tc>
+          <w:tcPr>
+            <w:tcW w:w="2225" w:type="dxa"/>
+            <w:tcBorders>
+              <w:top w:val="single" w:sz="6" w:space="0" w:color="52525B"/>
+              <w:left w:val="single" w:sz="6" w:space="0" w:color="52525B"/>
+              <w:bottom w:val="single" w:sz="6" w:space="0" w:color="52525B"/>
+              <w:right w:val="single" w:sz="6" w:space="0" w:color="52525B"/>
+            </w:tcBorders>
+            <w:shd w:val="clear" w:color="auto" w:fill="18181B"/>
+            <w:hideMark/>
+          </w:tcPr>
+          <w:p>
+            <w:r>
+              <w:t>Bintang Purnama</w:t>
+            </w:r>
+          </w:p>
+        </w:tc>
+        <w:tc>
+          <w:tcPr>
+            <w:tcW w:w="2566" w:type="dxa"/>
+            <w:tcBorders>
+              <w:top w:val="single" w:sz="6" w:space="0" w:color="52525B"/>
+              <w:left w:val="single" w:sz="6" w:space="0" w:color="52525B"/>
+              <w:bottom w:val="single" w:sz="6" w:space="0" w:color="52525B"/>
+              <w:right w:val="single" w:sz="6" w:space="0" w:color="52525B"/>
+            </w:tcBorders>
+            <w:shd w:val="clear" w:color="auto" w:fill="18181B"/>
+            <w:hideMark/>
+          </w:tcPr>
+          <w:p>
+            <w:r>
+              <w:t>Bandara I Gusti Ngurah Rai</w:t>
+            </w:r>
+          </w:p>
+        </w:tc>
+        <w:tc>
+          <w:tcPr>
+            <w:tcW w:w="0" w:type="auto"/>
+            <w:tcBorders>
+              <w:top w:val="single" w:sz="6" w:space="0" w:color="52525B"/>
+              <w:left w:val="single" w:sz="6" w:space="0" w:color="52525B"/>
+              <w:bottom w:val="single" w:sz="6" w:space="0" w:color="52525B"/>
+              <w:right w:val="single" w:sz="6" w:space="0" w:color="52525B"/>
+            </w:tcBorders>
+            <w:shd w:val="clear" w:color="auto" w:fill="18181B"/>
+            <w:hideMark/>
+          </w:tcPr>
+          <w:p>
+            <w:r>
+              <w:t>12 kg</w:t>
+            </w:r>
+          </w:p>
+        </w:tc>
+        <w:tc>
+          <w:tcPr>
+            <w:tcW w:w="0" w:type="auto"/>
+            <w:gridSpan w:val="2"/>
+            <w:tcBorders>
+              <w:top w:val="single" w:sz="6" w:space="0" w:color="52525B"/>
+              <w:left w:val="single" w:sz="6" w:space="0" w:color="52525B"/>
+              <w:bottom w:val="single" w:sz="6" w:space="0" w:color="52525B"/>
+              <w:right w:val="single" w:sz="6" w:space="0" w:color="52525B"/>
+            </w:tcBorders>
+            <w:shd w:val="clear" w:color="auto" w:fill="18181B"/>
+            <w:hideMark/>
+          </w:tcPr>
+          <w:p>
+            <w:r>
+              <w:t>32</w:t>
+            </w:r>
+            <w:r>
+              <w:rPr>
+                <w:rFonts w:ascii="Cambria Math" w:hAnsi="Cambria Math" w:cs="Cambria Math"/>
+              </w:rPr>
+              <w:t>℃</w:t>
+            </w:r>
+          </w:p>
+        </w:tc>
+        <w:tc>
+          <w:tcPr>
+            <w:tcW w:w="0" w:type="auto"/>
+            <w:tcBorders>
+              <w:top w:val="single" w:sz="6" w:space="0" w:color="52525B"/>
+              <w:left w:val="single" w:sz="6" w:space="0" w:color="52525B"/>
+              <w:bottom w:val="single" w:sz="6" w:space="0" w:color="52525B"/>
+              <w:right w:val="single" w:sz="6" w:space="0" w:color="52525B"/>
+            </w:tcBorders>
+            <w:shd w:val="clear" w:color="auto" w:fill="18181B"/>
+            <w:hideMark/>
+          </w:tcPr>
+          <w:p>
+            <w:r>
+              <w:t>NO</w:t>
+            </w:r>
+          </w:p>
+        </w:tc>
+      </w:tr>
+      <w:tr>
+        <w:tc>
+          <w:tcPr>
+            <w:tcW w:w="0" w:type="auto"/>
+            <w:tcBorders>
+              <w:top w:val="single" w:sz="6" w:space="0" w:color="52525B"/>
+              <w:left w:val="single" w:sz="6" w:space="0" w:color="52525B"/>
+              <w:bottom w:val="single" w:sz="6" w:space="0" w:color="52525B"/>
+              <w:right w:val="single" w:sz="6" w:space="0" w:color="52525B"/>
+            </w:tcBorders>
+            <w:shd w:val="clear" w:color="auto" w:fill="18181B"/>
+            <w:hideMark/>
+          </w:tcPr>
+          <w:p>
+            <w:r>
+              <w:t>…</w:t>
+            </w:r>
+          </w:p>
+        </w:tc>
+        <w:tc>
+          <w:tcPr>
+            <w:tcW w:w="2225" w:type="dxa"/>
+            <w:tcBorders>
+              <w:top w:val="single" w:sz="6" w:space="0" w:color="52525B"/>
+              <w:left w:val="single" w:sz="6" w:space="0" w:color="52525B"/>
+              <w:bottom w:val="single" w:sz="6" w:space="0" w:color="52525B"/>
+              <w:right w:val="single" w:sz="6" w:space="0" w:color="52525B"/>
+            </w:tcBorders>
+            <w:shd w:val="clear" w:color="auto" w:fill="18181B"/>
+            <w:hideMark/>
+          </w:tcPr>
+          <w:p/>
+        </w:tc>
+        <w:tc>
+          <w:tcPr>
+            <w:tcW w:w="2566" w:type="dxa"/>
+            <w:tcBorders>
+              <w:top w:val="single" w:sz="6" w:space="0" w:color="52525B"/>
+              <w:left w:val="single" w:sz="6" w:space="0" w:color="52525B"/>
+              <w:bottom w:val="single" w:sz="6" w:space="0" w:color="52525B"/>
+              <w:right w:val="single" w:sz="6" w:space="0" w:color="52525B"/>
+            </w:tcBorders>
+            <w:shd w:val="clear" w:color="auto" w:fill="18181B"/>
+            <w:hideMark/>
+          </w:tcPr>
+          <w:p/>
+        </w:tc>
+        <w:tc>
+          <w:tcPr>
+            <w:tcW w:w="0" w:type="auto"/>
+            <w:tcBorders>
+              <w:top w:val="single" w:sz="6" w:space="0" w:color="52525B"/>
+              <w:left w:val="single" w:sz="6" w:space="0" w:color="52525B"/>
+              <w:bottom w:val="single" w:sz="6" w:space="0" w:color="52525B"/>
+              <w:right w:val="single" w:sz="6" w:space="0" w:color="52525B"/>
+            </w:tcBorders>
+            <w:shd w:val="clear" w:color="auto" w:fill="18181B"/>
+            <w:hideMark/>
+          </w:tcPr>
+          <w:p/>
+        </w:tc>
+        <w:tc>
+          <w:tcPr>
+            <w:tcW w:w="0" w:type="auto"/>
+            <w:gridSpan w:val="2"/>
+            <w:tcBorders>
+              <w:top w:val="single" w:sz="6" w:space="0" w:color="52525B"/>
+              <w:left w:val="single" w:sz="6" w:space="0" w:color="52525B"/>
+              <w:bottom w:val="single" w:sz="6" w:space="0" w:color="52525B"/>
+              <w:right w:val="single" w:sz="6" w:space="0" w:color="52525B"/>
+            </w:tcBorders>
+            <w:shd w:val="clear" w:color="auto" w:fill="18181B"/>
+            <w:hideMark/>
+          </w:tcPr>
+          <w:p/>
+        </w:tc>
+        <w:tc>
+          <w:tcPr>
+            <w:tcW w:w="0" w:type="auto"/>
+            <w:tcBorders>
+              <w:top w:val="single" w:sz="6" w:space="0" w:color="52525B"/>
+              <w:left w:val="single" w:sz="6" w:space="0" w:color="52525B"/>
+              <w:bottom w:val="single" w:sz="6" w:space="0" w:color="52525B"/>
+              <w:right w:val="single" w:sz="6" w:space="0" w:color="52525B"/>
+            </w:tcBorders>
+            <w:shd w:val="clear" w:color="auto" w:fill="18181B"/>
+            <w:hideMark/>
+          </w:tcPr>
+          <w:p/>
+        </w:tc>
+      </w:tr>
+      <w:tr>
+        <w:tc>
+          <w:tcPr>
+            <w:tcW w:w="7361" w:type="dxa"/>
+            <w:gridSpan w:val="5"/>
+            <w:tcBorders>
+              <w:top w:val="single" w:sz="6" w:space="0" w:color="52525B"/>
+              <w:left w:val="single" w:sz="6" w:space="0" w:color="52525B"/>
+              <w:bottom w:val="single" w:sz="6" w:space="0" w:color="52525B"/>
+              <w:right w:val="single" w:sz="6" w:space="0" w:color="52525B"/>
+            </w:tcBorders>
+            <w:shd w:val="clear" w:color="auto" w:fill="18181B"/>
+            <w:hideMark/>
+          </w:tcPr>
+          <w:p>
+            <w:r>
+              <w:t xml:space="preserve">Total </w:t>
+            </w:r>
+            <w:proofErr w:type="spellStart"/>
+            <w:r>
+              <w:t>penumpang</w:t>
+            </w:r>
+            <w:proofErr w:type="spellEnd"/>
+            <w:r>
+              <w:t xml:space="preserve"> </w:t>
+            </w:r>
+            <w:proofErr w:type="spellStart"/>
+            <w:r>
+              <w:t>Supartiwi</w:t>
+            </w:r>
+            <w:proofErr w:type="spellEnd"/>
+            <w:r>
+              <w:t xml:space="preserve"> Air</w:t>
+            </w:r>
+          </w:p>
+        </w:tc>
+        <w:tc>
+          <w:tcPr>
+            <w:tcW w:w="0" w:type="auto"/>
+            <w:gridSpan w:val="2"/>
+            <w:tcBorders>
+              <w:top w:val="single" w:sz="6" w:space="0" w:color="52525B"/>
+              <w:left w:val="single" w:sz="6" w:space="0" w:color="52525B"/>
+              <w:bottom w:val="single" w:sz="6" w:space="0" w:color="52525B"/>
+              <w:right w:val="single" w:sz="6" w:space="0" w:color="52525B"/>
+            </w:tcBorders>
+            <w:shd w:val="clear" w:color="auto" w:fill="18181B"/>
+            <w:hideMark/>
+          </w:tcPr>
+          <w:p>
+            <w:r>
+              <w:t xml:space="preserve">100 </w:t>
+            </w:r>
+            <w:proofErr w:type="spellStart"/>
+            <w:r>
+              <w:t>penumpang</w:t>
+            </w:r>
+            <w:proofErr w:type="spellEnd"/>
+          </w:p>
+        </w:tc>
+      </w:tr>
+    </w:tbl>
+    <w:p>
+      <w:proofErr w:type="spellStart"/>
+      <w:r>
+        <w:t>sebenarnya</w:t>
+      </w:r>
+      <w:proofErr w:type="spellEnd"/>
+      <w:r>
+        <w:t xml:space="preserve"> Anda </w:t>
+      </w:r>
+      <w:proofErr w:type="spellStart"/>
+      <w:r>
+        <w:t>telah</w:t>
+      </w:r>
+      <w:proofErr w:type="spellEnd"/>
+      <w:r>
+        <w:t xml:space="preserve"> </w:t>
+      </w:r>
+      <w:proofErr w:type="spellStart"/>
+      <w:r>
+        <w:t>bergelut</w:t>
+      </w:r>
+      <w:proofErr w:type="spellEnd"/>
+      <w:r>
+        <w:t xml:space="preserve"> </w:t>
+      </w:r>
+      <w:proofErr w:type="spellStart"/>
+      <w:r>
+        <w:t>dengan</w:t>
+      </w:r>
+      <w:proofErr w:type="spellEnd"/>
+      <w:r>
+        <w:t xml:space="preserve"> </w:t>
+      </w:r>
+      <w:proofErr w:type="spellStart"/>
+      <w:r>
+        <w:t>matriks</w:t>
+      </w:r>
+      <w:proofErr w:type="spellEnd"/>
+      <w:r>
+        <w:t xml:space="preserve"> di </w:t>
+      </w:r>
+      <w:proofErr w:type="spellStart"/>
+      <w:r>
+        <w:t>kehidupan</w:t>
+      </w:r>
+      <w:proofErr w:type="spellEnd"/>
+      <w:r>
+        <w:t xml:space="preserve"> </w:t>
+      </w:r>
+      <w:proofErr w:type="spellStart"/>
+      <w:r>
+        <w:t>sehari-hari</w:t>
+      </w:r>
+      <w:proofErr w:type="spellEnd"/>
+      <w:r>
+        <w:t xml:space="preserve">. Mulai </w:t>
+      </w:r>
+      <w:proofErr w:type="spellStart"/>
+      <w:r>
+        <w:t>dari</w:t>
+      </w:r>
+      <w:proofErr w:type="spellEnd"/>
+      <w:r>
+        <w:t xml:space="preserve"> </w:t>
+      </w:r>
+      <w:proofErr w:type="spellStart"/>
+      <w:r>
+        <w:t>nilai</w:t>
+      </w:r>
+      <w:proofErr w:type="spellEnd"/>
+      <w:r>
+        <w:t xml:space="preserve"> </w:t>
+      </w:r>
+      <w:proofErr w:type="spellStart"/>
+      <w:r>
+        <w:t>rapot</w:t>
+      </w:r>
+      <w:proofErr w:type="spellEnd"/>
+      <w:r>
+        <w:t xml:space="preserve"> </w:t>
+      </w:r>
+      <w:proofErr w:type="spellStart"/>
+      <w:r>
+        <w:t>saat</w:t>
+      </w:r>
+      <w:proofErr w:type="spellEnd"/>
+      <w:r>
+        <w:t xml:space="preserve"> </w:t>
+      </w:r>
+      <w:proofErr w:type="spellStart"/>
+      <w:r>
+        <w:t>sekolah</w:t>
+      </w:r>
+      <w:proofErr w:type="spellEnd"/>
+      <w:r>
+        <w:t xml:space="preserve">, </w:t>
+      </w:r>
+      <w:proofErr w:type="spellStart"/>
+      <w:r>
+        <w:t>pembagian</w:t>
+      </w:r>
+      <w:proofErr w:type="spellEnd"/>
+      <w:r>
+        <w:t xml:space="preserve"> daftar </w:t>
+      </w:r>
+      <w:proofErr w:type="spellStart"/>
+      <w:r>
+        <w:t>nama</w:t>
+      </w:r>
+      <w:proofErr w:type="spellEnd"/>
+      <w:r>
+        <w:t xml:space="preserve"> </w:t>
+      </w:r>
+      <w:proofErr w:type="spellStart"/>
+      <w:r>
+        <w:t>saat</w:t>
+      </w:r>
+      <w:proofErr w:type="spellEnd"/>
+      <w:r>
+        <w:t> </w:t>
+      </w:r>
+      <w:r>
+        <w:rPr>
+          <w:i/>
+          <w:iCs/>
+        </w:rPr>
+        <w:t>study tour</w:t>
+      </w:r>
+      <w:r>
+        <w:t xml:space="preserve">, </w:t>
+      </w:r>
+      <w:proofErr w:type="spellStart"/>
+      <w:r>
+        <w:t>atau</w:t>
+      </w:r>
+      <w:proofErr w:type="spellEnd"/>
+      <w:r>
+        <w:t xml:space="preserve"> </w:t>
+      </w:r>
+      <w:proofErr w:type="spellStart"/>
+      <w:r>
+        <w:t>bahkan</w:t>
+      </w:r>
+      <w:proofErr w:type="spellEnd"/>
+      <w:r>
+        <w:t xml:space="preserve"> </w:t>
+      </w:r>
+      <w:proofErr w:type="spellStart"/>
+      <w:r>
+        <w:t>melihat</w:t>
+      </w:r>
+      <w:proofErr w:type="spellEnd"/>
+      <w:r>
+        <w:t xml:space="preserve"> daftar </w:t>
+      </w:r>
+      <w:proofErr w:type="spellStart"/>
+      <w:r>
+        <w:t>nama</w:t>
+      </w:r>
+      <w:proofErr w:type="spellEnd"/>
+      <w:r>
+        <w:t xml:space="preserve"> yang lolos </w:t>
+      </w:r>
+      <w:proofErr w:type="spellStart"/>
+      <w:r>
+        <w:t>saat</w:t>
+      </w:r>
+      <w:proofErr w:type="spellEnd"/>
+      <w:r>
+        <w:t xml:space="preserve"> </w:t>
+      </w:r>
+      <w:proofErr w:type="spellStart"/>
+      <w:r>
+        <w:t>seleksi</w:t>
+      </w:r>
+      <w:proofErr w:type="spellEnd"/>
+      <w:r>
+        <w:t xml:space="preserve"> </w:t>
+      </w:r>
+      <w:proofErr w:type="spellStart"/>
+      <w:r>
+        <w:t>masuk</w:t>
+      </w:r>
+      <w:proofErr w:type="spellEnd"/>
+      <w:r>
+        <w:t xml:space="preserve"> </w:t>
+      </w:r>
+      <w:proofErr w:type="spellStart"/>
+      <w:r>
+        <w:t>kerja</w:t>
+      </w:r>
+      <w:proofErr w:type="spellEnd"/>
+      <w:r>
+        <w:t>.</w:t>
+      </w:r>
+    </w:p>
+    <w:p>
+      <w:proofErr w:type="spellStart"/>
+      <w:r>
+        <w:t>perbedaan</w:t>
+      </w:r>
+      <w:proofErr w:type="spellEnd"/>
+      <w:r>
+        <w:t xml:space="preserve"> </w:t>
+      </w:r>
+      <w:proofErr w:type="spellStart"/>
+      <w:r>
+        <w:t>antara</w:t>
+      </w:r>
+      <w:proofErr w:type="spellEnd"/>
+      <w:r>
+        <w:t xml:space="preserve"> </w:t>
+      </w:r>
+      <w:proofErr w:type="spellStart"/>
+      <w:r>
+        <w:t>vektor</w:t>
+      </w:r>
+      <w:proofErr w:type="spellEnd"/>
+      <w:r>
+        <w:t xml:space="preserve"> dan </w:t>
+      </w:r>
+      <w:proofErr w:type="spellStart"/>
+      <w:r>
+        <w:t>matriks</w:t>
+      </w:r>
+      <w:proofErr w:type="spellEnd"/>
+      <w:r>
+        <w:t xml:space="preserve">? </w:t>
+      </w:r>
+      <w:proofErr w:type="spellStart"/>
+      <w:r>
+        <w:t>Mudahnya</w:t>
+      </w:r>
+      <w:proofErr w:type="spellEnd"/>
+      <w:r>
+        <w:t xml:space="preserve"> </w:t>
+      </w:r>
+      <w:proofErr w:type="spellStart"/>
+      <w:r>
+        <w:t>vektor</w:t>
+      </w:r>
+      <w:proofErr w:type="spellEnd"/>
+      <w:r>
+        <w:t xml:space="preserve"> </w:t>
+      </w:r>
+      <w:proofErr w:type="spellStart"/>
+      <w:r>
+        <w:t>adalah</w:t>
+      </w:r>
+      <w:proofErr w:type="spellEnd"/>
+      <w:r>
+        <w:t xml:space="preserve"> </w:t>
+      </w:r>
+      <w:proofErr w:type="spellStart"/>
+      <w:r>
+        <w:t>representasi</w:t>
+      </w:r>
+      <w:proofErr w:type="spellEnd"/>
+      <w:r>
+        <w:t xml:space="preserve"> </w:t>
+      </w:r>
+      <w:proofErr w:type="spellStart"/>
+      <w:r>
+        <w:t>dari</w:t>
+      </w:r>
+      <w:proofErr w:type="spellEnd"/>
+      <w:r>
+        <w:t xml:space="preserve"> </w:t>
+      </w:r>
+      <w:proofErr w:type="spellStart"/>
+      <w:r>
+        <w:t>satu</w:t>
+      </w:r>
+      <w:proofErr w:type="spellEnd"/>
+      <w:r>
+        <w:t xml:space="preserve"> </w:t>
+      </w:r>
+      <w:proofErr w:type="spellStart"/>
+      <w:r>
+        <w:t>dimensi</w:t>
+      </w:r>
+      <w:proofErr w:type="spellEnd"/>
+      <w:r>
+        <w:t xml:space="preserve"> array, dan </w:t>
+      </w:r>
+      <w:proofErr w:type="spellStart"/>
+      <w:r>
+        <w:t>matriks</w:t>
+      </w:r>
+      <w:proofErr w:type="spellEnd"/>
+      <w:r>
+        <w:t xml:space="preserve"> </w:t>
+      </w:r>
+      <w:proofErr w:type="spellStart"/>
+      <w:r>
+        <w:t>adalah</w:t>
+      </w:r>
+      <w:proofErr w:type="spellEnd"/>
+      <w:r>
+        <w:t xml:space="preserve"> </w:t>
+      </w:r>
+      <w:proofErr w:type="spellStart"/>
+      <w:r>
+        <w:t>representasi</w:t>
+      </w:r>
+      <w:proofErr w:type="spellEnd"/>
+      <w:r>
+        <w:t xml:space="preserve"> </w:t>
+      </w:r>
+      <w:proofErr w:type="spellStart"/>
+      <w:r>
+        <w:t>dari</w:t>
+      </w:r>
+      <w:proofErr w:type="spellEnd"/>
+      <w:r>
+        <w:t xml:space="preserve"> </w:t>
+      </w:r>
+      <w:proofErr w:type="spellStart"/>
+      <w:r>
+        <w:t>beberapa</w:t>
+      </w:r>
+      <w:proofErr w:type="spellEnd"/>
+      <w:r>
+        <w:t xml:space="preserve"> </w:t>
+      </w:r>
+      <w:proofErr w:type="spellStart"/>
+      <w:r>
+        <w:t>dimensi</w:t>
+      </w:r>
+      <w:proofErr w:type="spellEnd"/>
+      <w:r>
+        <w:t xml:space="preserve"> array. </w:t>
+      </w:r>
     </w:p>
     <w:p/>
     <w:sectPr>
@@ -11341,16 +14432,16 @@
     </w:lvl>
   </w:abstractNum>
   <w:abstractNum w:abstractNumId="6" w15:restartNumberingAfterBreak="0">
-    <w:nsid w:val="30863695"/>
+    <w:nsid w:val="25124BE9"/>
     <w:multiLevelType w:val="hybridMultilevel"/>
-    <w:tmpl w:val="B21214AA"/>
-    <w:lvl w:ilvl="0" w:tplc="3809000F">
+    <w:tmpl w:val="BAFAC0DA"/>
+    <w:lvl w:ilvl="0" w:tplc="5C00F3A6">
       <w:start w:val="1"/>
-      <w:numFmt w:val="decimal"/>
+      <w:numFmt w:val="upperLetter"/>
       <w:lvlText w:val="%1."/>
       <w:lvlJc w:val="left"/>
       <w:pPr>
-        <w:ind w:left="720" w:hanging="360"/>
+        <w:ind w:left="426" w:hanging="360"/>
       </w:pPr>
       <w:rPr>
         <w:rFonts w:hint="default"/>
@@ -11362,7 +14453,7 @@
       <w:lvlText w:val="%2."/>
       <w:lvlJc w:val="left"/>
       <w:pPr>
-        <w:ind w:left="1440" w:hanging="360"/>
+        <w:ind w:left="1146" w:hanging="360"/>
       </w:pPr>
     </w:lvl>
     <w:lvl w:ilvl="2" w:tplc="3809001B" w:tentative="1">
@@ -11371,7 +14462,7 @@
       <w:lvlText w:val="%3."/>
       <w:lvlJc w:val="right"/>
       <w:pPr>
-        <w:ind w:left="2160" w:hanging="180"/>
+        <w:ind w:left="1866" w:hanging="180"/>
       </w:pPr>
     </w:lvl>
     <w:lvl w:ilvl="3" w:tplc="3809000F" w:tentative="1">
@@ -11380,7 +14471,7 @@
       <w:lvlText w:val="%4."/>
       <w:lvlJc w:val="left"/>
       <w:pPr>
-        <w:ind w:left="2880" w:hanging="360"/>
+        <w:ind w:left="2586" w:hanging="360"/>
       </w:pPr>
     </w:lvl>
     <w:lvl w:ilvl="4" w:tplc="38090019" w:tentative="1">
@@ -11389,7 +14480,7 @@
       <w:lvlText w:val="%5."/>
       <w:lvlJc w:val="left"/>
       <w:pPr>
-        <w:ind w:left="3600" w:hanging="360"/>
+        <w:ind w:left="3306" w:hanging="360"/>
       </w:pPr>
     </w:lvl>
     <w:lvl w:ilvl="5" w:tplc="3809001B" w:tentative="1">
@@ -11398,7 +14489,7 @@
       <w:lvlText w:val="%6."/>
       <w:lvlJc w:val="right"/>
       <w:pPr>
-        <w:ind w:left="4320" w:hanging="180"/>
+        <w:ind w:left="4026" w:hanging="180"/>
       </w:pPr>
     </w:lvl>
     <w:lvl w:ilvl="6" w:tplc="3809000F" w:tentative="1">
@@ -11407,7 +14498,7 @@
       <w:lvlText w:val="%7."/>
       <w:lvlJc w:val="left"/>
       <w:pPr>
-        <w:ind w:left="5040" w:hanging="360"/>
+        <w:ind w:left="4746" w:hanging="360"/>
       </w:pPr>
     </w:lvl>
     <w:lvl w:ilvl="7" w:tplc="38090019" w:tentative="1">
@@ -11416,7 +14507,7 @@
       <w:lvlText w:val="%8."/>
       <w:lvlJc w:val="left"/>
       <w:pPr>
-        <w:ind w:left="5760" w:hanging="360"/>
+        <w:ind w:left="5466" w:hanging="360"/>
       </w:pPr>
     </w:lvl>
     <w:lvl w:ilvl="8" w:tplc="3809001B" w:tentative="1">
@@ -11425,11 +14516,100 @@
       <w:lvlText w:val="%9."/>
       <w:lvlJc w:val="right"/>
       <w:pPr>
-        <w:ind w:left="6480" w:hanging="180"/>
+        <w:ind w:left="6186" w:hanging="180"/>
       </w:pPr>
     </w:lvl>
   </w:abstractNum>
   <w:abstractNum w:abstractNumId="7" w15:restartNumberingAfterBreak="0">
+    <w:nsid w:val="30863695"/>
+    <w:multiLevelType w:val="hybridMultilevel"/>
+    <w:tmpl w:val="B21214AA"/>
+    <w:lvl w:ilvl="0" w:tplc="3809000F">
+      <w:start w:val="1"/>
+      <w:numFmt w:val="decimal"/>
+      <w:lvlText w:val="%1."/>
+      <w:lvlJc w:val="left"/>
+      <w:pPr>
+        <w:ind w:left="720" w:hanging="360"/>
+      </w:pPr>
+      <w:rPr>
+        <w:rFonts w:hint="default"/>
+      </w:rPr>
+    </w:lvl>
+    <w:lvl w:ilvl="1" w:tplc="38090019" w:tentative="1">
+      <w:start w:val="1"/>
+      <w:numFmt w:val="lowerLetter"/>
+      <w:lvlText w:val="%2."/>
+      <w:lvlJc w:val="left"/>
+      <w:pPr>
+        <w:ind w:left="1440" w:hanging="360"/>
+      </w:pPr>
+    </w:lvl>
+    <w:lvl w:ilvl="2" w:tplc="3809001B" w:tentative="1">
+      <w:start w:val="1"/>
+      <w:numFmt w:val="lowerRoman"/>
+      <w:lvlText w:val="%3."/>
+      <w:lvlJc w:val="right"/>
+      <w:pPr>
+        <w:ind w:left="2160" w:hanging="180"/>
+      </w:pPr>
+    </w:lvl>
+    <w:lvl w:ilvl="3" w:tplc="3809000F" w:tentative="1">
+      <w:start w:val="1"/>
+      <w:numFmt w:val="decimal"/>
+      <w:lvlText w:val="%4."/>
+      <w:lvlJc w:val="left"/>
+      <w:pPr>
+        <w:ind w:left="2880" w:hanging="360"/>
+      </w:pPr>
+    </w:lvl>
+    <w:lvl w:ilvl="4" w:tplc="38090019" w:tentative="1">
+      <w:start w:val="1"/>
+      <w:numFmt w:val="lowerLetter"/>
+      <w:lvlText w:val="%5."/>
+      <w:lvlJc w:val="left"/>
+      <w:pPr>
+        <w:ind w:left="3600" w:hanging="360"/>
+      </w:pPr>
+    </w:lvl>
+    <w:lvl w:ilvl="5" w:tplc="3809001B" w:tentative="1">
+      <w:start w:val="1"/>
+      <w:numFmt w:val="lowerRoman"/>
+      <w:lvlText w:val="%6."/>
+      <w:lvlJc w:val="right"/>
+      <w:pPr>
+        <w:ind w:left="4320" w:hanging="180"/>
+      </w:pPr>
+    </w:lvl>
+    <w:lvl w:ilvl="6" w:tplc="3809000F" w:tentative="1">
+      <w:start w:val="1"/>
+      <w:numFmt w:val="decimal"/>
+      <w:lvlText w:val="%7."/>
+      <w:lvlJc w:val="left"/>
+      <w:pPr>
+        <w:ind w:left="5040" w:hanging="360"/>
+      </w:pPr>
+    </w:lvl>
+    <w:lvl w:ilvl="7" w:tplc="38090019" w:tentative="1">
+      <w:start w:val="1"/>
+      <w:numFmt w:val="lowerLetter"/>
+      <w:lvlText w:val="%8."/>
+      <w:lvlJc w:val="left"/>
+      <w:pPr>
+        <w:ind w:left="5760" w:hanging="360"/>
+      </w:pPr>
+    </w:lvl>
+    <w:lvl w:ilvl="8" w:tplc="3809001B" w:tentative="1">
+      <w:start w:val="1"/>
+      <w:numFmt w:val="lowerRoman"/>
+      <w:lvlText w:val="%9."/>
+      <w:lvlJc w:val="right"/>
+      <w:pPr>
+        <w:ind w:left="6480" w:hanging="180"/>
+      </w:pPr>
+    </w:lvl>
+  </w:abstractNum>
+  <w:abstractNum w:abstractNumId="8" w15:restartNumberingAfterBreak="0">
     <w:nsid w:val="30974887"/>
     <w:multiLevelType w:val="hybridMultilevel"/>
     <w:tmpl w:val="4650C3E2"/>
@@ -11542,7 +14722,7 @@
       </w:rPr>
     </w:lvl>
   </w:abstractNum>
-  <w:abstractNum w:abstractNumId="8" w15:restartNumberingAfterBreak="0">
+  <w:abstractNum w:abstractNumId="9" w15:restartNumberingAfterBreak="0">
     <w:nsid w:val="338D73C6"/>
     <w:multiLevelType w:val="multilevel"/>
     <w:tmpl w:val="AB901D2A"/>
@@ -11691,7 +14871,7 @@
       </w:rPr>
     </w:lvl>
   </w:abstractNum>
-  <w:abstractNum w:abstractNumId="9" w15:restartNumberingAfterBreak="0">
+  <w:abstractNum w:abstractNumId="10" w15:restartNumberingAfterBreak="0">
     <w:nsid w:val="352C297B"/>
     <w:multiLevelType w:val="multilevel"/>
     <w:tmpl w:val="81B20D02"/>
@@ -11836,17 +15016,17 @@
       </w:rPr>
     </w:lvl>
   </w:abstractNum>
-  <w:abstractNum w:abstractNumId="10" w15:restartNumberingAfterBreak="0">
-    <w:nsid w:val="41AD5C0B"/>
+  <w:abstractNum w:abstractNumId="11" w15:restartNumberingAfterBreak="0">
+    <w:nsid w:val="362D1D2E"/>
     <w:multiLevelType w:val="hybridMultilevel"/>
-    <w:tmpl w:val="06FAE9C2"/>
-    <w:lvl w:ilvl="0" w:tplc="3809000F">
+    <w:tmpl w:val="534AA90A"/>
+    <w:lvl w:ilvl="0" w:tplc="A64E75D8">
       <w:start w:val="1"/>
-      <w:numFmt w:val="decimal"/>
+      <w:numFmt w:val="upperLetter"/>
       <w:lvlText w:val="%1."/>
       <w:lvlJc w:val="left"/>
       <w:pPr>
-        <w:ind w:left="720" w:hanging="360"/>
+        <w:ind w:left="426" w:hanging="360"/>
       </w:pPr>
       <w:rPr>
         <w:rFonts w:hint="default"/>
@@ -11858,7 +15038,7 @@
       <w:lvlText w:val="%2."/>
       <w:lvlJc w:val="left"/>
       <w:pPr>
-        <w:ind w:left="1440" w:hanging="360"/>
+        <w:ind w:left="1146" w:hanging="360"/>
       </w:pPr>
     </w:lvl>
     <w:lvl w:ilvl="2" w:tplc="3809001B" w:tentative="1">
@@ -11867,7 +15047,7 @@
       <w:lvlText w:val="%3."/>
       <w:lvlJc w:val="right"/>
       <w:pPr>
-        <w:ind w:left="2160" w:hanging="180"/>
+        <w:ind w:left="1866" w:hanging="180"/>
       </w:pPr>
     </w:lvl>
     <w:lvl w:ilvl="3" w:tplc="3809000F" w:tentative="1">
@@ -11876,7 +15056,7 @@
       <w:lvlText w:val="%4."/>
       <w:lvlJc w:val="left"/>
       <w:pPr>
-        <w:ind w:left="2880" w:hanging="360"/>
+        <w:ind w:left="2586" w:hanging="360"/>
       </w:pPr>
     </w:lvl>
     <w:lvl w:ilvl="4" w:tplc="38090019" w:tentative="1">
@@ -11885,7 +15065,7 @@
       <w:lvlText w:val="%5."/>
       <w:lvlJc w:val="left"/>
       <w:pPr>
-        <w:ind w:left="3600" w:hanging="360"/>
+        <w:ind w:left="3306" w:hanging="360"/>
       </w:pPr>
     </w:lvl>
     <w:lvl w:ilvl="5" w:tplc="3809001B" w:tentative="1">
@@ -11894,7 +15074,7 @@
       <w:lvlText w:val="%6."/>
       <w:lvlJc w:val="right"/>
       <w:pPr>
-        <w:ind w:left="4320" w:hanging="180"/>
+        <w:ind w:left="4026" w:hanging="180"/>
       </w:pPr>
     </w:lvl>
     <w:lvl w:ilvl="6" w:tplc="3809000F" w:tentative="1">
@@ -11903,7 +15083,7 @@
       <w:lvlText w:val="%7."/>
       <w:lvlJc w:val="left"/>
       <w:pPr>
-        <w:ind w:left="5040" w:hanging="360"/>
+        <w:ind w:left="4746" w:hanging="360"/>
       </w:pPr>
     </w:lvl>
     <w:lvl w:ilvl="7" w:tplc="38090019" w:tentative="1">
@@ -11912,7 +15092,7 @@
       <w:lvlText w:val="%8."/>
       <w:lvlJc w:val="left"/>
       <w:pPr>
-        <w:ind w:left="5760" w:hanging="360"/>
+        <w:ind w:left="5466" w:hanging="360"/>
       </w:pPr>
     </w:lvl>
     <w:lvl w:ilvl="8" w:tplc="3809001B" w:tentative="1">
@@ -11921,11 +15101,100 @@
       <w:lvlText w:val="%9."/>
       <w:lvlJc w:val="right"/>
       <w:pPr>
-        <w:ind w:left="6480" w:hanging="180"/>
+        <w:ind w:left="6186" w:hanging="180"/>
       </w:pPr>
     </w:lvl>
   </w:abstractNum>
-  <w:abstractNum w:abstractNumId="11" w15:restartNumberingAfterBreak="0">
+  <w:abstractNum w:abstractNumId="12" w15:restartNumberingAfterBreak="0">
+    <w:nsid w:val="41AD5C0B"/>
+    <w:multiLevelType w:val="hybridMultilevel"/>
+    <w:tmpl w:val="06FAE9C2"/>
+    <w:lvl w:ilvl="0" w:tplc="3809000F">
+      <w:start w:val="1"/>
+      <w:numFmt w:val="decimal"/>
+      <w:lvlText w:val="%1."/>
+      <w:lvlJc w:val="left"/>
+      <w:pPr>
+        <w:ind w:left="720" w:hanging="360"/>
+      </w:pPr>
+      <w:rPr>
+        <w:rFonts w:hint="default"/>
+      </w:rPr>
+    </w:lvl>
+    <w:lvl w:ilvl="1" w:tplc="38090019" w:tentative="1">
+      <w:start w:val="1"/>
+      <w:numFmt w:val="lowerLetter"/>
+      <w:lvlText w:val="%2."/>
+      <w:lvlJc w:val="left"/>
+      <w:pPr>
+        <w:ind w:left="1440" w:hanging="360"/>
+      </w:pPr>
+    </w:lvl>
+    <w:lvl w:ilvl="2" w:tplc="3809001B" w:tentative="1">
+      <w:start w:val="1"/>
+      <w:numFmt w:val="lowerRoman"/>
+      <w:lvlText w:val="%3."/>
+      <w:lvlJc w:val="right"/>
+      <w:pPr>
+        <w:ind w:left="2160" w:hanging="180"/>
+      </w:pPr>
+    </w:lvl>
+    <w:lvl w:ilvl="3" w:tplc="3809000F" w:tentative="1">
+      <w:start w:val="1"/>
+      <w:numFmt w:val="decimal"/>
+      <w:lvlText w:val="%4."/>
+      <w:lvlJc w:val="left"/>
+      <w:pPr>
+        <w:ind w:left="2880" w:hanging="360"/>
+      </w:pPr>
+    </w:lvl>
+    <w:lvl w:ilvl="4" w:tplc="38090019" w:tentative="1">
+      <w:start w:val="1"/>
+      <w:numFmt w:val="lowerLetter"/>
+      <w:lvlText w:val="%5."/>
+      <w:lvlJc w:val="left"/>
+      <w:pPr>
+        <w:ind w:left="3600" w:hanging="360"/>
+      </w:pPr>
+    </w:lvl>
+    <w:lvl w:ilvl="5" w:tplc="3809001B" w:tentative="1">
+      <w:start w:val="1"/>
+      <w:numFmt w:val="lowerRoman"/>
+      <w:lvlText w:val="%6."/>
+      <w:lvlJc w:val="right"/>
+      <w:pPr>
+        <w:ind w:left="4320" w:hanging="180"/>
+      </w:pPr>
+    </w:lvl>
+    <w:lvl w:ilvl="6" w:tplc="3809000F" w:tentative="1">
+      <w:start w:val="1"/>
+      <w:numFmt w:val="decimal"/>
+      <w:lvlText w:val="%7."/>
+      <w:lvlJc w:val="left"/>
+      <w:pPr>
+        <w:ind w:left="5040" w:hanging="360"/>
+      </w:pPr>
+    </w:lvl>
+    <w:lvl w:ilvl="7" w:tplc="38090019" w:tentative="1">
+      <w:start w:val="1"/>
+      <w:numFmt w:val="lowerLetter"/>
+      <w:lvlText w:val="%8."/>
+      <w:lvlJc w:val="left"/>
+      <w:pPr>
+        <w:ind w:left="5760" w:hanging="360"/>
+      </w:pPr>
+    </w:lvl>
+    <w:lvl w:ilvl="8" w:tplc="3809001B" w:tentative="1">
+      <w:start w:val="1"/>
+      <w:numFmt w:val="lowerRoman"/>
+      <w:lvlText w:val="%9."/>
+      <w:lvlJc w:val="right"/>
+      <w:pPr>
+        <w:ind w:left="6480" w:hanging="180"/>
+      </w:pPr>
+    </w:lvl>
+  </w:abstractNum>
+  <w:abstractNum w:abstractNumId="13" w15:restartNumberingAfterBreak="0">
     <w:nsid w:val="5D9A21EE"/>
     <w:multiLevelType w:val="multilevel"/>
     <w:tmpl w:val="9C3075E2"/>
@@ -12074,10 +15343,10 @@
       </w:rPr>
     </w:lvl>
   </w:abstractNum>
-  <w:abstractNum w:abstractNumId="12" w15:restartNumberingAfterBreak="0">
+  <w:abstractNum w:abstractNumId="14" w15:restartNumberingAfterBreak="0">
     <w:nsid w:val="686C34C5"/>
     <w:multiLevelType w:val="multilevel"/>
-    <w:tmpl w:val="681A3B2A"/>
+    <w:tmpl w:val="E632A63C"/>
     <w:lvl w:ilvl="0">
       <w:start w:val="1"/>
       <w:numFmt w:val="bullet"/>
@@ -12094,20 +15363,16 @@
         <w:sz w:val="20"/>
       </w:rPr>
     </w:lvl>
-    <w:lvl w:ilvl="1" w:tentative="1">
+    <w:lvl w:ilvl="1">
       <w:start w:val="1"/>
-      <w:numFmt w:val="bullet"/>
-      <w:lvlText w:val="o"/>
+      <w:numFmt w:val="decimal"/>
+      <w:lvlText w:val="%2."/>
       <w:lvlJc w:val="left"/>
       <w:pPr>
-        <w:tabs>
-          <w:tab w:val="num" w:pos="1440"/>
-        </w:tabs>
         <w:ind w:left="1440" w:hanging="360"/>
       </w:pPr>
       <w:rPr>
-        <w:rFonts w:ascii="Courier New" w:hAnsi="Courier New" w:hint="default"/>
-        <w:sz w:val="20"/>
+        <w:rFonts w:hint="default"/>
       </w:rPr>
     </w:lvl>
     <w:lvl w:ilvl="2" w:tentative="1">
@@ -12223,7 +15488,7 @@
       </w:rPr>
     </w:lvl>
   </w:abstractNum>
-  <w:abstractNum w:abstractNumId="13" w15:restartNumberingAfterBreak="0">
+  <w:abstractNum w:abstractNumId="15" w15:restartNumberingAfterBreak="0">
     <w:nsid w:val="6B4619A0"/>
     <w:multiLevelType w:val="hybridMultilevel"/>
     <w:tmpl w:val="81423508"/>
@@ -12319,22 +15584,22 @@
     <w:abstractNumId w:val="4"/>
   </w:num>
   <w:num w:numId="3" w16cid:durableId="117335977">
-    <w:abstractNumId w:val="10"/>
+    <w:abstractNumId w:val="12"/>
   </w:num>
   <w:num w:numId="4" w16cid:durableId="2023431149">
-    <w:abstractNumId w:val="11"/>
+    <w:abstractNumId w:val="13"/>
   </w:num>
   <w:num w:numId="5" w16cid:durableId="604121873">
-    <w:abstractNumId w:val="8"/>
+    <w:abstractNumId w:val="9"/>
   </w:num>
   <w:num w:numId="6" w16cid:durableId="995112057">
-    <w:abstractNumId w:val="13"/>
+    <w:abstractNumId w:val="15"/>
   </w:num>
   <w:num w:numId="7" w16cid:durableId="862355071">
     <w:abstractNumId w:val="2"/>
   </w:num>
   <w:num w:numId="8" w16cid:durableId="33389127">
-    <w:abstractNumId w:val="12"/>
+    <w:abstractNumId w:val="14"/>
   </w:num>
   <w:num w:numId="9" w16cid:durableId="1896812010">
     <w:abstractNumId w:val="0"/>
@@ -12343,16 +15608,22 @@
     <w:abstractNumId w:val="5"/>
   </w:num>
   <w:num w:numId="11" w16cid:durableId="372003912">
-    <w:abstractNumId w:val="9"/>
+    <w:abstractNumId w:val="10"/>
   </w:num>
   <w:num w:numId="12" w16cid:durableId="813445455">
-    <w:abstractNumId w:val="6"/>
+    <w:abstractNumId w:val="7"/>
   </w:num>
   <w:num w:numId="13" w16cid:durableId="870847853">
-    <w:abstractNumId w:val="7"/>
+    <w:abstractNumId w:val="8"/>
   </w:num>
   <w:num w:numId="14" w16cid:durableId="475688927">
     <w:abstractNumId w:val="3"/>
+  </w:num>
+  <w:num w:numId="15" w16cid:durableId="450786060">
+    <w:abstractNumId w:val="11"/>
+  </w:num>
+  <w:num w:numId="16" w16cid:durableId="1925453759">
+    <w:abstractNumId w:val="6"/>
   </w:num>
 </w:numbering>
 </file>

</xml_diff>